<commit_message>
Create an md file about IoT
</commit_message>
<xml_diff>
--- a/디지털전환 실무 핸즈온.docx
+++ b/디지털전환 실무 핸즈온.docx
@@ -1,21 +1,21 @@
 
 <file path=word/document.xml><?xml version="1.0" encoding="utf-8"?>
-<w:document xmlns:wpc="http://schemas.microsoft.com/office/word/2010/wordprocessingCanvas" xmlns:cx="http://schemas.microsoft.com/office/drawing/2014/chartex" xmlns:cx1="http://schemas.microsoft.com/office/drawing/2015/9/8/chartex" xmlns:cx2="http://schemas.microsoft.com/office/drawing/2015/10/21/chartex" xmlns:cx3="http://schemas.microsoft.com/office/drawing/2016/5/9/chartex" xmlns:cx4="http://schemas.microsoft.com/office/drawing/2016/5/10/chartex" xmlns:cx5="http://schemas.microsoft.com/office/drawing/2016/5/11/chartex" xmlns:cx6="http://schemas.microsoft.com/office/drawing/2016/5/12/chartex" xmlns:cx7="http://schemas.microsoft.com/office/drawing/2016/5/13/chartex" xmlns:cx8="http://schemas.microsoft.com/office/drawing/2016/5/14/chartex" xmlns:mc="http://schemas.openxmlformats.org/markup-compatibility/2006" xmlns:aink="http://schemas.microsoft.com/office/drawing/2016/ink" xmlns:am3d="http://schemas.microsoft.com/office/drawing/2017/model3d" xmlns:o="urn:schemas-microsoft-com:office:office" xmlns:oel="http://schemas.microsoft.com/office/2019/extlst" xmlns:r="http://schemas.openxmlformats.org/officeDocument/2006/relationships" xmlns:m="http://schemas.openxmlformats.org/officeDocument/2006/math" xmlns:v="urn:schemas-microsoft-com:vml" xmlns:wp14="http://schemas.microsoft.com/office/word/2010/wordprocessingDrawing" xmlns:wp="http://schemas.openxmlformats.org/drawingml/2006/wordprocessingDrawing" xmlns:w10="urn:schemas-microsoft-com:office:word" xmlns:w="http://schemas.openxmlformats.org/wordprocessingml/2006/main" xmlns:w14="http://schemas.microsoft.com/office/word/2010/wordml" xmlns:w15="http://schemas.microsoft.com/office/word/2012/wordml" xmlns:w16cex="http://schemas.microsoft.com/office/word/2018/wordml/cex" xmlns:w16cid="http://schemas.microsoft.com/office/word/2016/wordml/cid" xmlns:w16="http://schemas.microsoft.com/office/word/2018/wordml" xmlns:w16sdtdh="http://schemas.microsoft.com/office/word/2020/wordml/sdtdatahash" xmlns:w16se="http://schemas.microsoft.com/office/word/2015/wordml/symex" xmlns:wpg="http://schemas.microsoft.com/office/word/2010/wordprocessingGroup" xmlns:wpi="http://schemas.microsoft.com/office/word/2010/wordprocessingInk" xmlns:wne="http://schemas.microsoft.com/office/word/2006/wordml" xmlns:wps="http://schemas.microsoft.com/office/word/2010/wordprocessingShape" mc:Ignorable="w14 w15 w16se w16cid w16 w16cex w16sdtdh wp14">
+<w:document xmlns:wpc="http://schemas.microsoft.com/office/word/2010/wordprocessingCanvas" xmlns:cx="http://schemas.microsoft.com/office/drawing/2014/chartex" xmlns:cx1="http://schemas.microsoft.com/office/drawing/2015/9/8/chartex" xmlns:cx2="http://schemas.microsoft.com/office/drawing/2015/10/21/chartex" xmlns:cx3="http://schemas.microsoft.com/office/drawing/2016/5/9/chartex" xmlns:cx4="http://schemas.microsoft.com/office/drawing/2016/5/10/chartex" xmlns:cx5="http://schemas.microsoft.com/office/drawing/2016/5/11/chartex" xmlns:cx6="http://schemas.microsoft.com/office/drawing/2016/5/12/chartex" xmlns:cx7="http://schemas.microsoft.com/office/drawing/2016/5/13/chartex" xmlns:cx8="http://schemas.microsoft.com/office/drawing/2016/5/14/chartex" xmlns:mc="http://schemas.openxmlformats.org/markup-compatibility/2006" xmlns:aink="http://schemas.microsoft.com/office/drawing/2016/ink" xmlns:am3d="http://schemas.microsoft.com/office/drawing/2017/model3d" xmlns:o="urn:schemas-microsoft-com:office:office" xmlns:oel="http://schemas.microsoft.com/office/2019/extlst" xmlns:r="http://schemas.openxmlformats.org/officeDocument/2006/relationships" xmlns:m="http://schemas.openxmlformats.org/officeDocument/2006/math" xmlns:v="urn:schemas-microsoft-com:vml" xmlns:wp14="http://schemas.microsoft.com/office/word/2010/wordprocessingDrawing" xmlns:wp="http://schemas.openxmlformats.org/drawingml/2006/wordprocessingDrawing" xmlns:w10="urn:schemas-microsoft-com:office:word" xmlns:w="http://schemas.openxmlformats.org/wordprocessingml/2006/main" xmlns:w14="http://schemas.microsoft.com/office/word/2010/wordml" xmlns:w15="http://schemas.microsoft.com/office/word/2012/wordml" xmlns:w16cex="http://schemas.microsoft.com/office/word/2018/wordml/cex" xmlns:w16cid="http://schemas.microsoft.com/office/word/2016/wordml/cid" xmlns:w16="http://schemas.microsoft.com/office/word/2018/wordml" xmlns:w16sdtdh="http://schemas.microsoft.com/office/word/2020/wordml/sdtdatahash" xmlns:w16se="http://schemas.microsoft.com/office/word/2015/wordml/symex" xmlns:wpg="http://schemas.microsoft.com/office/word/2010/wordprocessingGroup" xmlns:wpi="http://schemas.microsoft.com/office/word/2010/wordprocessingInk" xmlns:wne="http://schemas.microsoft.com/office/word/2006/wordml" xmlns:wps="http://schemas.microsoft.com/office/word/2010/wordprocessingShape" xmlns:a="http://schemas.openxmlformats.org/drawingml/2006/main" xmlns:pic="http://schemas.openxmlformats.org/drawingml/2006/picture" xmlns:a14="http://schemas.microsoft.com/office/drawing/2010/main" mc:Ignorable="w14 w15 w16se w16cid w16 w16cex w16sdtdh wp14">
   <w:body>
     <w:p>
       <w:pPr>
         <w:pStyle w:val="a4"/>
         <w:jc w:val="center"/>
         <w:rPr>
-          <w:rFonts w:ascii="맑은 고딕" w:eastAsia="맑은 고딕" w:hAnsi="맑은 고딕" w:cs="맑은 고딕"/>
-          <w:b/>
-          <w:bCs/>
-          <w:lang w:eastAsia="ko-KR"/>
-        </w:rPr>
-      </w:pPr>
-      <w:r>
-        <w:rPr>
-          <w:rFonts w:ascii="맑은 고딕" w:eastAsia="맑은 고딕" w:hAnsi="맑은 고딕" w:cs="맑은 고딕" w:hint="eastAsia"/>
+          <w:rFonts w:ascii="맑은 고딕" w:hAnsi="맑은 고딕" w:eastAsia="맑은 고딕" w:cs="맑은 고딕"/>
+          <w:b/>
+          <w:bCs/>
+          <w:lang w:eastAsia="ko-KR"/>
+        </w:rPr>
+      </w:pPr>
+      <w:r>
+        <w:rPr>
+          <w:rFonts w:hint="eastAsia" w:ascii="맑은 고딕" w:hAnsi="맑은 고딕" w:eastAsia="맑은 고딕" w:cs="맑은 고딕"/>
           <w:b/>
           <w:bCs/>
           <w:lang w:eastAsia="ko-KR"/>
@@ -24,7 +24,7 @@
       </w:r>
       <w:r>
         <w:rPr>
-          <w:rFonts w:ascii="맑은 고딕" w:eastAsia="맑은 고딕" w:hAnsi="맑은 고딕" w:cs="맑은 고딕" w:hint="eastAsia"/>
+          <w:rFonts w:hint="eastAsia" w:ascii="맑은 고딕" w:hAnsi="맑은 고딕" w:eastAsia="맑은 고딕" w:cs="맑은 고딕"/>
           <w:b/>
           <w:bCs/>
           <w:lang w:eastAsia="ko-KR"/>
@@ -42,7 +42,7 @@
       </w:r>
       <w:r>
         <w:rPr>
-          <w:rFonts w:ascii="맑은 고딕" w:eastAsia="맑은 고딕" w:hAnsi="맑은 고딕" w:cs="맑은 고딕" w:hint="eastAsia"/>
+          <w:rFonts w:hint="eastAsia" w:ascii="맑은 고딕" w:hAnsi="맑은 고딕" w:eastAsia="맑은 고딕" w:cs="맑은 고딕"/>
           <w:b/>
           <w:bCs/>
           <w:lang w:eastAsia="ko-KR"/>
@@ -51,7 +51,7 @@
       </w:r>
       <w:r>
         <w:rPr>
-          <w:rFonts w:ascii="맑은 고딕" w:eastAsia="맑은 고딕" w:hAnsi="맑은 고딕" w:cs="맑은 고딕" w:hint="eastAsia"/>
+          <w:rFonts w:hint="eastAsia" w:ascii="맑은 고딕" w:hAnsi="맑은 고딕" w:eastAsia="맑은 고딕" w:cs="맑은 고딕"/>
           <w:b/>
           <w:bCs/>
           <w:lang w:eastAsia="ko-KR"/>
@@ -61,7 +61,7 @@
       <w:proofErr w:type="spellStart"/>
       <w:r>
         <w:rPr>
-          <w:rFonts w:ascii="맑은 고딕" w:eastAsia="맑은 고딕" w:hAnsi="맑은 고딕" w:cs="맑은 고딕" w:hint="eastAsia"/>
+          <w:rFonts w:hint="eastAsia" w:ascii="맑은 고딕" w:hAnsi="맑은 고딕" w:eastAsia="맑은 고딕" w:cs="맑은 고딕"/>
           <w:b/>
           <w:bCs/>
           <w:lang w:eastAsia="ko-KR"/>
@@ -88,7 +88,7 @@
       </w:pPr>
       <w:r>
         <w:rPr>
-          <w:rFonts w:ascii="맑은 고딕" w:eastAsia="맑은 고딕" w:hAnsi="맑은 고딕" w:cs="맑은 고딕" w:hint="eastAsia"/>
+          <w:rFonts w:hint="eastAsia" w:ascii="맑은 고딕" w:hAnsi="맑은 고딕" w:eastAsia="맑은 고딕" w:cs="맑은 고딕"/>
           <w:b/>
           <w:bCs/>
           <w:sz w:val="28"/>
@@ -110,7 +110,7 @@
       </w:r>
       <w:r>
         <w:rPr>
-          <w:rFonts w:ascii="맑은 고딕" w:eastAsia="맑은 고딕" w:hAnsi="맑은 고딕" w:cs="맑은 고딕" w:hint="eastAsia"/>
+          <w:rFonts w:hint="eastAsia" w:ascii="맑은 고딕" w:hAnsi="맑은 고딕" w:eastAsia="맑은 고딕" w:cs="맑은 고딕"/>
           <w:b/>
           <w:bCs/>
           <w:sz w:val="28"/>
@@ -132,7 +132,7 @@
       </w:r>
       <w:r>
         <w:rPr>
-          <w:rFonts w:ascii="맑은 고딕" w:eastAsia="맑은 고딕" w:hAnsi="맑은 고딕" w:cs="맑은 고딕" w:hint="eastAsia"/>
+          <w:rFonts w:hint="eastAsia" w:ascii="맑은 고딕" w:hAnsi="맑은 고딕" w:eastAsia="맑은 고딕" w:cs="맑은 고딕"/>
           <w:b/>
           <w:bCs/>
           <w:sz w:val="28"/>
@@ -154,7 +154,7 @@
       </w:r>
       <w:r>
         <w:rPr>
-          <w:rFonts w:ascii="맑은 고딕" w:eastAsia="맑은 고딕" w:hAnsi="맑은 고딕" w:cs="맑은 고딕" w:hint="eastAsia"/>
+          <w:rFonts w:hint="eastAsia" w:ascii="맑은 고딕" w:hAnsi="맑은 고딕" w:eastAsia="맑은 고딕" w:cs="맑은 고딕"/>
           <w:b/>
           <w:bCs/>
           <w:sz w:val="28"/>
@@ -175,48 +175,48 @@
     <w:p>
       <w:pPr>
         <w:rPr>
-          <w:rFonts w:ascii="맑은 고딕" w:eastAsia="맑은 고딕" w:hAnsi="맑은 고딕" w:cs="맑은 고딕"/>
-          <w:lang w:eastAsia="ko-KR"/>
-        </w:rPr>
-      </w:pPr>
-      <w:r>
-        <w:rPr>
-          <w:rFonts w:ascii="맑은 고딕" w:eastAsia="맑은 고딕" w:hAnsi="맑은 고딕" w:cs="맑은 고딕" w:hint="eastAsia"/>
+          <w:rFonts w:ascii="맑은 고딕" w:hAnsi="맑은 고딕" w:eastAsia="맑은 고딕" w:cs="맑은 고딕"/>
+          <w:lang w:eastAsia="ko-KR"/>
+        </w:rPr>
+      </w:pPr>
+      <w:r>
+        <w:rPr>
+          <w:rFonts w:hint="eastAsia" w:ascii="맑은 고딕" w:hAnsi="맑은 고딕" w:eastAsia="맑은 고딕" w:cs="맑은 고딕"/>
           <w:lang w:eastAsia="ko-KR"/>
         </w:rPr>
         <w:t>워드프로세서가 등장하기 전에는 타이핑을 하는 타이피스트(</w:t>
       </w:r>
       <w:r>
         <w:rPr>
-          <w:rFonts w:ascii="맑은 고딕" w:eastAsia="맑은 고딕" w:hAnsi="맑은 고딕" w:cs="맑은 고딕"/>
+          <w:rFonts w:ascii="맑은 고딕" w:hAnsi="맑은 고딕" w:eastAsia="맑은 고딕" w:cs="맑은 고딕"/>
           <w:lang w:eastAsia="ko-KR"/>
         </w:rPr>
         <w:t>typist)</w:t>
       </w:r>
       <w:r>
         <w:rPr>
-          <w:rFonts w:ascii="맑은 고딕" w:eastAsia="맑은 고딕" w:hAnsi="맑은 고딕" w:cs="맑은 고딕" w:hint="eastAsia"/>
+          <w:rFonts w:hint="eastAsia" w:ascii="맑은 고딕" w:hAnsi="맑은 고딕" w:eastAsia="맑은 고딕" w:cs="맑은 고딕"/>
           <w:lang w:eastAsia="ko-KR"/>
         </w:rPr>
         <w:t>라는 전문인을 고용했던 시절이 있었습니다.</w:t>
       </w:r>
       <w:r>
         <w:rPr>
-          <w:rFonts w:ascii="맑은 고딕" w:eastAsia="맑은 고딕" w:hAnsi="맑은 고딕" w:cs="맑은 고딕"/>
+          <w:rFonts w:ascii="맑은 고딕" w:hAnsi="맑은 고딕" w:eastAsia="맑은 고딕" w:cs="맑은 고딕"/>
           <w:lang w:eastAsia="ko-KR"/>
         </w:rPr>
         <w:t xml:space="preserve"> </w:t>
       </w:r>
       <w:r>
         <w:rPr>
-          <w:rFonts w:ascii="맑은 고딕" w:eastAsia="맑은 고딕" w:hAnsi="맑은 고딕" w:cs="맑은 고딕" w:hint="eastAsia"/>
+          <w:rFonts w:hint="eastAsia" w:ascii="맑은 고딕" w:hAnsi="맑은 고딕" w:eastAsia="맑은 고딕" w:cs="맑은 고딕"/>
           <w:lang w:eastAsia="ko-KR"/>
         </w:rPr>
         <w:t>워드프로세서를 사용하면서 누구나 글을 재빨리 손쉽게 쓰고 이를 활용하는 세상이 되었습니다.</w:t>
       </w:r>
       <w:r>
         <w:rPr>
-          <w:rFonts w:ascii="맑은 고딕" w:eastAsia="맑은 고딕" w:hAnsi="맑은 고딕" w:cs="맑은 고딕"/>
+          <w:rFonts w:ascii="맑은 고딕" w:hAnsi="맑은 고딕" w:eastAsia="맑은 고딕" w:cs="맑은 고딕"/>
           <w:lang w:eastAsia="ko-KR"/>
         </w:rPr>
         <w:t xml:space="preserve"> </w:t>
@@ -225,27 +225,27 @@
     <w:p>
       <w:pPr>
         <w:rPr>
-          <w:rFonts w:ascii="맑은 고딕" w:eastAsia="맑은 고딕" w:hAnsi="맑은 고딕" w:cs="맑은 고딕"/>
-          <w:lang w:eastAsia="ko-KR"/>
-        </w:rPr>
-      </w:pPr>
-      <w:r>
-        <w:rPr>
-          <w:rFonts w:ascii="맑은 고딕" w:eastAsia="맑은 고딕" w:hAnsi="맑은 고딕" w:cs="맑은 고딕" w:hint="eastAsia"/>
+          <w:rFonts w:ascii="맑은 고딕" w:hAnsi="맑은 고딕" w:eastAsia="맑은 고딕" w:cs="맑은 고딕"/>
+          <w:lang w:eastAsia="ko-KR"/>
+        </w:rPr>
+      </w:pPr>
+      <w:r>
+        <w:rPr>
+          <w:rFonts w:hint="eastAsia" w:ascii="맑은 고딕" w:hAnsi="맑은 고딕" w:eastAsia="맑은 고딕" w:cs="맑은 고딕"/>
           <w:lang w:eastAsia="ko-KR"/>
         </w:rPr>
         <w:t>그리고</w:t>
       </w:r>
       <w:r>
         <w:rPr>
-          <w:rFonts w:ascii="맑은 고딕" w:eastAsia="맑은 고딕" w:hAnsi="맑은 고딕" w:cs="맑은 고딕"/>
+          <w:rFonts w:ascii="맑은 고딕" w:hAnsi="맑은 고딕" w:eastAsia="맑은 고딕" w:cs="맑은 고딕"/>
           <w:lang w:eastAsia="ko-KR"/>
         </w:rPr>
         <w:t xml:space="preserve"> </w:t>
       </w:r>
       <w:r>
         <w:rPr>
-          <w:rFonts w:ascii="맑은 고딕" w:eastAsia="맑은 고딕" w:hAnsi="맑은 고딕" w:cs="맑은 고딕" w:hint="eastAsia"/>
+          <w:rFonts w:hint="eastAsia" w:ascii="맑은 고딕" w:hAnsi="맑은 고딕" w:eastAsia="맑은 고딕" w:cs="맑은 고딕"/>
           <w:lang w:eastAsia="ko-KR"/>
         </w:rPr>
         <w:t>이제는 타이피스트라는 직업은 사라졌지요.</w:t>
@@ -254,20 +254,20 @@
     <w:p>
       <w:pPr>
         <w:rPr>
-          <w:rFonts w:ascii="맑은 고딕" w:eastAsia="맑은 고딕" w:hAnsi="맑은 고딕" w:cs="맑은 고딕"/>
-          <w:lang w:eastAsia="ko-KR"/>
-        </w:rPr>
-      </w:pPr>
-      <w:r>
-        <w:rPr>
-          <w:rFonts w:ascii="맑은 고딕" w:eastAsia="맑은 고딕" w:hAnsi="맑은 고딕" w:cs="맑은 고딕" w:hint="eastAsia"/>
+          <w:rFonts w:ascii="맑은 고딕" w:hAnsi="맑은 고딕" w:eastAsia="맑은 고딕" w:cs="맑은 고딕"/>
+          <w:lang w:eastAsia="ko-KR"/>
+        </w:rPr>
+      </w:pPr>
+      <w:r>
+        <w:rPr>
+          <w:rFonts w:hint="eastAsia" w:ascii="맑은 고딕" w:hAnsi="맑은 고딕" w:eastAsia="맑은 고딕" w:cs="맑은 고딕"/>
           <w:lang w:eastAsia="ko-KR"/>
         </w:rPr>
         <w:t xml:space="preserve">디지털기술의 급속한 발달은 </w:t>
       </w:r>
       <w:r>
         <w:rPr>
-          <w:rFonts w:ascii="맑은 고딕" w:eastAsia="맑은 고딕" w:hAnsi="맑은 고딕" w:cs="맑은 고딕" w:hint="eastAsia"/>
+          <w:rFonts w:hint="eastAsia" w:ascii="맑은 고딕" w:hAnsi="맑은 고딕" w:eastAsia="맑은 고딕" w:cs="맑은 고딕"/>
           <w:b/>
           <w:bCs/>
           <w:lang w:eastAsia="ko-KR"/>
@@ -276,14 +276,14 @@
       </w:r>
       <w:r>
         <w:rPr>
-          <w:rFonts w:ascii="맑은 고딕" w:eastAsia="맑은 고딕" w:hAnsi="맑은 고딕" w:cs="맑은 고딕" w:hint="eastAsia"/>
+          <w:rFonts w:hint="eastAsia" w:ascii="맑은 고딕" w:hAnsi="맑은 고딕" w:eastAsia="맑은 고딕" w:cs="맑은 고딕"/>
           <w:lang w:eastAsia="ko-KR"/>
         </w:rPr>
         <w:t xml:space="preserve">을 </w:t>
       </w:r>
       <w:r>
         <w:rPr>
-          <w:rFonts w:ascii="맑은 고딕" w:eastAsia="맑은 고딕" w:hAnsi="맑은 고딕" w:cs="맑은 고딕" w:hint="eastAsia"/>
+          <w:rFonts w:hint="eastAsia" w:ascii="맑은 고딕" w:hAnsi="맑은 고딕" w:eastAsia="맑은 고딕" w:cs="맑은 고딕"/>
           <w:b/>
           <w:bCs/>
           <w:lang w:eastAsia="ko-KR"/>
@@ -292,7 +292,7 @@
       </w:r>
       <w:r>
         <w:rPr>
-          <w:rFonts w:ascii="맑은 고딕" w:eastAsia="맑은 고딕" w:hAnsi="맑은 고딕" w:cs="맑은 고딕"/>
+          <w:rFonts w:ascii="맑은 고딕" w:hAnsi="맑은 고딕" w:eastAsia="맑은 고딕" w:cs="맑은 고딕"/>
           <w:b/>
           <w:bCs/>
           <w:lang w:eastAsia="ko-KR"/>
@@ -301,70 +301,70 @@
       </w:r>
       <w:r>
         <w:rPr>
-          <w:rFonts w:ascii="맑은 고딕" w:eastAsia="맑은 고딕" w:hAnsi="맑은 고딕" w:cs="맑은 고딕" w:hint="eastAsia"/>
+          <w:rFonts w:hint="eastAsia" w:ascii="맑은 고딕" w:hAnsi="맑은 고딕" w:eastAsia="맑은 고딕" w:cs="맑은 고딕"/>
           <w:lang w:eastAsia="ko-KR"/>
         </w:rPr>
         <w:t>시키는 방향으로 발달하고 있습니다.</w:t>
       </w:r>
       <w:r>
         <w:rPr>
-          <w:rFonts w:ascii="맑은 고딕" w:eastAsia="맑은 고딕" w:hAnsi="맑은 고딕" w:cs="맑은 고딕"/>
+          <w:rFonts w:ascii="맑은 고딕" w:hAnsi="맑은 고딕" w:eastAsia="맑은 고딕" w:cs="맑은 고딕"/>
           <w:lang w:eastAsia="ko-KR"/>
         </w:rPr>
         <w:t xml:space="preserve"> </w:t>
       </w:r>
       <w:r>
         <w:rPr>
-          <w:rFonts w:ascii="맑은 고딕" w:eastAsia="맑은 고딕" w:hAnsi="맑은 고딕" w:cs="맑은 고딕" w:hint="eastAsia"/>
+          <w:rFonts w:hint="eastAsia" w:ascii="맑은 고딕" w:hAnsi="맑은 고딕" w:eastAsia="맑은 고딕" w:cs="맑은 고딕"/>
           <w:lang w:eastAsia="ko-KR"/>
         </w:rPr>
         <w:t xml:space="preserve">이런 기하급수적인 디지털기술의 발전은 많은 것을 통합하고 협업할 수 있게 </w:t>
       </w:r>
       <w:r>
         <w:rPr>
-          <w:rFonts w:ascii="맑은 고딕" w:eastAsia="맑은 고딕" w:hAnsi="맑은 고딕" w:cs="맑은 고딕" w:hint="eastAsia"/>
+          <w:rFonts w:hint="eastAsia" w:ascii="맑은 고딕" w:hAnsi="맑은 고딕" w:eastAsia="맑은 고딕" w:cs="맑은 고딕"/>
           <w:lang w:eastAsia="ko-KR"/>
         </w:rPr>
         <w:t>하</w:t>
       </w:r>
       <w:r>
         <w:rPr>
-          <w:rFonts w:ascii="맑은 고딕" w:eastAsia="맑은 고딕" w:hAnsi="맑은 고딕" w:cs="맑은 고딕" w:hint="eastAsia"/>
+          <w:rFonts w:hint="eastAsia" w:ascii="맑은 고딕" w:hAnsi="맑은 고딕" w:eastAsia="맑은 고딕" w:cs="맑은 고딕"/>
           <w:lang w:eastAsia="ko-KR"/>
         </w:rPr>
         <w:t>지만,</w:t>
       </w:r>
       <w:r>
         <w:rPr>
-          <w:rFonts w:ascii="맑은 고딕" w:eastAsia="맑은 고딕" w:hAnsi="맑은 고딕" w:cs="맑은 고딕"/>
+          <w:rFonts w:ascii="맑은 고딕" w:hAnsi="맑은 고딕" w:eastAsia="맑은 고딕" w:cs="맑은 고딕"/>
           <w:lang w:eastAsia="ko-KR"/>
         </w:rPr>
         <w:t xml:space="preserve"> </w:t>
       </w:r>
       <w:r>
         <w:rPr>
-          <w:rFonts w:ascii="맑은 고딕" w:eastAsia="맑은 고딕" w:hAnsi="맑은 고딕" w:cs="맑은 고딕" w:hint="eastAsia"/>
+          <w:rFonts w:hint="eastAsia" w:ascii="맑은 고딕" w:hAnsi="맑은 고딕" w:eastAsia="맑은 고딕" w:cs="맑은 고딕"/>
           <w:lang w:eastAsia="ko-KR"/>
         </w:rPr>
         <w:t xml:space="preserve">때론 시간이 부족해서 때론 통찰을 얻을 기회가 없어 </w:t>
       </w:r>
       <w:r>
         <w:rPr>
-          <w:rFonts w:ascii="맑은 고딕" w:eastAsia="맑은 고딕" w:hAnsi="맑은 고딕" w:cs="맑은 고딕" w:hint="eastAsia"/>
+          <w:rFonts w:hint="eastAsia" w:ascii="맑은 고딕" w:hAnsi="맑은 고딕" w:eastAsia="맑은 고딕" w:cs="맑은 고딕"/>
           <w:lang w:eastAsia="ko-KR"/>
         </w:rPr>
         <w:t>혜택을 누리</w:t>
       </w:r>
       <w:r>
         <w:rPr>
-          <w:rFonts w:ascii="맑은 고딕" w:eastAsia="맑은 고딕" w:hAnsi="맑은 고딕" w:cs="맑은 고딕" w:hint="eastAsia"/>
+          <w:rFonts w:hint="eastAsia" w:ascii="맑은 고딕" w:hAnsi="맑은 고딕" w:eastAsia="맑은 고딕" w:cs="맑은 고딕"/>
           <w:lang w:eastAsia="ko-KR"/>
         </w:rPr>
         <w:t>지 못하기도 합니다</w:t>
       </w:r>
       <w:r>
         <w:rPr>
-          <w:rFonts w:ascii="맑은 고딕" w:eastAsia="맑은 고딕" w:hAnsi="맑은 고딕" w:cs="맑은 고딕" w:hint="eastAsia"/>
+          <w:rFonts w:hint="eastAsia" w:ascii="맑은 고딕" w:hAnsi="맑은 고딕" w:eastAsia="맑은 고딕" w:cs="맑은 고딕"/>
           <w:lang w:eastAsia="ko-KR"/>
         </w:rPr>
         <w:t>.</w:t>
@@ -432,13 +432,13 @@
       <w:pPr>
         <w:pStyle w:val="a9"/>
         <w:rPr>
-          <w:rFonts w:ascii="맑은 고딕" w:eastAsia="맑은 고딕" w:hAnsi="맑은 고딕" w:cs="맑은 고딕"/>
-          <w:lang w:eastAsia="ko-KR"/>
-        </w:rPr>
-      </w:pPr>
-      <w:r>
-        <w:rPr>
-          <w:rFonts w:ascii="맑은 고딕" w:eastAsia="맑은 고딕" w:hAnsi="맑은 고딕" w:cs="맑은 고딕" w:hint="eastAsia"/>
+          <w:rFonts w:ascii="맑은 고딕" w:hAnsi="맑은 고딕" w:eastAsia="맑은 고딕" w:cs="맑은 고딕"/>
+          <w:lang w:eastAsia="ko-KR"/>
+        </w:rPr>
+      </w:pPr>
+      <w:r>
+        <w:rPr>
+          <w:rFonts w:hint="eastAsia" w:ascii="맑은 고딕" w:hAnsi="맑은 고딕" w:eastAsia="맑은 고딕" w:cs="맑은 고딕"/>
           <w:lang w:eastAsia="ko-KR"/>
         </w:rPr>
         <w:t>그림</w:t>
@@ -491,19 +491,19 @@
       </w:r>
       <w:r>
         <w:rPr>
-          <w:rFonts w:ascii="맑은 고딕" w:eastAsia="맑은 고딕" w:hAnsi="맑은 고딕" w:cs="맑은 고딕" w:hint="eastAsia"/>
+          <w:rFonts w:hint="eastAsia" w:ascii="맑은 고딕" w:hAnsi="맑은 고딕" w:eastAsia="맑은 고딕" w:cs="맑은 고딕"/>
           <w:lang w:eastAsia="ko-KR"/>
         </w:rPr>
         <w:t>이미지 출처:</w:t>
       </w:r>
       <w:r>
         <w:rPr>
-          <w:rFonts w:ascii="맑은 고딕" w:eastAsia="맑은 고딕" w:hAnsi="맑은 고딕" w:cs="맑은 고딕"/>
+          <w:rFonts w:ascii="맑은 고딕" w:hAnsi="맑은 고딕" w:eastAsia="맑은 고딕" w:cs="맑은 고딕"/>
           <w:lang w:eastAsia="ko-KR"/>
         </w:rPr>
         <w:t xml:space="preserve"> </w:t>
       </w:r>
-      <w:hyperlink r:id="rId8" w:history="1">
+      <w:hyperlink w:history="1" r:id="rId8">
         <w:r>
           <w:rPr>
             <w:rStyle w:val="a5"/>
@@ -516,27 +516,27 @@
     <w:p>
       <w:pPr>
         <w:rPr>
-          <w:rFonts w:ascii="맑은 고딕" w:eastAsia="맑은 고딕" w:hAnsi="맑은 고딕" w:cs="맑은 고딕"/>
-          <w:lang w:eastAsia="ko-KR"/>
-        </w:rPr>
-      </w:pPr>
-      <w:r>
-        <w:rPr>
-          <w:rFonts w:ascii="맑은 고딕" w:eastAsia="맑은 고딕" w:hAnsi="맑은 고딕" w:cs="맑은 고딕" w:hint="eastAsia"/>
+          <w:rFonts w:ascii="맑은 고딕" w:hAnsi="맑은 고딕" w:eastAsia="맑은 고딕" w:cs="맑은 고딕"/>
+          <w:lang w:eastAsia="ko-KR"/>
+        </w:rPr>
+      </w:pPr>
+      <w:r>
+        <w:rPr>
+          <w:rFonts w:hint="eastAsia" w:ascii="맑은 고딕" w:hAnsi="맑은 고딕" w:eastAsia="맑은 고딕" w:cs="맑은 고딕"/>
           <w:lang w:eastAsia="ko-KR"/>
         </w:rPr>
         <w:t>업무를 수월하게 할 목적인 자동화와 시스템화도 남의 손에 맡겨서 구축하는 세상이었지만,</w:t>
       </w:r>
       <w:r>
         <w:rPr>
-          <w:rFonts w:ascii="맑은 고딕" w:eastAsia="맑은 고딕" w:hAnsi="맑은 고딕" w:cs="맑은 고딕"/>
+          <w:rFonts w:ascii="맑은 고딕" w:hAnsi="맑은 고딕" w:eastAsia="맑은 고딕" w:cs="맑은 고딕"/>
           <w:lang w:eastAsia="ko-KR"/>
         </w:rPr>
         <w:t xml:space="preserve"> </w:t>
       </w:r>
       <w:r>
         <w:rPr>
-          <w:rFonts w:ascii="맑은 고딕" w:eastAsia="맑은 고딕" w:hAnsi="맑은 고딕" w:cs="맑은 고딕" w:hint="eastAsia"/>
+          <w:rFonts w:hint="eastAsia" w:ascii="맑은 고딕" w:hAnsi="맑은 고딕" w:eastAsia="맑은 고딕" w:cs="맑은 고딕"/>
           <w:b/>
           <w:bCs/>
           <w:lang w:eastAsia="ko-KR"/>
@@ -545,7 +545,7 @@
       </w:r>
       <w:r>
         <w:rPr>
-          <w:rFonts w:ascii="맑은 고딕" w:eastAsia="맑은 고딕" w:hAnsi="맑은 고딕" w:cs="맑은 고딕"/>
+          <w:rFonts w:ascii="맑은 고딕" w:hAnsi="맑은 고딕" w:eastAsia="맑은 고딕" w:cs="맑은 고딕"/>
           <w:b/>
           <w:bCs/>
           <w:lang w:eastAsia="ko-KR"/>
@@ -554,42 +554,42 @@
       </w:r>
       <w:r>
         <w:rPr>
-          <w:rFonts w:ascii="맑은 고딕" w:eastAsia="맑은 고딕" w:hAnsi="맑은 고딕" w:cs="맑은 고딕" w:hint="eastAsia"/>
+          <w:rFonts w:hint="eastAsia" w:ascii="맑은 고딕" w:hAnsi="맑은 고딕" w:eastAsia="맑은 고딕" w:cs="맑은 고딕"/>
           <w:lang w:eastAsia="ko-KR"/>
         </w:rPr>
         <w:t>로</w:t>
       </w:r>
       <w:r>
         <w:rPr>
-          <w:rFonts w:ascii="맑은 고딕" w:eastAsia="맑은 고딕" w:hAnsi="맑은 고딕" w:cs="맑은 고딕"/>
+          <w:rFonts w:ascii="맑은 고딕" w:hAnsi="맑은 고딕" w:eastAsia="맑은 고딕" w:cs="맑은 고딕"/>
           <w:lang w:eastAsia="ko-KR"/>
         </w:rPr>
         <w:t xml:space="preserve"> </w:t>
       </w:r>
       <w:r>
         <w:rPr>
-          <w:rFonts w:ascii="맑은 고딕" w:eastAsia="맑은 고딕" w:hAnsi="맑은 고딕" w:cs="맑은 고딕" w:hint="eastAsia"/>
+          <w:rFonts w:hint="eastAsia" w:ascii="맑은 고딕" w:hAnsi="맑은 고딕" w:eastAsia="맑은 고딕" w:cs="맑은 고딕"/>
           <w:lang w:eastAsia="ko-KR"/>
         </w:rPr>
         <w:t>스스로 필요한 걸 만들어 자기 업무에 사용할 수 있는 서비스가 매우 많아졌습니다.</w:t>
       </w:r>
       <w:r>
         <w:rPr>
-          <w:rFonts w:ascii="맑은 고딕" w:eastAsia="맑은 고딕" w:hAnsi="맑은 고딕" w:cs="맑은 고딕"/>
+          <w:rFonts w:ascii="맑은 고딕" w:hAnsi="맑은 고딕" w:eastAsia="맑은 고딕" w:cs="맑은 고딕"/>
           <w:lang w:eastAsia="ko-KR"/>
         </w:rPr>
         <w:t xml:space="preserve"> </w:t>
       </w:r>
       <w:r>
         <w:rPr>
-          <w:rFonts w:ascii="맑은 고딕" w:eastAsia="맑은 고딕" w:hAnsi="맑은 고딕" w:cs="맑은 고딕" w:hint="eastAsia"/>
+          <w:rFonts w:hint="eastAsia" w:ascii="맑은 고딕" w:hAnsi="맑은 고딕" w:eastAsia="맑은 고딕" w:cs="맑은 고딕"/>
           <w:lang w:eastAsia="ko-KR"/>
         </w:rPr>
         <w:t>물론 시민개발자가 일반적인 프로그래머 또는 소프트웨어 개발자를 대체</w:t>
       </w:r>
       <w:r>
         <w:rPr>
-          <w:rFonts w:ascii="맑은 고딕" w:eastAsia="맑은 고딕" w:hAnsi="맑은 고딕" w:cs="맑은 고딕" w:hint="eastAsia"/>
+          <w:rFonts w:hint="eastAsia" w:ascii="맑은 고딕" w:hAnsi="맑은 고딕" w:eastAsia="맑은 고딕" w:cs="맑은 고딕"/>
           <w:lang w:eastAsia="ko-KR"/>
         </w:rPr>
         <w:t>할 수 있다고 주장하지는 않겠습니다.</w:t>
@@ -604,7 +604,7 @@
       </w:pPr>
       <w:r>
         <w:rPr>
-          <w:rFonts w:ascii="맑은 고딕" w:eastAsia="맑은 고딕" w:hAnsi="맑은 고딕" w:cs="맑은 고딕" w:hint="eastAsia"/>
+          <w:rFonts w:hint="eastAsia" w:ascii="맑은 고딕" w:hAnsi="맑은 고딕" w:eastAsia="맑은 고딕" w:cs="맑은 고딕"/>
           <w:lang w:eastAsia="ko-KR"/>
         </w:rPr>
         <w:lastRenderedPageBreak/>
@@ -612,21 +612,21 @@
       </w:r>
       <w:r>
         <w:rPr>
-          <w:rFonts w:ascii="맑은 고딕" w:eastAsia="맑은 고딕" w:hAnsi="맑은 고딕" w:cs="맑은 고딕"/>
+          <w:rFonts w:ascii="맑은 고딕" w:hAnsi="맑은 고딕" w:eastAsia="맑은 고딕" w:cs="맑은 고딕"/>
           <w:lang w:eastAsia="ko-KR"/>
         </w:rPr>
         <w:t xml:space="preserve"> </w:t>
       </w:r>
       <w:r>
         <w:rPr>
-          <w:rFonts w:ascii="맑은 고딕" w:eastAsia="맑은 고딕" w:hAnsi="맑은 고딕" w:cs="맑은 고딕" w:hint="eastAsia"/>
+          <w:rFonts w:hint="eastAsia" w:ascii="맑은 고딕" w:hAnsi="맑은 고딕" w:eastAsia="맑은 고딕" w:cs="맑은 고딕"/>
           <w:lang w:eastAsia="ko-KR"/>
         </w:rPr>
         <w:t xml:space="preserve">엄청난 변화와 속도 속에서 </w:t>
       </w:r>
       <w:r>
         <w:rPr>
-          <w:rFonts w:ascii="맑은 고딕" w:eastAsia="맑은 고딕" w:hAnsi="맑은 고딕" w:cs="맑은 고딕" w:hint="eastAsia"/>
+          <w:rFonts w:hint="eastAsia" w:ascii="맑은 고딕" w:hAnsi="맑은 고딕" w:eastAsia="맑은 고딕" w:cs="맑은 고딕"/>
           <w:b/>
           <w:bCs/>
           <w:lang w:eastAsia="ko-KR"/>
@@ -635,7 +635,7 @@
       </w:r>
       <w:r>
         <w:rPr>
-          <w:rFonts w:ascii="맑은 고딕" w:eastAsia="맑은 고딕" w:hAnsi="맑은 고딕" w:cs="맑은 고딕" w:hint="eastAsia"/>
+          <w:rFonts w:hint="eastAsia" w:ascii="맑은 고딕" w:hAnsi="맑은 고딕" w:eastAsia="맑은 고딕" w:cs="맑은 고딕"/>
           <w:b/>
           <w:bCs/>
           <w:lang w:eastAsia="ko-KR"/>
@@ -644,7 +644,7 @@
       </w:r>
       <w:r>
         <w:rPr>
-          <w:rFonts w:ascii="맑은 고딕" w:eastAsia="맑은 고딕" w:hAnsi="맑은 고딕" w:cs="맑은 고딕" w:hint="eastAsia"/>
+          <w:rFonts w:hint="eastAsia" w:ascii="맑은 고딕" w:hAnsi="맑은 고딕" w:eastAsia="맑은 고딕" w:cs="맑은 고딕"/>
           <w:lang w:eastAsia="ko-KR"/>
         </w:rPr>
         <w:t>는 분명 다가왔습니다.</w:t>
@@ -660,14 +660,14 @@
     <w:p>
       <w:pPr>
         <w:rPr>
-          <w:rFonts w:ascii="맑은 고딕" w:eastAsia="맑은 고딕" w:hAnsi="맑은 고딕" w:cs="맑은 고딕" w:hint="eastAsia"/>
+          <w:rFonts w:hint="eastAsia" w:ascii="맑은 고딕" w:hAnsi="맑은 고딕" w:eastAsia="맑은 고딕" w:cs="맑은 고딕"/>
           <w:noProof/>
           <w:lang w:eastAsia="ko-KR"/>
         </w:rPr>
       </w:pPr>
       <w:r>
         <w:rPr>
-          <w:rFonts w:ascii="맑은 고딕" w:eastAsia="맑은 고딕" w:hAnsi="맑은 고딕" w:cs="맑은 고딕" w:hint="eastAsia"/>
+          <w:rFonts w:hint="eastAsia" w:ascii="맑은 고딕" w:hAnsi="맑은 고딕" w:eastAsia="맑은 고딕" w:cs="맑은 고딕"/>
           <w:noProof/>
           <w:lang w:eastAsia="ko-KR"/>
         </w:rPr>
@@ -675,7 +675,7 @@
       </w:r>
       <w:r>
         <w:rPr>
-          <w:rFonts w:ascii="맑은 고딕" w:eastAsia="맑은 고딕" w:hAnsi="맑은 고딕" w:cs="맑은 고딕" w:hint="eastAsia"/>
+          <w:rFonts w:hint="eastAsia" w:ascii="맑은 고딕" w:hAnsi="맑은 고딕" w:eastAsia="맑은 고딕" w:cs="맑은 고딕"/>
           <w:b/>
           <w:bCs/>
           <w:noProof/>
@@ -685,7 +685,7 @@
       </w:r>
       <w:r>
         <w:rPr>
-          <w:rFonts w:ascii="맑은 고딕" w:eastAsia="맑은 고딕" w:hAnsi="맑은 고딕" w:cs="맑은 고딕" w:hint="eastAsia"/>
+          <w:rFonts w:hint="eastAsia" w:ascii="맑은 고딕" w:hAnsi="맑은 고딕" w:eastAsia="맑은 고딕" w:cs="맑은 고딕"/>
           <w:noProof/>
           <w:lang w:eastAsia="ko-KR"/>
         </w:rPr>
@@ -693,7 +693,7 @@
       </w:r>
       <w:r>
         <w:rPr>
-          <w:rFonts w:ascii="맑은 고딕" w:eastAsia="맑은 고딕" w:hAnsi="맑은 고딕" w:cs="맑은 고딕"/>
+          <w:rFonts w:ascii="맑은 고딕" w:hAnsi="맑은 고딕" w:eastAsia="맑은 고딕" w:cs="맑은 고딕"/>
           <w:noProof/>
           <w:lang w:eastAsia="ko-KR"/>
         </w:rPr>
@@ -701,7 +701,7 @@
       </w:r>
       <w:r>
         <w:rPr>
-          <w:rFonts w:ascii="맑은 고딕" w:eastAsia="맑은 고딕" w:hAnsi="맑은 고딕" w:cs="맑은 고딕" w:hint="eastAsia"/>
+          <w:rFonts w:hint="eastAsia" w:ascii="맑은 고딕" w:hAnsi="맑은 고딕" w:eastAsia="맑은 고딕" w:cs="맑은 고딕"/>
           <w:b/>
           <w:bCs/>
           <w:noProof/>
@@ -711,7 +711,7 @@
       </w:r>
       <w:r>
         <w:rPr>
-          <w:rFonts w:ascii="맑은 고딕" w:eastAsia="맑은 고딕" w:hAnsi="맑은 고딕" w:cs="맑은 고딕" w:hint="eastAsia"/>
+          <w:rFonts w:hint="eastAsia" w:ascii="맑은 고딕" w:hAnsi="맑은 고딕" w:eastAsia="맑은 고딕" w:cs="맑은 고딕"/>
           <w:b/>
           <w:bCs/>
           <w:noProof/>
@@ -721,7 +721,7 @@
       </w:r>
       <w:r>
         <w:rPr>
-          <w:rFonts w:ascii="맑은 고딕" w:eastAsia="맑은 고딕" w:hAnsi="맑은 고딕" w:cs="맑은 고딕" w:hint="eastAsia"/>
+          <w:rFonts w:hint="eastAsia" w:ascii="맑은 고딕" w:hAnsi="맑은 고딕" w:eastAsia="맑은 고딕" w:cs="맑은 고딕"/>
           <w:b/>
           <w:bCs/>
           <w:noProof/>
@@ -731,7 +731,7 @@
       </w:r>
       <w:r>
         <w:rPr>
-          <w:rFonts w:ascii="맑은 고딕" w:eastAsia="맑은 고딕" w:hAnsi="맑은 고딕" w:cs="맑은 고딕" w:hint="eastAsia"/>
+          <w:rFonts w:hint="eastAsia" w:ascii="맑은 고딕" w:hAnsi="맑은 고딕" w:eastAsia="맑은 고딕" w:cs="맑은 고딕"/>
           <w:b/>
           <w:bCs/>
           <w:noProof/>
@@ -741,7 +741,7 @@
       </w:r>
       <w:r>
         <w:rPr>
-          <w:rFonts w:ascii="맑은 고딕" w:eastAsia="맑은 고딕" w:hAnsi="맑은 고딕" w:cs="맑은 고딕" w:hint="eastAsia"/>
+          <w:rFonts w:hint="eastAsia" w:ascii="맑은 고딕" w:hAnsi="맑은 고딕" w:eastAsia="맑은 고딕" w:cs="맑은 고딕"/>
           <w:b/>
           <w:bCs/>
           <w:noProof/>
@@ -751,7 +751,7 @@
       </w:r>
       <w:r>
         <w:rPr>
-          <w:rFonts w:ascii="맑은 고딕" w:eastAsia="맑은 고딕" w:hAnsi="맑은 고딕" w:cs="맑은 고딕"/>
+          <w:rFonts w:ascii="맑은 고딕" w:hAnsi="맑은 고딕" w:eastAsia="맑은 고딕" w:cs="맑은 고딕"/>
           <w:b/>
           <w:bCs/>
           <w:noProof/>
@@ -761,7 +761,7 @@
       </w:r>
       <w:r>
         <w:rPr>
-          <w:rFonts w:ascii="맑은 고딕" w:eastAsia="맑은 고딕" w:hAnsi="맑은 고딕" w:cs="맑은 고딕" w:hint="eastAsia"/>
+          <w:rFonts w:hint="eastAsia" w:ascii="맑은 고딕" w:hAnsi="맑은 고딕" w:eastAsia="맑은 고딕" w:cs="맑은 고딕"/>
           <w:noProof/>
           <w:lang w:eastAsia="ko-KR"/>
         </w:rPr>
@@ -769,7 +769,7 @@
       </w:r>
       <w:r>
         <w:rPr>
-          <w:rFonts w:ascii="맑은 고딕" w:eastAsia="맑은 고딕" w:hAnsi="맑은 고딕" w:cs="맑은 고딕"/>
+          <w:rFonts w:ascii="맑은 고딕" w:hAnsi="맑은 고딕" w:eastAsia="맑은 고딕" w:cs="맑은 고딕"/>
           <w:noProof/>
           <w:lang w:eastAsia="ko-KR"/>
         </w:rPr>
@@ -777,7 +777,7 @@
       </w:r>
       <w:r>
         <w:rPr>
-          <w:rFonts w:ascii="맑은 고딕" w:eastAsia="맑은 고딕" w:hAnsi="맑은 고딕" w:cs="맑은 고딕" w:hint="eastAsia"/>
+          <w:rFonts w:hint="eastAsia" w:ascii="맑은 고딕" w:hAnsi="맑은 고딕" w:eastAsia="맑은 고딕" w:cs="맑은 고딕"/>
           <w:b/>
           <w:bCs/>
           <w:noProof/>
@@ -787,7 +787,7 @@
       </w:r>
       <w:r>
         <w:rPr>
-          <w:rFonts w:ascii="맑은 고딕" w:eastAsia="맑은 고딕" w:hAnsi="맑은 고딕" w:cs="맑은 고딕"/>
+          <w:rFonts w:ascii="맑은 고딕" w:hAnsi="맑은 고딕" w:eastAsia="맑은 고딕" w:cs="맑은 고딕"/>
           <w:b/>
           <w:bCs/>
           <w:noProof/>
@@ -797,7 +797,7 @@
       </w:r>
       <w:r>
         <w:rPr>
-          <w:rFonts w:ascii="맑은 고딕" w:eastAsia="맑은 고딕" w:hAnsi="맑은 고딕" w:cs="맑은 고딕" w:hint="eastAsia"/>
+          <w:rFonts w:hint="eastAsia" w:ascii="맑은 고딕" w:hAnsi="맑은 고딕" w:eastAsia="맑은 고딕" w:cs="맑은 고딕"/>
           <w:noProof/>
           <w:lang w:eastAsia="ko-KR"/>
         </w:rPr>
@@ -805,7 +805,7 @@
       </w:r>
       <w:r>
         <w:rPr>
-          <w:rFonts w:ascii="맑은 고딕" w:eastAsia="맑은 고딕" w:hAnsi="맑은 고딕" w:cs="맑은 고딕" w:hint="eastAsia"/>
+          <w:rFonts w:hint="eastAsia" w:ascii="맑은 고딕" w:hAnsi="맑은 고딕" w:eastAsia="맑은 고딕" w:cs="맑은 고딕"/>
           <w:noProof/>
           <w:lang w:eastAsia="ko-KR"/>
         </w:rPr>
@@ -813,7 +813,7 @@
       </w:r>
       <w:r>
         <w:rPr>
-          <w:rFonts w:ascii="맑은 고딕" w:eastAsia="맑은 고딕" w:hAnsi="맑은 고딕" w:cs="맑은 고딕"/>
+          <w:rFonts w:ascii="맑은 고딕" w:hAnsi="맑은 고딕" w:eastAsia="맑은 고딕" w:cs="맑은 고딕"/>
           <w:noProof/>
           <w:lang w:eastAsia="ko-KR"/>
         </w:rPr>
@@ -824,13 +824,13 @@
       <w:pPr>
         <w:autoSpaceDE/>
         <w:rPr>
-          <w:rFonts w:ascii="맑은 고딕" w:eastAsia="맑은 고딕" w:hAnsi="맑은 고딕" w:cs="맑은 고딕" w:hint="eastAsia"/>
-          <w:lang w:eastAsia="ko-KR"/>
-        </w:rPr>
-      </w:pPr>
-      <w:r>
-        <w:rPr>
-          <w:rFonts w:ascii="맑은 고딕" w:eastAsia="맑은 고딕" w:hAnsi="맑은 고딕" w:cs="맑은 고딕" w:hint="eastAsia"/>
+          <w:rFonts w:hint="eastAsia" w:ascii="맑은 고딕" w:hAnsi="맑은 고딕" w:eastAsia="맑은 고딕" w:cs="맑은 고딕"/>
+          <w:lang w:eastAsia="ko-KR"/>
+        </w:rPr>
+      </w:pPr>
+      <w:r>
+        <w:rPr>
+          <w:rFonts w:hint="eastAsia" w:ascii="맑은 고딕" w:hAnsi="맑은 고딕" w:eastAsia="맑은 고딕" w:cs="맑은 고딕"/>
           <w:b/>
           <w:bCs/>
           <w:lang w:eastAsia="ko-KR"/>
@@ -839,21 +839,21 @@
       </w:r>
       <w:r>
         <w:rPr>
-          <w:rFonts w:ascii="맑은 고딕" w:eastAsia="맑은 고딕" w:hAnsi="맑은 고딕" w:cs="맑은 고딕" w:hint="eastAsia"/>
+          <w:rFonts w:hint="eastAsia" w:ascii="맑은 고딕" w:hAnsi="맑은 고딕" w:eastAsia="맑은 고딕" w:cs="맑은 고딕"/>
           <w:lang w:eastAsia="ko-KR"/>
         </w:rPr>
         <w:t>은 이제 더 이상 비밀도 아닌 세상입니다.</w:t>
       </w:r>
       <w:r>
         <w:rPr>
-          <w:rFonts w:ascii="맑은 고딕" w:eastAsia="맑은 고딕" w:hAnsi="맑은 고딕" w:cs="맑은 고딕"/>
+          <w:rFonts w:ascii="맑은 고딕" w:hAnsi="맑은 고딕" w:eastAsia="맑은 고딕" w:cs="맑은 고딕"/>
           <w:lang w:eastAsia="ko-KR"/>
         </w:rPr>
         <w:t xml:space="preserve"> </w:t>
       </w:r>
       <w:r>
         <w:rPr>
-          <w:rFonts w:ascii="맑은 고딕" w:eastAsia="맑은 고딕" w:hAnsi="맑은 고딕" w:cs="맑은 고딕" w:hint="eastAsia"/>
+          <w:rFonts w:hint="eastAsia" w:ascii="맑은 고딕" w:hAnsi="맑은 고딕" w:eastAsia="맑은 고딕" w:cs="맑은 고딕"/>
           <w:b/>
           <w:bCs/>
           <w:lang w:eastAsia="ko-KR"/>
@@ -863,7 +863,7 @@
       <w:proofErr w:type="spellStart"/>
       <w:r>
         <w:rPr>
-          <w:rFonts w:ascii="맑은 고딕" w:eastAsia="맑은 고딕" w:hAnsi="맑은 고딕" w:cs="맑은 고딕" w:hint="eastAsia"/>
+          <w:rFonts w:hint="eastAsia" w:ascii="맑은 고딕" w:hAnsi="맑은 고딕" w:eastAsia="맑은 고딕" w:cs="맑은 고딕"/>
           <w:b/>
           <w:bCs/>
           <w:lang w:eastAsia="ko-KR"/>
@@ -873,7 +873,7 @@
       <w:proofErr w:type="spellEnd"/>
       <w:r>
         <w:rPr>
-          <w:rFonts w:ascii="맑은 고딕" w:eastAsia="맑은 고딕" w:hAnsi="맑은 고딕" w:cs="맑은 고딕" w:hint="eastAsia"/>
+          <w:rFonts w:hint="eastAsia" w:ascii="맑은 고딕" w:hAnsi="맑은 고딕" w:eastAsia="맑은 고딕" w:cs="맑은 고딕"/>
           <w:b/>
           <w:bCs/>
           <w:lang w:eastAsia="ko-KR"/>
@@ -882,7 +882,7 @@
       </w:r>
       <w:r>
         <w:rPr>
-          <w:rFonts w:ascii="맑은 고딕" w:eastAsia="맑은 고딕" w:hAnsi="맑은 고딕" w:cs="맑은 고딕"/>
+          <w:rFonts w:ascii="맑은 고딕" w:hAnsi="맑은 고딕" w:eastAsia="맑은 고딕" w:cs="맑은 고딕"/>
           <w:b/>
           <w:bCs/>
           <w:lang w:eastAsia="ko-KR"/>
@@ -891,7 +891,7 @@
       </w:r>
       <w:r>
         <w:rPr>
-          <w:rFonts w:ascii="맑은 고딕" w:eastAsia="맑은 고딕" w:hAnsi="맑은 고딕" w:cs="맑은 고딕" w:hint="eastAsia"/>
+          <w:rFonts w:hint="eastAsia" w:ascii="맑은 고딕" w:hAnsi="맑은 고딕" w:eastAsia="맑은 고딕" w:cs="맑은 고딕"/>
           <w:b/>
           <w:bCs/>
           <w:lang w:eastAsia="ko-KR"/>
@@ -900,28 +900,28 @@
       </w:r>
       <w:r>
         <w:rPr>
-          <w:rFonts w:ascii="맑은 고딕" w:eastAsia="맑은 고딕" w:hAnsi="맑은 고딕" w:cs="맑은 고딕" w:hint="eastAsia"/>
+          <w:rFonts w:hint="eastAsia" w:ascii="맑은 고딕" w:hAnsi="맑은 고딕" w:eastAsia="맑은 고딕" w:cs="맑은 고딕"/>
           <w:lang w:eastAsia="ko-KR"/>
         </w:rPr>
         <w:t>가 시작되었습니다.</w:t>
       </w:r>
       <w:r>
         <w:rPr>
-          <w:rFonts w:ascii="맑은 고딕" w:eastAsia="맑은 고딕" w:hAnsi="맑은 고딕" w:cs="맑은 고딕"/>
+          <w:rFonts w:ascii="맑은 고딕" w:hAnsi="맑은 고딕" w:eastAsia="맑은 고딕" w:cs="맑은 고딕"/>
           <w:lang w:eastAsia="ko-KR"/>
         </w:rPr>
         <w:t xml:space="preserve"> </w:t>
       </w:r>
       <w:r>
         <w:rPr>
-          <w:rFonts w:ascii="맑은 고딕" w:eastAsia="맑은 고딕" w:hAnsi="맑은 고딕" w:cs="맑은 고딕" w:hint="eastAsia"/>
+          <w:rFonts w:hint="eastAsia" w:ascii="맑은 고딕" w:hAnsi="맑은 고딕" w:eastAsia="맑은 고딕" w:cs="맑은 고딕"/>
           <w:lang w:eastAsia="ko-KR"/>
         </w:rPr>
         <w:t xml:space="preserve">더 이상 </w:t>
       </w:r>
       <w:r>
         <w:rPr>
-          <w:rFonts w:ascii="맑은 고딕" w:eastAsia="맑은 고딕" w:hAnsi="맑은 고딕" w:cs="맑은 고딕"/>
+          <w:rFonts w:ascii="맑은 고딕" w:hAnsi="맑은 고딕" w:eastAsia="맑은 고딕" w:cs="맑은 고딕"/>
           <w:lang w:eastAsia="ko-KR"/>
         </w:rPr>
         <w:t>‘</w:t>
@@ -929,7 +929,7 @@
       <w:proofErr w:type="spellStart"/>
       <w:r>
         <w:rPr>
-          <w:rFonts w:ascii="맑은 고딕" w:eastAsia="맑은 고딕" w:hAnsi="맑은 고딕" w:cs="맑은 고딕" w:hint="eastAsia"/>
+          <w:rFonts w:hint="eastAsia" w:ascii="맑은 고딕" w:hAnsi="맑은 고딕" w:eastAsia="맑은 고딕" w:cs="맑은 고딕"/>
           <w:lang w:eastAsia="ko-KR"/>
         </w:rPr>
         <w:t>노우하우</w:t>
@@ -937,28 +937,28 @@
       <w:proofErr w:type="spellEnd"/>
       <w:r>
         <w:rPr>
-          <w:rFonts w:ascii="맑은 고딕" w:eastAsia="맑은 고딕" w:hAnsi="맑은 고딕" w:cs="맑은 고딕" w:hint="eastAsia"/>
+          <w:rFonts w:hint="eastAsia" w:ascii="맑은 고딕" w:hAnsi="맑은 고딕" w:eastAsia="맑은 고딕" w:cs="맑은 고딕"/>
           <w:lang w:eastAsia="ko-KR"/>
         </w:rPr>
         <w:t>(</w:t>
       </w:r>
       <w:r>
         <w:rPr>
-          <w:rFonts w:ascii="맑은 고딕" w:eastAsia="맑은 고딕" w:hAnsi="맑은 고딕" w:cs="맑은 고딕"/>
+          <w:rFonts w:ascii="맑은 고딕" w:hAnsi="맑은 고딕" w:eastAsia="맑은 고딕" w:cs="맑은 고딕"/>
           <w:lang w:eastAsia="ko-KR"/>
         </w:rPr>
         <w:t>Know-how)’</w:t>
       </w:r>
       <w:r>
         <w:rPr>
-          <w:rFonts w:ascii="맑은 고딕" w:eastAsia="맑은 고딕" w:hAnsi="맑은 고딕" w:cs="맑은 고딕" w:hint="eastAsia"/>
+          <w:rFonts w:hint="eastAsia" w:ascii="맑은 고딕" w:hAnsi="맑은 고딕" w:eastAsia="맑은 고딕" w:cs="맑은 고딕"/>
           <w:lang w:eastAsia="ko-KR"/>
         </w:rPr>
         <w:t xml:space="preserve">가 아닌 </w:t>
       </w:r>
       <w:r>
         <w:rPr>
-          <w:rFonts w:ascii="맑은 고딕" w:eastAsia="맑은 고딕" w:hAnsi="맑은 고딕" w:cs="맑은 고딕"/>
+          <w:rFonts w:ascii="맑은 고딕" w:hAnsi="맑은 고딕" w:eastAsia="맑은 고딕" w:cs="맑은 고딕"/>
           <w:lang w:eastAsia="ko-KR"/>
         </w:rPr>
         <w:t>‘</w:t>
@@ -966,7 +966,7 @@
       <w:proofErr w:type="spellStart"/>
       <w:r>
         <w:rPr>
-          <w:rFonts w:ascii="맑은 고딕" w:eastAsia="맑은 고딕" w:hAnsi="맑은 고딕" w:cs="맑은 고딕" w:hint="eastAsia"/>
+          <w:rFonts w:hint="eastAsia" w:ascii="맑은 고딕" w:hAnsi="맑은 고딕" w:eastAsia="맑은 고딕" w:cs="맑은 고딕"/>
           <w:lang w:eastAsia="ko-KR"/>
         </w:rPr>
         <w:t>노우와이</w:t>
@@ -974,91 +974,91 @@
       <w:proofErr w:type="spellEnd"/>
       <w:r>
         <w:rPr>
-          <w:rFonts w:ascii="맑은 고딕" w:eastAsia="맑은 고딕" w:hAnsi="맑은 고딕" w:cs="맑은 고딕" w:hint="eastAsia"/>
+          <w:rFonts w:hint="eastAsia" w:ascii="맑은 고딕" w:hAnsi="맑은 고딕" w:eastAsia="맑은 고딕" w:cs="맑은 고딕"/>
           <w:lang w:eastAsia="ko-KR"/>
         </w:rPr>
         <w:t>(</w:t>
       </w:r>
       <w:r>
         <w:rPr>
-          <w:rFonts w:ascii="맑은 고딕" w:eastAsia="맑은 고딕" w:hAnsi="맑은 고딕" w:cs="맑은 고딕"/>
+          <w:rFonts w:ascii="맑은 고딕" w:hAnsi="맑은 고딕" w:eastAsia="맑은 고딕" w:cs="맑은 고딕"/>
           <w:lang w:eastAsia="ko-KR"/>
         </w:rPr>
         <w:t>Know-why)’</w:t>
       </w:r>
       <w:r>
         <w:rPr>
-          <w:rFonts w:ascii="맑은 고딕" w:eastAsia="맑은 고딕" w:hAnsi="맑은 고딕" w:cs="맑은 고딕" w:hint="eastAsia"/>
+          <w:rFonts w:hint="eastAsia" w:ascii="맑은 고딕" w:hAnsi="맑은 고딕" w:eastAsia="맑은 고딕" w:cs="맑은 고딕"/>
           <w:lang w:eastAsia="ko-KR"/>
         </w:rPr>
         <w:t>에 집중하고,</w:t>
       </w:r>
       <w:r>
         <w:rPr>
-          <w:rFonts w:ascii="맑은 고딕" w:eastAsia="맑은 고딕" w:hAnsi="맑은 고딕" w:cs="맑은 고딕"/>
+          <w:rFonts w:ascii="맑은 고딕" w:hAnsi="맑은 고딕" w:eastAsia="맑은 고딕" w:cs="맑은 고딕"/>
           <w:lang w:eastAsia="ko-KR"/>
         </w:rPr>
         <w:t xml:space="preserve"> </w:t>
       </w:r>
       <w:r>
         <w:rPr>
-          <w:rFonts w:ascii="맑은 고딕" w:eastAsia="맑은 고딕" w:hAnsi="맑은 고딕" w:cs="맑은 고딕" w:hint="eastAsia"/>
+          <w:rFonts w:hint="eastAsia" w:ascii="맑은 고딕" w:hAnsi="맑은 고딕" w:eastAsia="맑은 고딕" w:cs="맑은 고딕"/>
           <w:lang w:eastAsia="ko-KR"/>
         </w:rPr>
         <w:t xml:space="preserve">명확한 목표를 항해 </w:t>
       </w:r>
       <w:r>
         <w:rPr>
-          <w:rFonts w:ascii="맑은 고딕" w:eastAsia="맑은 고딕" w:hAnsi="맑은 고딕" w:cs="맑은 고딕" w:hint="eastAsia"/>
+          <w:rFonts w:hint="eastAsia" w:ascii="맑은 고딕" w:hAnsi="맑은 고딕" w:eastAsia="맑은 고딕" w:cs="맑은 고딕"/>
           <w:lang w:eastAsia="ko-KR"/>
         </w:rPr>
         <w:t>공유와 협업을</w:t>
       </w:r>
       <w:r>
         <w:rPr>
-          <w:rFonts w:ascii="맑은 고딕" w:eastAsia="맑은 고딕" w:hAnsi="맑은 고딕" w:cs="맑은 고딕" w:hint="eastAsia"/>
+          <w:rFonts w:hint="eastAsia" w:ascii="맑은 고딕" w:hAnsi="맑은 고딕" w:eastAsia="맑은 고딕" w:cs="맑은 고딕"/>
           <w:lang w:eastAsia="ko-KR"/>
         </w:rPr>
         <w:t xml:space="preserve"> 통해 </w:t>
       </w:r>
       <w:r>
         <w:rPr>
-          <w:rFonts w:ascii="맑은 고딕" w:eastAsia="맑은 고딕" w:hAnsi="맑은 고딕" w:cs="맑은 고딕" w:hint="eastAsia"/>
+          <w:rFonts w:hint="eastAsia" w:ascii="맑은 고딕" w:hAnsi="맑은 고딕" w:eastAsia="맑은 고딕" w:cs="맑은 고딕"/>
           <w:lang w:eastAsia="ko-KR"/>
         </w:rPr>
         <w:t>기</w:t>
       </w:r>
       <w:r>
         <w:rPr>
-          <w:rFonts w:ascii="맑은 고딕" w:eastAsia="맑은 고딕" w:hAnsi="맑은 고딕" w:cs="맑은 고딕" w:hint="eastAsia"/>
+          <w:rFonts w:hint="eastAsia" w:ascii="맑은 고딕" w:hAnsi="맑은 고딕" w:eastAsia="맑은 고딕" w:cs="맑은 고딕"/>
           <w:lang w:eastAsia="ko-KR"/>
         </w:rPr>
         <w:t>업 조직을 변화시키는 것이 기업의 큰 숙제가 되었습니다.</w:t>
       </w:r>
       <w:r>
         <w:rPr>
-          <w:rFonts w:ascii="맑은 고딕" w:eastAsia="맑은 고딕" w:hAnsi="맑은 고딕" w:cs="맑은 고딕"/>
+          <w:rFonts w:ascii="맑은 고딕" w:hAnsi="맑은 고딕" w:eastAsia="맑은 고딕" w:cs="맑은 고딕"/>
           <w:lang w:eastAsia="ko-KR"/>
         </w:rPr>
         <w:t xml:space="preserve"> </w:t>
       </w:r>
       <w:r>
         <w:rPr>
-          <w:rFonts w:ascii="맑은 고딕" w:eastAsia="맑은 고딕" w:hAnsi="맑은 고딕" w:cs="맑은 고딕" w:hint="eastAsia"/>
+          <w:rFonts w:hint="eastAsia" w:ascii="맑은 고딕" w:hAnsi="맑은 고딕" w:eastAsia="맑은 고딕" w:cs="맑은 고딕"/>
           <w:lang w:eastAsia="ko-KR"/>
         </w:rPr>
         <w:t xml:space="preserve">그리고 </w:t>
       </w:r>
       <w:r>
         <w:rPr>
-          <w:rFonts w:ascii="맑은 고딕" w:eastAsia="맑은 고딕" w:hAnsi="맑은 고딕" w:cs="맑은 고딕" w:hint="eastAsia"/>
+          <w:rFonts w:hint="eastAsia" w:ascii="맑은 고딕" w:hAnsi="맑은 고딕" w:eastAsia="맑은 고딕" w:cs="맑은 고딕"/>
           <w:lang w:eastAsia="ko-KR"/>
         </w:rPr>
         <w:t xml:space="preserve">그런 방식을 통해 </w:t>
       </w:r>
       <w:r>
         <w:rPr>
-          <w:rFonts w:ascii="맑은 고딕" w:eastAsia="맑은 고딕" w:hAnsi="맑은 고딕" w:cs="맑은 고딕" w:hint="eastAsia"/>
+          <w:rFonts w:hint="eastAsia" w:ascii="맑은 고딕" w:hAnsi="맑은 고딕" w:eastAsia="맑은 고딕" w:cs="맑은 고딕"/>
           <w:b/>
           <w:bCs/>
           <w:lang w:eastAsia="ko-KR"/>
@@ -1067,7 +1067,7 @@
       </w:r>
       <w:r>
         <w:rPr>
-          <w:rFonts w:ascii="맑은 고딕" w:eastAsia="맑은 고딕" w:hAnsi="맑은 고딕" w:cs="맑은 고딕" w:hint="eastAsia"/>
+          <w:rFonts w:hint="eastAsia" w:ascii="맑은 고딕" w:hAnsi="맑은 고딕" w:eastAsia="맑은 고딕" w:cs="맑은 고딕"/>
           <w:b/>
           <w:bCs/>
           <w:lang w:eastAsia="ko-KR"/>
@@ -1076,7 +1076,7 @@
       </w:r>
       <w:r>
         <w:rPr>
-          <w:rFonts w:ascii="맑은 고딕" w:eastAsia="맑은 고딕" w:hAnsi="맑은 고딕" w:cs="맑은 고딕"/>
+          <w:rFonts w:ascii="맑은 고딕" w:hAnsi="맑은 고딕" w:eastAsia="맑은 고딕" w:cs="맑은 고딕"/>
           <w:b/>
           <w:bCs/>
           <w:lang w:eastAsia="ko-KR"/>
@@ -1086,7 +1086,7 @@
       <w:proofErr w:type="spellStart"/>
       <w:r>
         <w:rPr>
-          <w:rFonts w:ascii="맑은 고딕" w:eastAsia="맑은 고딕" w:hAnsi="맑은 고딕" w:cs="맑은 고딕" w:hint="eastAsia"/>
+          <w:rFonts w:hint="eastAsia" w:ascii="맑은 고딕" w:hAnsi="맑은 고딕" w:eastAsia="맑은 고딕" w:cs="맑은 고딕"/>
           <w:b/>
           <w:bCs/>
           <w:lang w:eastAsia="ko-KR"/>
@@ -1095,7 +1095,7 @@
       </w:r>
       <w:r>
         <w:rPr>
-          <w:rFonts w:ascii="맑은 고딕" w:eastAsia="맑은 고딕" w:hAnsi="맑은 고딕" w:cs="맑은 고딕"/>
+          <w:rFonts w:ascii="맑은 고딕" w:hAnsi="맑은 고딕" w:eastAsia="맑은 고딕" w:cs="맑은 고딕"/>
           <w:b/>
           <w:bCs/>
           <w:lang w:eastAsia="ko-KR"/>
@@ -1105,7 +1105,7 @@
       <w:proofErr w:type="spellEnd"/>
       <w:r>
         <w:rPr>
-          <w:rFonts w:ascii="맑은 고딕" w:eastAsia="맑은 고딕" w:hAnsi="맑은 고딕" w:cs="맑은 고딕"/>
+          <w:rFonts w:ascii="맑은 고딕" w:hAnsi="맑은 고딕" w:eastAsia="맑은 고딕" w:cs="맑은 고딕"/>
           <w:b/>
           <w:bCs/>
           <w:lang w:eastAsia="ko-KR"/>
@@ -1114,7 +1114,7 @@
       </w:r>
       <w:r>
         <w:rPr>
-          <w:rFonts w:ascii="맑은 고딕" w:eastAsia="맑은 고딕" w:hAnsi="맑은 고딕" w:cs="맑은 고딕" w:hint="eastAsia"/>
+          <w:rFonts w:hint="eastAsia" w:ascii="맑은 고딕" w:hAnsi="맑은 고딕" w:eastAsia="맑은 고딕" w:cs="맑은 고딕"/>
           <w:b/>
           <w:bCs/>
           <w:lang w:eastAsia="ko-KR"/>
@@ -1123,7 +1123,7 @@
       </w:r>
       <w:r>
         <w:rPr>
-          <w:rFonts w:ascii="맑은 고딕" w:eastAsia="맑은 고딕" w:hAnsi="맑은 고딕" w:cs="맑은 고딕"/>
+          <w:rFonts w:ascii="맑은 고딕" w:hAnsi="맑은 고딕" w:eastAsia="맑은 고딕" w:cs="맑은 고딕"/>
           <w:b/>
           <w:bCs/>
           <w:lang w:eastAsia="ko-KR"/>
@@ -1132,14 +1132,14 @@
       </w:r>
       <w:r>
         <w:rPr>
-          <w:rFonts w:ascii="맑은 고딕" w:eastAsia="맑은 고딕" w:hAnsi="맑은 고딕" w:cs="맑은 고딕" w:hint="eastAsia"/>
+          <w:rFonts w:hint="eastAsia" w:ascii="맑은 고딕" w:hAnsi="맑은 고딕" w:eastAsia="맑은 고딕" w:cs="맑은 고딕"/>
           <w:lang w:eastAsia="ko-KR"/>
         </w:rPr>
         <w:t>이라고 합니다.</w:t>
       </w:r>
       <w:r>
         <w:rPr>
-          <w:rFonts w:ascii="맑은 고딕" w:eastAsia="맑은 고딕" w:hAnsi="맑은 고딕" w:cs="맑은 고딕" w:hint="eastAsia"/>
+          <w:rFonts w:hint="eastAsia" w:ascii="맑은 고딕" w:hAnsi="맑은 고딕" w:eastAsia="맑은 고딕" w:cs="맑은 고딕"/>
           <w:lang w:eastAsia="ko-KR"/>
         </w:rPr>
         <w:t xml:space="preserve"> </w:t>
@@ -1148,27 +1148,27 @@
     <w:p>
       <w:pPr>
         <w:rPr>
-          <w:rFonts w:ascii="맑은 고딕" w:eastAsia="맑은 고딕" w:hAnsi="맑은 고딕" w:cs="맑은 고딕" w:hint="eastAsia"/>
-          <w:lang w:eastAsia="ko-KR"/>
-        </w:rPr>
-      </w:pPr>
-      <w:r>
-        <w:rPr>
-          <w:rFonts w:ascii="맑은 고딕" w:eastAsia="맑은 고딕" w:hAnsi="맑은 고딕" w:cs="맑은 고딕" w:hint="eastAsia"/>
+          <w:rFonts w:hint="eastAsia" w:ascii="맑은 고딕" w:hAnsi="맑은 고딕" w:eastAsia="맑은 고딕" w:cs="맑은 고딕"/>
+          <w:lang w:eastAsia="ko-KR"/>
+        </w:rPr>
+      </w:pPr>
+      <w:r>
+        <w:rPr>
+          <w:rFonts w:hint="eastAsia" w:ascii="맑은 고딕" w:hAnsi="맑은 고딕" w:eastAsia="맑은 고딕" w:cs="맑은 고딕"/>
           <w:lang w:eastAsia="ko-KR"/>
         </w:rPr>
         <w:t xml:space="preserve">단순히 기능을 익히는 것이 아니라 </w:t>
       </w:r>
       <w:r>
         <w:rPr>
-          <w:rFonts w:ascii="맑은 고딕" w:eastAsia="맑은 고딕" w:hAnsi="맑은 고딕" w:cs="맑은 고딕" w:hint="eastAsia"/>
+          <w:rFonts w:hint="eastAsia" w:ascii="맑은 고딕" w:hAnsi="맑은 고딕" w:eastAsia="맑은 고딕" w:cs="맑은 고딕"/>
           <w:lang w:eastAsia="ko-KR"/>
         </w:rPr>
         <w:t xml:space="preserve">업무를 잘 설계하고 통찰을 통해 필요한 요소를 </w:t>
       </w:r>
       <w:r>
         <w:rPr>
-          <w:rFonts w:ascii="맑은 고딕" w:eastAsia="맑은 고딕" w:hAnsi="맑은 고딕" w:cs="맑은 고딕" w:hint="eastAsia"/>
+          <w:rFonts w:hint="eastAsia" w:ascii="맑은 고딕" w:hAnsi="맑은 고딕" w:eastAsia="맑은 고딕" w:cs="맑은 고딕"/>
           <w:b/>
           <w:bCs/>
           <w:lang w:eastAsia="ko-KR"/>
@@ -1177,7 +1177,7 @@
       </w:r>
       <w:r>
         <w:rPr>
-          <w:rFonts w:ascii="맑은 고딕" w:eastAsia="맑은 고딕" w:hAnsi="맑은 고딕" w:cs="맑은 고딕" w:hint="eastAsia"/>
+          <w:rFonts w:hint="eastAsia" w:ascii="맑은 고딕" w:hAnsi="맑은 고딕" w:eastAsia="맑은 고딕" w:cs="맑은 고딕"/>
           <w:b/>
           <w:bCs/>
           <w:lang w:eastAsia="ko-KR"/>
@@ -1186,7 +1186,7 @@
       </w:r>
       <w:r>
         <w:rPr>
-          <w:rFonts w:ascii="맑은 고딕" w:eastAsia="맑은 고딕" w:hAnsi="맑은 고딕" w:cs="맑은 고딕" w:hint="eastAsia"/>
+          <w:rFonts w:hint="eastAsia" w:ascii="맑은 고딕" w:hAnsi="맑은 고딕" w:eastAsia="맑은 고딕" w:cs="맑은 고딕"/>
           <w:lang w:eastAsia="ko-KR"/>
         </w:rPr>
         <w:t>할 수 있는 역량을 키우는 과정이 제가 이 과정을 설계한 목표입니다.</w:t>
@@ -1196,7 +1196,7 @@
       <w:pPr>
         <w:jc w:val="center"/>
         <w:rPr>
-          <w:rFonts w:ascii="맑은 고딕" w:eastAsia="맑은 고딕" w:hAnsi="맑은 고딕" w:cs="맑은 고딕"/>
+          <w:rFonts w:ascii="맑은 고딕" w:hAnsi="맑은 고딕" w:eastAsia="맑은 고딕" w:cs="맑은 고딕"/>
           <w:b/>
           <w:bCs/>
           <w:color w:val="0070C0"/>
@@ -1207,7 +1207,7 @@
       </w:pPr>
       <w:r>
         <w:rPr>
-          <w:rFonts w:ascii="맑은 고딕" w:eastAsia="맑은 고딕" w:hAnsi="맑은 고딕" w:cs="맑은 고딕"/>
+          <w:rFonts w:ascii="맑은 고딕" w:hAnsi="맑은 고딕" w:eastAsia="맑은 고딕" w:cs="맑은 고딕"/>
           <w:b/>
           <w:bCs/>
           <w:color w:val="0070C0"/>
@@ -1219,7 +1219,7 @@
       </w:r>
       <w:r>
         <w:rPr>
-          <w:rFonts w:ascii="맑은 고딕" w:eastAsia="맑은 고딕" w:hAnsi="맑은 고딕" w:cs="맑은 고딕" w:hint="eastAsia"/>
+          <w:rFonts w:hint="eastAsia" w:ascii="맑은 고딕" w:hAnsi="맑은 고딕" w:eastAsia="맑은 고딕" w:cs="맑은 고딕"/>
           <w:b/>
           <w:bCs/>
           <w:color w:val="0070C0"/>
@@ -1231,7 +1231,7 @@
       </w:r>
       <w:r>
         <w:rPr>
-          <w:rFonts w:ascii="맑은 고딕" w:eastAsia="맑은 고딕" w:hAnsi="맑은 고딕" w:cs="맑은 고딕"/>
+          <w:rFonts w:ascii="맑은 고딕" w:hAnsi="맑은 고딕" w:eastAsia="맑은 고딕" w:cs="맑은 고딕"/>
           <w:b/>
           <w:bCs/>
           <w:color w:val="0070C0"/>
@@ -1243,7 +1243,7 @@
       </w:r>
       <w:r>
         <w:rPr>
-          <w:rFonts w:ascii="맑은 고딕" w:eastAsia="맑은 고딕" w:hAnsi="맑은 고딕" w:cs="맑은 고딕" w:hint="eastAsia"/>
+          <w:rFonts w:hint="eastAsia" w:ascii="맑은 고딕" w:hAnsi="맑은 고딕" w:eastAsia="맑은 고딕" w:cs="맑은 고딕"/>
           <w:b/>
           <w:bCs/>
           <w:color w:val="0070C0"/>
@@ -1255,7 +1255,7 @@
       </w:r>
       <w:r>
         <w:rPr>
-          <w:rFonts w:ascii="맑은 고딕" w:eastAsia="맑은 고딕" w:hAnsi="맑은 고딕" w:cs="맑은 고딕"/>
+          <w:rFonts w:ascii="맑은 고딕" w:hAnsi="맑은 고딕" w:eastAsia="맑은 고딕" w:cs="맑은 고딕"/>
           <w:b/>
           <w:bCs/>
           <w:color w:val="0070C0"/>
@@ -1267,7 +1267,7 @@
       </w:r>
       <w:r>
         <w:rPr>
-          <w:rFonts w:ascii="맑은 고딕" w:eastAsia="맑은 고딕" w:hAnsi="맑은 고딕" w:cs="맑은 고딕" w:hint="eastAsia"/>
+          <w:rFonts w:hint="eastAsia" w:ascii="맑은 고딕" w:hAnsi="맑은 고딕" w:eastAsia="맑은 고딕" w:cs="맑은 고딕"/>
           <w:b/>
           <w:bCs/>
           <w:color w:val="0070C0"/>
@@ -1279,7 +1279,7 @@
       </w:r>
       <w:r>
         <w:rPr>
-          <w:rFonts w:ascii="맑은 고딕" w:eastAsia="맑은 고딕" w:hAnsi="맑은 고딕" w:cs="맑은 고딕"/>
+          <w:rFonts w:ascii="맑은 고딕" w:hAnsi="맑은 고딕" w:eastAsia="맑은 고딕" w:cs="맑은 고딕"/>
           <w:b/>
           <w:bCs/>
           <w:color w:val="0070C0"/>
@@ -1326,7 +1326,7 @@
       </w:pPr>
       <w:r>
         <w:rPr>
-          <w:rFonts w:ascii="맑은 고딕" w:eastAsia="맑은 고딕" w:hAnsi="맑은 고딕" w:cs="맑은 고딕" w:hint="eastAsia"/>
+          <w:rFonts w:hint="eastAsia" w:ascii="맑은 고딕" w:hAnsi="맑은 고딕" w:eastAsia="맑은 고딕" w:cs="맑은 고딕"/>
           <w:lang w:eastAsia="ko-KR"/>
         </w:rPr>
         <w:t>원활한 인터넷 접속</w:t>
@@ -1346,42 +1346,42 @@
       </w:pPr>
       <w:r>
         <w:rPr>
-          <w:rFonts w:ascii="맑은 고딕" w:eastAsia="맑은 고딕" w:hAnsi="맑은 고딕" w:cs="맑은 고딕" w:hint="eastAsia"/>
+          <w:rFonts w:hint="eastAsia" w:ascii="맑은 고딕" w:hAnsi="맑은 고딕" w:eastAsia="맑은 고딕" w:cs="맑은 고딕"/>
           <w:lang w:eastAsia="ko-KR"/>
         </w:rPr>
         <w:t xml:space="preserve">실습 이후 </w:t>
       </w:r>
       <w:r>
         <w:rPr>
-          <w:rFonts w:ascii="맑은 고딕" w:eastAsia="맑은 고딕" w:hAnsi="맑은 고딕" w:cs="맑은 고딕" w:hint="eastAsia"/>
+          <w:rFonts w:hint="eastAsia" w:ascii="맑은 고딕" w:hAnsi="맑은 고딕" w:eastAsia="맑은 고딕" w:cs="맑은 고딕"/>
           <w:lang w:eastAsia="ko-KR"/>
         </w:rPr>
         <w:t>업무 적용</w:t>
       </w:r>
       <w:r>
         <w:rPr>
-          <w:rFonts w:ascii="맑은 고딕" w:eastAsia="맑은 고딕" w:hAnsi="맑은 고딕" w:cs="맑은 고딕" w:hint="eastAsia"/>
+          <w:rFonts w:hint="eastAsia" w:ascii="맑은 고딕" w:hAnsi="맑은 고딕" w:eastAsia="맑은 고딕" w:cs="맑은 고딕"/>
           <w:lang w:eastAsia="ko-KR"/>
         </w:rPr>
         <w:t xml:space="preserve">을 위한 </w:t>
       </w:r>
       <w:r>
         <w:rPr>
-          <w:rFonts w:ascii="맑은 고딕" w:eastAsia="맑은 고딕" w:hAnsi="맑은 고딕" w:cs="맑은 고딕"/>
+          <w:rFonts w:ascii="맑은 고딕" w:hAnsi="맑은 고딕" w:eastAsia="맑은 고딕" w:cs="맑은 고딕"/>
           <w:lang w:eastAsia="ko-KR"/>
         </w:rPr>
         <w:t>M365</w:t>
       </w:r>
       <w:r>
         <w:rPr>
-          <w:rFonts w:ascii="맑은 고딕" w:eastAsia="맑은 고딕" w:hAnsi="맑은 고딕" w:cs="맑은 고딕" w:hint="eastAsia"/>
+          <w:rFonts w:hint="eastAsia" w:ascii="맑은 고딕" w:hAnsi="맑은 고딕" w:eastAsia="맑은 고딕" w:cs="맑은 고딕"/>
           <w:lang w:eastAsia="ko-KR"/>
         </w:rPr>
         <w:t xml:space="preserve"> </w:t>
       </w:r>
       <w:r>
         <w:rPr>
-          <w:rFonts w:ascii="맑은 고딕" w:eastAsia="맑은 고딕" w:hAnsi="맑은 고딕" w:cs="맑은 고딕"/>
+          <w:rFonts w:ascii="맑은 고딕" w:hAnsi="맑은 고딕" w:eastAsia="맑은 고딕" w:cs="맑은 고딕"/>
           <w:lang w:eastAsia="ko-KR"/>
         </w:rPr>
         <w:t>라이선스</w:t>
@@ -1401,42 +1401,42 @@
       </w:pPr>
       <w:r>
         <w:rPr>
-          <w:rFonts w:ascii="맑은 고딕" w:eastAsia="맑은 고딕" w:hAnsi="맑은 고딕" w:cs="맑은 고딕" w:hint="eastAsia"/>
+          <w:rFonts w:hint="eastAsia" w:ascii="맑은 고딕" w:hAnsi="맑은 고딕" w:eastAsia="맑은 고딕" w:cs="맑은 고딕"/>
           <w:lang w:eastAsia="ko-KR"/>
         </w:rPr>
         <w:t>P</w:t>
       </w:r>
       <w:r>
         <w:rPr>
-          <w:rFonts w:ascii="맑은 고딕" w:eastAsia="맑은 고딕" w:hAnsi="맑은 고딕" w:cs="맑은 고딕"/>
+          <w:rFonts w:ascii="맑은 고딕" w:hAnsi="맑은 고딕" w:eastAsia="맑은 고딕" w:cs="맑은 고딕"/>
           <w:lang w:eastAsia="ko-KR"/>
         </w:rPr>
         <w:t xml:space="preserve">ower </w:t>
       </w:r>
       <w:r>
         <w:rPr>
-          <w:rFonts w:ascii="맑은 고딕" w:eastAsia="맑은 고딕" w:hAnsi="맑은 고딕" w:cs="맑은 고딕" w:hint="eastAsia"/>
+          <w:rFonts w:hint="eastAsia" w:ascii="맑은 고딕" w:hAnsi="맑은 고딕" w:eastAsia="맑은 고딕" w:cs="맑은 고딕"/>
           <w:lang w:eastAsia="ko-KR"/>
         </w:rPr>
         <w:t>P</w:t>
       </w:r>
       <w:r>
         <w:rPr>
-          <w:rFonts w:ascii="맑은 고딕" w:eastAsia="맑은 고딕" w:hAnsi="맑은 고딕" w:cs="맑은 고딕"/>
+          <w:rFonts w:ascii="맑은 고딕" w:hAnsi="맑은 고딕" w:eastAsia="맑은 고딕" w:cs="맑은 고딕"/>
           <w:lang w:eastAsia="ko-KR"/>
         </w:rPr>
         <w:t>latform</w:t>
       </w:r>
       <w:r>
         <w:rPr>
-          <w:rFonts w:ascii="맑은 고딕" w:eastAsia="맑은 고딕" w:hAnsi="맑은 고딕" w:cs="맑은 고딕"/>
+          <w:rFonts w:ascii="맑은 고딕" w:hAnsi="맑은 고딕" w:eastAsia="맑은 고딕" w:cs="맑은 고딕"/>
           <w:lang w:eastAsia="ko-KR"/>
         </w:rPr>
         <w:t xml:space="preserve"> </w:t>
       </w:r>
       <w:r>
         <w:rPr>
-          <w:rFonts w:ascii="맑은 고딕" w:eastAsia="맑은 고딕" w:hAnsi="맑은 고딕" w:cs="맑은 고딕" w:hint="eastAsia"/>
+          <w:rFonts w:hint="eastAsia" w:ascii="맑은 고딕" w:hAnsi="맑은 고딕" w:eastAsia="맑은 고딕" w:cs="맑은 고딕"/>
           <w:lang w:eastAsia="ko-KR"/>
         </w:rPr>
         <w:t>라이선스</w:t>
@@ -1456,35 +1456,35 @@
       </w:pPr>
       <w:r>
         <w:rPr>
-          <w:rFonts w:ascii="맑은 고딕" w:eastAsia="맑은 고딕" w:hAnsi="맑은 고딕" w:cs="맑은 고딕" w:hint="eastAsia"/>
+          <w:rFonts w:hint="eastAsia" w:ascii="맑은 고딕" w:hAnsi="맑은 고딕" w:eastAsia="맑은 고딕" w:cs="맑은 고딕"/>
           <w:lang w:eastAsia="ko-KR"/>
         </w:rPr>
         <w:t>강사를 위한</w:t>
       </w:r>
       <w:r>
         <w:rPr>
-          <w:rFonts w:ascii="맑은 고딕" w:eastAsia="맑은 고딕" w:hAnsi="맑은 고딕" w:cs="맑은 고딕" w:hint="eastAsia"/>
+          <w:rFonts w:hint="eastAsia" w:ascii="맑은 고딕" w:hAnsi="맑은 고딕" w:eastAsia="맑은 고딕" w:cs="맑은 고딕"/>
           <w:lang w:eastAsia="ko-KR"/>
         </w:rPr>
         <w:t xml:space="preserve"> 조직내</w:t>
       </w:r>
       <w:r>
         <w:rPr>
-          <w:rFonts w:ascii="맑은 고딕" w:eastAsia="맑은 고딕" w:hAnsi="맑은 고딕" w:cs="맑은 고딕" w:hint="eastAsia"/>
+          <w:rFonts w:hint="eastAsia" w:ascii="맑은 고딕" w:hAnsi="맑은 고딕" w:eastAsia="맑은 고딕" w:cs="맑은 고딕"/>
           <w:lang w:eastAsia="ko-KR"/>
         </w:rPr>
         <w:t xml:space="preserve"> </w:t>
       </w:r>
       <w:r>
         <w:rPr>
-          <w:rFonts w:ascii="맑은 고딕" w:eastAsia="맑은 고딕" w:hAnsi="맑은 고딕" w:cs="맑은 고딕"/>
+          <w:rFonts w:ascii="맑은 고딕" w:hAnsi="맑은 고딕" w:eastAsia="맑은 고딕" w:cs="맑은 고딕"/>
           <w:lang w:eastAsia="ko-KR"/>
         </w:rPr>
         <w:t xml:space="preserve">Admin </w:t>
       </w:r>
       <w:r>
         <w:rPr>
-          <w:rFonts w:ascii="맑은 고딕" w:eastAsia="맑은 고딕" w:hAnsi="맑은 고딕" w:cs="맑은 고딕" w:hint="eastAsia"/>
+          <w:rFonts w:hint="eastAsia" w:ascii="맑은 고딕" w:hAnsi="맑은 고딕" w:eastAsia="맑은 고딕" w:cs="맑은 고딕"/>
           <w:lang w:eastAsia="ko-KR"/>
         </w:rPr>
         <w:t>라이선스</w:t>
@@ -1504,14 +1504,14 @@
       </w:pPr>
       <w:r>
         <w:rPr>
-          <w:rFonts w:ascii="맑은 고딕" w:eastAsia="맑은 고딕" w:hAnsi="맑은 고딕" w:cs="맑은 고딕" w:hint="eastAsia"/>
+          <w:rFonts w:hint="eastAsia" w:ascii="맑은 고딕" w:hAnsi="맑은 고딕" w:eastAsia="맑은 고딕" w:cs="맑은 고딕"/>
           <w:lang w:eastAsia="ko-KR"/>
         </w:rPr>
         <w:t xml:space="preserve">새로운 것을 배우려는 벅찬 마음가짐과 </w:t>
       </w:r>
       <w:r>
         <w:rPr>
-          <w:rFonts w:ascii="맑은 고딕" w:eastAsia="맑은 고딕" w:hAnsi="맑은 고딕" w:cs="맑은 고딕" w:hint="eastAsia"/>
+          <w:rFonts w:hint="eastAsia" w:ascii="맑은 고딕" w:hAnsi="맑은 고딕" w:eastAsia="맑은 고딕" w:cs="맑은 고딕"/>
           <w:lang w:eastAsia="ko-KR"/>
         </w:rPr>
         <w:t>놀라운 것을 견딜 수 있는 강한 심장</w:t>
@@ -1528,54 +1528,54 @@
         <w:t>공통과정</w:t>
       </w:r>
     </w:p>
-    <w:p>
+    <w:p w14:noSpellErr="1">
       <w:pPr>
         <w:ind w:left="567"/>
         <w:rPr>
-          <w:lang w:eastAsia="ko-KR"/>
-        </w:rPr>
-      </w:pPr>
-      <w:r>
-        <w:rPr>
-          <w:rFonts w:ascii="맑은 고딕" w:eastAsia="맑은 고딕" w:hAnsi="맑은 고딕" w:cs="맑은 고딕" w:hint="eastAsia"/>
-          <w:lang w:eastAsia="ko-KR"/>
+          <w:lang w:val="en-US" w:eastAsia="ko-KR"/>
+        </w:rPr>
+      </w:pPr>
+      <w:r>
+        <w:rPr>
+          <w:rFonts w:ascii="맑은 고딕" w:hAnsi="맑은 고딕" w:eastAsia="맑은 고딕" w:cs="맑은 고딕"/>
+          <w:lang w:val="en-US" w:eastAsia="ko-KR"/>
         </w:rPr>
         <w:t xml:space="preserve">디지털전환에 대해 </w:t>
       </w:r>
       <w:r>
         <w:rPr>
-          <w:rFonts w:ascii="맑은 고딕" w:eastAsia="맑은 고딕" w:hAnsi="맑은 고딕" w:cs="맑은 고딕"/>
-          <w:lang w:eastAsia="ko-KR"/>
+          <w:rFonts w:ascii="맑은 고딕" w:hAnsi="맑은 고딕" w:eastAsia="맑은 고딕" w:cs="맑은 고딕"/>
+          <w:lang w:val="en-US" w:eastAsia="ko-KR"/>
         </w:rPr>
         <w:t>“</w:t>
       </w:r>
       <w:r>
         <w:rPr>
-          <w:rFonts w:ascii="맑은 고딕" w:eastAsia="맑은 고딕" w:hAnsi="맑은 고딕" w:cs="맑은 고딕"/>
+          <w:rFonts w:ascii="맑은 고딕" w:hAnsi="맑은 고딕" w:eastAsia="맑은 고딕" w:cs="맑은 고딕"/>
           <w:u w:val="single"/>
-          <w:lang w:eastAsia="ko-KR"/>
+          <w:lang w:val="en-US" w:eastAsia="ko-KR"/>
         </w:rPr>
         <w:t xml:space="preserve">                        </w:t>
       </w:r>
       <w:r>
         <w:rPr>
-          <w:rFonts w:ascii="맑은 고딕" w:eastAsia="맑은 고딕" w:hAnsi="맑은 고딕" w:cs="맑은 고딕"/>
+          <w:rFonts w:ascii="맑은 고딕" w:hAnsi="맑은 고딕" w:eastAsia="맑은 고딕" w:cs="맑은 고딕"/>
           <w:u w:val="single"/>
-          <w:lang w:eastAsia="ko-KR"/>
+          <w:lang w:val="en-US" w:eastAsia="ko-KR"/>
         </w:rPr>
         <w:t>“</w:t>
       </w:r>
       <w:r>
         <w:rPr>
-          <w:rFonts w:ascii="맑은 고딕" w:eastAsia="맑은 고딕" w:hAnsi="맑은 고딕" w:cs="맑은 고딕"/>
-          <w:lang w:eastAsia="ko-KR"/>
+          <w:rFonts w:ascii="맑은 고딕" w:hAnsi="맑은 고딕" w:eastAsia="맑은 고딕" w:cs="맑은 고딕"/>
+          <w:lang w:val="en-US" w:eastAsia="ko-KR"/>
         </w:rPr>
         <w:t xml:space="preserve"> </w:t>
       </w:r>
       <w:r>
         <w:rPr>
-          <w:rFonts w:ascii="맑은 고딕" w:eastAsia="맑은 고딕" w:hAnsi="맑은 고딕" w:cs="맑은 고딕" w:hint="eastAsia"/>
-          <w:lang w:eastAsia="ko-KR"/>
+          <w:rFonts w:ascii="맑은 고딕" w:hAnsi="맑은 고딕" w:eastAsia="맑은 고딕" w:cs="맑은 고딕"/>
+          <w:lang w:val="en-US" w:eastAsia="ko-KR"/>
         </w:rPr>
         <w:t>하게 해드립니다.</w:t>
       </w:r>
@@ -1594,7 +1594,7 @@
       </w:pPr>
       <w:r>
         <w:rPr>
-          <w:rFonts w:ascii="맑은 고딕" w:eastAsia="맑은 고딕" w:hAnsi="맑은 고딕" w:cs="맑은 고딕" w:hint="eastAsia"/>
+          <w:rFonts w:hint="eastAsia" w:ascii="맑은 고딕" w:hAnsi="맑은 고딕" w:eastAsia="맑은 고딕" w:cs="맑은 고딕"/>
           <w:lang w:eastAsia="ko-KR"/>
         </w:rPr>
         <w:t>충분히 아는 사람에게는 복습을</w:t>
@@ -1614,14 +1614,14 @@
       </w:pPr>
       <w:r>
         <w:rPr>
-          <w:rFonts w:ascii="맑은 고딕" w:eastAsia="맑은 고딕" w:hAnsi="맑은 고딕" w:cs="맑은 고딕" w:hint="eastAsia"/>
+          <w:rFonts w:hint="eastAsia" w:ascii="맑은 고딕" w:hAnsi="맑은 고딕" w:eastAsia="맑은 고딕" w:cs="맑은 고딕"/>
           <w:lang w:eastAsia="ko-KR"/>
         </w:rPr>
         <w:t xml:space="preserve">약간의 지식이 있는 사람에게는 </w:t>
       </w:r>
       <w:r>
         <w:rPr>
-          <w:rFonts w:ascii="맑은 고딕" w:eastAsia="맑은 고딕" w:hAnsi="맑은 고딕" w:cs="맑은 고딕" w:hint="eastAsia"/>
+          <w:rFonts w:hint="eastAsia" w:ascii="맑은 고딕" w:hAnsi="맑은 고딕" w:eastAsia="맑은 고딕" w:cs="맑은 고딕"/>
           <w:lang w:eastAsia="ko-KR"/>
         </w:rPr>
         <w:t>확신을</w:t>
@@ -1641,7 +1641,7 @@
       </w:pPr>
       <w:r>
         <w:rPr>
-          <w:rFonts w:ascii="맑은 고딕" w:eastAsia="맑은 고딕" w:hAnsi="맑은 고딕" w:cs="맑은 고딕" w:hint="eastAsia"/>
+          <w:rFonts w:hint="eastAsia" w:ascii="맑은 고딕" w:hAnsi="맑은 고딕" w:eastAsia="맑은 고딕" w:cs="맑은 고딕"/>
           <w:lang w:eastAsia="ko-KR"/>
         </w:rPr>
         <w:t>잘 모르는 사람에게는 명확한 이해를</w:t>
@@ -1714,21 +1714,21 @@
       </w:pPr>
       <w:r>
         <w:rPr>
-          <w:rFonts w:ascii="맑은 고딕" w:eastAsia="맑은 고딕" w:hAnsi="맑은 고딕" w:cs="맑은 고딕" w:hint="eastAsia"/>
+          <w:rFonts w:hint="eastAsia" w:ascii="맑은 고딕" w:hAnsi="맑은 고딕" w:eastAsia="맑은 고딕" w:cs="맑은 고딕"/>
           <w:lang w:eastAsia="ko-KR"/>
         </w:rPr>
         <w:t>협업의 장점을 파악하게 되고,</w:t>
       </w:r>
       <w:r>
         <w:rPr>
-          <w:rFonts w:ascii="맑은 고딕" w:eastAsia="맑은 고딕" w:hAnsi="맑은 고딕" w:cs="맑은 고딕"/>
+          <w:rFonts w:ascii="맑은 고딕" w:hAnsi="맑은 고딕" w:eastAsia="맑은 고딕" w:cs="맑은 고딕"/>
           <w:lang w:eastAsia="ko-KR"/>
         </w:rPr>
         <w:t xml:space="preserve"> </w:t>
       </w:r>
       <w:r>
         <w:rPr>
-          <w:rFonts w:ascii="맑은 고딕" w:eastAsia="맑은 고딕" w:hAnsi="맑은 고딕" w:cs="맑은 고딕" w:hint="eastAsia"/>
+          <w:rFonts w:hint="eastAsia" w:ascii="맑은 고딕" w:hAnsi="맑은 고딕" w:eastAsia="맑은 고딕" w:cs="맑은 고딕"/>
           <w:lang w:eastAsia="ko-KR"/>
         </w:rPr>
         <w:t>협업 기반으로 업무를 설계할 수 있습니다.</w:t>
@@ -1743,13 +1743,13 @@
         </w:numPr>
         <w:ind w:left="1276"/>
         <w:rPr>
-          <w:rFonts w:ascii="맑은 고딕" w:eastAsia="맑은 고딕" w:hAnsi="맑은 고딕" w:cs="맑은 고딕"/>
-          <w:lang w:eastAsia="ko-KR"/>
-        </w:rPr>
-      </w:pPr>
-      <w:r>
-        <w:rPr>
-          <w:rFonts w:ascii="맑은 고딕" w:eastAsia="맑은 고딕" w:hAnsi="맑은 고딕" w:cs="맑은 고딕" w:hint="eastAsia"/>
+          <w:rFonts w:ascii="맑은 고딕" w:hAnsi="맑은 고딕" w:eastAsia="맑은 고딕" w:cs="맑은 고딕"/>
+          <w:lang w:eastAsia="ko-KR"/>
+        </w:rPr>
+      </w:pPr>
+      <w:r>
+        <w:rPr>
+          <w:rFonts w:hint="eastAsia" w:ascii="맑은 고딕" w:hAnsi="맑은 고딕" w:eastAsia="맑은 고딕" w:cs="맑은 고딕"/>
           <w:lang w:eastAsia="ko-KR"/>
         </w:rPr>
         <w:t>시민개발자가 무엇인지 알게 됩니다.</w:t>
@@ -1764,13 +1764,13 @@
         </w:numPr>
         <w:ind w:left="1276"/>
         <w:rPr>
-          <w:rFonts w:ascii="맑은 고딕" w:eastAsia="맑은 고딕" w:hAnsi="맑은 고딕" w:cs="맑은 고딕"/>
-          <w:lang w:eastAsia="ko-KR"/>
-        </w:rPr>
-      </w:pPr>
-      <w:r>
-        <w:rPr>
-          <w:rFonts w:ascii="맑은 고딕" w:eastAsia="맑은 고딕" w:hAnsi="맑은 고딕" w:cs="맑은 고딕" w:hint="eastAsia"/>
+          <w:rFonts w:ascii="맑은 고딕" w:hAnsi="맑은 고딕" w:eastAsia="맑은 고딕" w:cs="맑은 고딕"/>
+          <w:lang w:eastAsia="ko-KR"/>
+        </w:rPr>
+      </w:pPr>
+      <w:r>
+        <w:rPr>
+          <w:rFonts w:hint="eastAsia" w:ascii="맑은 고딕" w:hAnsi="맑은 고딕" w:eastAsia="맑은 고딕" w:cs="맑은 고딕"/>
           <w:lang w:eastAsia="ko-KR"/>
         </w:rPr>
         <w:t>인공지능을 업무에 활용하는 방법을 익힙니다.</w:t>
@@ -1785,13 +1785,13 @@
         </w:numPr>
         <w:ind w:left="1276"/>
         <w:rPr>
-          <w:rFonts w:ascii="맑은 고딕" w:eastAsia="맑은 고딕" w:hAnsi="맑은 고딕" w:cs="맑은 고딕"/>
-          <w:lang w:eastAsia="ko-KR"/>
-        </w:rPr>
-      </w:pPr>
-      <w:r>
-        <w:rPr>
-          <w:rFonts w:ascii="맑은 고딕" w:eastAsia="맑은 고딕" w:hAnsi="맑은 고딕" w:cs="맑은 고딕" w:hint="eastAsia"/>
+          <w:rFonts w:ascii="맑은 고딕" w:hAnsi="맑은 고딕" w:eastAsia="맑은 고딕" w:cs="맑은 고딕"/>
+          <w:lang w:eastAsia="ko-KR"/>
+        </w:rPr>
+      </w:pPr>
+      <w:r>
+        <w:rPr>
+          <w:rFonts w:hint="eastAsia" w:ascii="맑은 고딕" w:hAnsi="맑은 고딕" w:eastAsia="맑은 고딕" w:cs="맑은 고딕"/>
           <w:lang w:eastAsia="ko-KR"/>
         </w:rPr>
         <w:t>스스로 업무를 설계하는 눈을 갖게 됩니다.</w:t>
@@ -1806,13 +1806,13 @@
         </w:numPr>
         <w:ind w:left="1276"/>
         <w:rPr>
-          <w:rFonts w:ascii="맑은 고딕" w:eastAsia="맑은 고딕" w:hAnsi="맑은 고딕" w:cs="맑은 고딕"/>
-          <w:lang w:eastAsia="ko-KR"/>
-        </w:rPr>
-      </w:pPr>
-      <w:r>
-        <w:rPr>
-          <w:rFonts w:ascii="맑은 고딕" w:eastAsia="맑은 고딕" w:hAnsi="맑은 고딕" w:cs="맑은 고딕" w:hint="eastAsia"/>
+          <w:rFonts w:ascii="맑은 고딕" w:hAnsi="맑은 고딕" w:eastAsia="맑은 고딕" w:cs="맑은 고딕"/>
+          <w:lang w:eastAsia="ko-KR"/>
+        </w:rPr>
+      </w:pPr>
+      <w:r>
+        <w:rPr>
+          <w:rFonts w:hint="eastAsia" w:ascii="맑은 고딕" w:hAnsi="맑은 고딕" w:eastAsia="맑은 고딕" w:cs="맑은 고딕"/>
           <w:lang w:eastAsia="ko-KR"/>
         </w:rPr>
         <w:t>간단한 업무의 자동화를 위한 전체 과정을 이해하게 됩니다.</w:t>
@@ -1838,20 +1838,20 @@
         </w:numPr>
         <w:ind w:left="1276"/>
         <w:rPr>
-          <w:rFonts w:ascii="맑은 고딕" w:eastAsia="맑은 고딕" w:hAnsi="맑은 고딕" w:cs="맑은 고딕"/>
-          <w:lang w:eastAsia="ko-KR"/>
-        </w:rPr>
-      </w:pPr>
-      <w:r>
-        <w:rPr>
-          <w:rFonts w:ascii="맑은 고딕" w:eastAsia="맑은 고딕" w:hAnsi="맑은 고딕" w:cs="맑은 고딕" w:hint="eastAsia"/>
+          <w:rFonts w:ascii="맑은 고딕" w:hAnsi="맑은 고딕" w:eastAsia="맑은 고딕" w:cs="맑은 고딕"/>
+          <w:lang w:eastAsia="ko-KR"/>
+        </w:rPr>
+      </w:pPr>
+      <w:r>
+        <w:rPr>
+          <w:rFonts w:hint="eastAsia" w:ascii="맑은 고딕" w:hAnsi="맑은 고딕" w:eastAsia="맑은 고딕" w:cs="맑은 고딕"/>
           <w:lang w:eastAsia="ko-KR"/>
         </w:rPr>
         <w:t xml:space="preserve">시민개발자 </w:t>
       </w:r>
       <w:r>
         <w:rPr>
-          <w:rFonts w:ascii="맑은 고딕" w:eastAsia="맑은 고딕" w:hAnsi="맑은 고딕" w:cs="맑은 고딕" w:hint="eastAsia"/>
+          <w:rFonts w:hint="eastAsia" w:ascii="맑은 고딕" w:hAnsi="맑은 고딕" w:eastAsia="맑은 고딕" w:cs="맑은 고딕"/>
           <w:lang w:eastAsia="ko-KR"/>
         </w:rPr>
         <w:t>정의 및 시민개발자 활용 사례</w:t>
@@ -1866,15 +1866,15 @@
         </w:numPr>
         <w:ind w:left="1276"/>
         <w:rPr>
-          <w:rFonts w:ascii="맑은 고딕" w:eastAsia="맑은 고딕" w:hAnsi="맑은 고딕" w:cs="맑은 고딕"/>
-          <w:b/>
-          <w:bCs/>
-          <w:lang w:eastAsia="ko-KR"/>
-        </w:rPr>
-      </w:pPr>
-      <w:r>
-        <w:rPr>
-          <w:rFonts w:ascii="맑은 고딕" w:eastAsia="맑은 고딕" w:hAnsi="맑은 고딕" w:cs="맑은 고딕" w:hint="eastAsia"/>
+          <w:rFonts w:ascii="맑은 고딕" w:hAnsi="맑은 고딕" w:eastAsia="맑은 고딕" w:cs="맑은 고딕"/>
+          <w:b/>
+          <w:bCs/>
+          <w:lang w:eastAsia="ko-KR"/>
+        </w:rPr>
+      </w:pPr>
+      <w:r>
+        <w:rPr>
+          <w:rFonts w:hint="eastAsia" w:ascii="맑은 고딕" w:hAnsi="맑은 고딕" w:eastAsia="맑은 고딕" w:cs="맑은 고딕"/>
           <w:b/>
           <w:bCs/>
           <w:lang w:eastAsia="ko-KR"/>
@@ -1883,7 +1883,7 @@
       </w:r>
       <w:r>
         <w:rPr>
-          <w:rFonts w:ascii="맑은 고딕" w:eastAsia="맑은 고딕" w:hAnsi="맑은 고딕" w:cs="맑은 고딕" w:hint="eastAsia"/>
+          <w:rFonts w:hint="eastAsia" w:ascii="맑은 고딕" w:hAnsi="맑은 고딕" w:eastAsia="맑은 고딕" w:cs="맑은 고딕"/>
           <w:b/>
           <w:bCs/>
           <w:lang w:eastAsia="ko-KR"/>
@@ -1892,7 +1892,7 @@
       </w:r>
       <w:r>
         <w:rPr>
-          <w:rFonts w:ascii="맑은 고딕" w:eastAsia="맑은 고딕" w:hAnsi="맑은 고딕" w:cs="맑은 고딕" w:hint="eastAsia"/>
+          <w:rFonts w:hint="eastAsia" w:ascii="맑은 고딕" w:hAnsi="맑은 고딕" w:eastAsia="맑은 고딕" w:cs="맑은 고딕"/>
           <w:b/>
           <w:bCs/>
           <w:lang w:eastAsia="ko-KR"/>
@@ -1901,7 +1901,7 @@
       </w:r>
       <w:r>
         <w:rPr>
-          <w:rFonts w:ascii="맑은 고딕" w:eastAsia="맑은 고딕" w:hAnsi="맑은 고딕" w:cs="맑은 고딕" w:hint="eastAsia"/>
+          <w:rFonts w:hint="eastAsia" w:ascii="맑은 고딕" w:hAnsi="맑은 고딕" w:eastAsia="맑은 고딕" w:cs="맑은 고딕"/>
           <w:b/>
           <w:bCs/>
           <w:lang w:eastAsia="ko-KR"/>
@@ -1918,15 +1918,15 @@
         </w:numPr>
         <w:ind w:left="1276"/>
         <w:rPr>
-          <w:rFonts w:ascii="맑은 고딕" w:eastAsia="맑은 고딕" w:hAnsi="맑은 고딕" w:cs="맑은 고딕"/>
-          <w:b/>
-          <w:bCs/>
-          <w:lang w:eastAsia="ko-KR"/>
-        </w:rPr>
-      </w:pPr>
-      <w:r>
-        <w:rPr>
-          <w:rFonts w:ascii="맑은 고딕" w:eastAsia="맑은 고딕" w:hAnsi="맑은 고딕" w:cs="맑은 고딕" w:hint="eastAsia"/>
+          <w:rFonts w:ascii="맑은 고딕" w:hAnsi="맑은 고딕" w:eastAsia="맑은 고딕" w:cs="맑은 고딕"/>
+          <w:b/>
+          <w:bCs/>
+          <w:lang w:eastAsia="ko-KR"/>
+        </w:rPr>
+      </w:pPr>
+      <w:r>
+        <w:rPr>
+          <w:rFonts w:hint="eastAsia" w:ascii="맑은 고딕" w:hAnsi="맑은 고딕" w:eastAsia="맑은 고딕" w:cs="맑은 고딕"/>
           <w:b/>
           <w:bCs/>
           <w:lang w:eastAsia="ko-KR"/>
@@ -1943,13 +1943,13 @@
         </w:numPr>
         <w:ind w:left="1276"/>
         <w:rPr>
-          <w:rFonts w:ascii="맑은 고딕" w:eastAsia="맑은 고딕" w:hAnsi="맑은 고딕" w:cs="맑은 고딕"/>
-          <w:lang w:eastAsia="ko-KR"/>
-        </w:rPr>
-      </w:pPr>
-      <w:r>
-        <w:rPr>
-          <w:rFonts w:ascii="맑은 고딕" w:eastAsia="맑은 고딕" w:hAnsi="맑은 고딕" w:cs="맑은 고딕" w:hint="eastAsia"/>
+          <w:rFonts w:ascii="맑은 고딕" w:hAnsi="맑은 고딕" w:eastAsia="맑은 고딕" w:cs="맑은 고딕"/>
+          <w:lang w:eastAsia="ko-KR"/>
+        </w:rPr>
+      </w:pPr>
+      <w:r>
+        <w:rPr>
+          <w:rFonts w:hint="eastAsia" w:ascii="맑은 고딕" w:hAnsi="맑은 고딕" w:eastAsia="맑은 고딕" w:cs="맑은 고딕"/>
           <w:lang w:eastAsia="ko-KR"/>
         </w:rPr>
         <w:t>업무 프로세스 정리 및 필요한 설계하기</w:t>
@@ -1964,34 +1964,34 @@
         </w:numPr>
         <w:ind w:left="1276"/>
         <w:rPr>
-          <w:rFonts w:ascii="맑은 고딕" w:eastAsia="맑은 고딕" w:hAnsi="맑은 고딕" w:cs="맑은 고딕"/>
-          <w:lang w:eastAsia="ko-KR"/>
-        </w:rPr>
-      </w:pPr>
-      <w:r>
-        <w:rPr>
-          <w:rFonts w:ascii="맑은 고딕" w:eastAsia="맑은 고딕" w:hAnsi="맑은 고딕" w:cs="맑은 고딕" w:hint="eastAsia"/>
+          <w:rFonts w:ascii="맑은 고딕" w:hAnsi="맑은 고딕" w:eastAsia="맑은 고딕" w:cs="맑은 고딕"/>
+          <w:lang w:eastAsia="ko-KR"/>
+        </w:rPr>
+      </w:pPr>
+      <w:r>
+        <w:rPr>
+          <w:rFonts w:hint="eastAsia" w:ascii="맑은 고딕" w:hAnsi="맑은 고딕" w:eastAsia="맑은 고딕" w:cs="맑은 고딕"/>
           <w:lang w:eastAsia="ko-KR"/>
         </w:rPr>
         <w:t>협업 팀 구성하기 및 협업환경 설정</w:t>
       </w:r>
       <w:r>
         <w:rPr>
-          <w:rFonts w:ascii="맑은 고딕" w:eastAsia="맑은 고딕" w:hAnsi="맑은 고딕" w:cs="맑은 고딕"/>
+          <w:rFonts w:ascii="맑은 고딕" w:hAnsi="맑은 고딕" w:eastAsia="맑은 고딕" w:cs="맑은 고딕"/>
           <w:lang w:eastAsia="ko-KR"/>
         </w:rPr>
         <w:t xml:space="preserve"> – </w:t>
       </w:r>
       <w:r>
         <w:rPr>
-          <w:rFonts w:ascii="맑은 고딕" w:eastAsia="맑은 고딕" w:hAnsi="맑은 고딕" w:cs="맑은 고딕" w:hint="eastAsia"/>
+          <w:rFonts w:hint="eastAsia" w:ascii="맑은 고딕" w:hAnsi="맑은 고딕" w:eastAsia="맑은 고딕" w:cs="맑은 고딕"/>
           <w:lang w:eastAsia="ko-KR"/>
         </w:rPr>
         <w:t>M</w:t>
       </w:r>
       <w:r>
         <w:rPr>
-          <w:rFonts w:ascii="맑은 고딕" w:eastAsia="맑은 고딕" w:hAnsi="맑은 고딕" w:cs="맑은 고딕"/>
+          <w:rFonts w:ascii="맑은 고딕" w:hAnsi="맑은 고딕" w:eastAsia="맑은 고딕" w:cs="맑은 고딕"/>
           <w:lang w:eastAsia="ko-KR"/>
         </w:rPr>
         <w:t>S Teams</w:t>
@@ -2006,41 +2006,41 @@
         </w:numPr>
         <w:ind w:left="1276"/>
         <w:rPr>
-          <w:rFonts w:ascii="맑은 고딕" w:eastAsia="맑은 고딕" w:hAnsi="맑은 고딕" w:cs="맑은 고딕"/>
-          <w:lang w:eastAsia="ko-KR"/>
-        </w:rPr>
-      </w:pPr>
-      <w:r>
-        <w:rPr>
-          <w:rFonts w:ascii="맑은 고딕" w:eastAsia="맑은 고딕" w:hAnsi="맑은 고딕" w:cs="맑은 고딕" w:hint="eastAsia"/>
+          <w:rFonts w:ascii="맑은 고딕" w:hAnsi="맑은 고딕" w:eastAsia="맑은 고딕" w:cs="맑은 고딕"/>
+          <w:lang w:eastAsia="ko-KR"/>
+        </w:rPr>
+      </w:pPr>
+      <w:r>
+        <w:rPr>
+          <w:rFonts w:hint="eastAsia" w:ascii="맑은 고딕" w:hAnsi="맑은 고딕" w:eastAsia="맑은 고딕" w:cs="맑은 고딕"/>
           <w:lang w:eastAsia="ko-KR"/>
         </w:rPr>
         <w:t>M</w:t>
       </w:r>
       <w:r>
         <w:rPr>
-          <w:rFonts w:ascii="맑은 고딕" w:eastAsia="맑은 고딕" w:hAnsi="맑은 고딕" w:cs="맑은 고딕"/>
+          <w:rFonts w:ascii="맑은 고딕" w:hAnsi="맑은 고딕" w:eastAsia="맑은 고딕" w:cs="맑은 고딕"/>
           <w:lang w:eastAsia="ko-KR"/>
         </w:rPr>
         <w:t xml:space="preserve">S Teams, Group, </w:t>
       </w:r>
       <w:r>
         <w:rPr>
-          <w:rFonts w:ascii="맑은 고딕" w:eastAsia="맑은 고딕" w:hAnsi="맑은 고딕" w:cs="맑은 고딕" w:hint="eastAsia"/>
+          <w:rFonts w:hint="eastAsia" w:ascii="맑은 고딕" w:hAnsi="맑은 고딕" w:eastAsia="맑은 고딕" w:cs="맑은 고딕"/>
           <w:lang w:eastAsia="ko-KR"/>
         </w:rPr>
         <w:t>S</w:t>
       </w:r>
       <w:r>
         <w:rPr>
-          <w:rFonts w:ascii="맑은 고딕" w:eastAsia="맑은 고딕" w:hAnsi="맑은 고딕" w:cs="맑은 고딕"/>
+          <w:rFonts w:ascii="맑은 고딕" w:hAnsi="맑은 고딕" w:eastAsia="맑은 고딕" w:cs="맑은 고딕"/>
           <w:lang w:eastAsia="ko-KR"/>
         </w:rPr>
         <w:t xml:space="preserve">harePoint </w:t>
       </w:r>
       <w:r>
         <w:rPr>
-          <w:rFonts w:ascii="맑은 고딕" w:eastAsia="맑은 고딕" w:hAnsi="맑은 고딕" w:cs="맑은 고딕" w:hint="eastAsia"/>
+          <w:rFonts w:hint="eastAsia" w:ascii="맑은 고딕" w:hAnsi="맑은 고딕" w:eastAsia="맑은 고딕" w:cs="맑은 고딕"/>
           <w:lang w:eastAsia="ko-KR"/>
         </w:rPr>
         <w:t>이해</w:t>
@@ -2055,55 +2055,55 @@
         </w:numPr>
         <w:ind w:left="1276"/>
         <w:rPr>
-          <w:rFonts w:ascii="맑은 고딕" w:eastAsia="맑은 고딕" w:hAnsi="맑은 고딕" w:cs="맑은 고딕"/>
-          <w:lang w:eastAsia="ko-KR"/>
-        </w:rPr>
-      </w:pPr>
-      <w:r>
-        <w:rPr>
-          <w:rFonts w:ascii="맑은 고딕" w:eastAsia="맑은 고딕" w:hAnsi="맑은 고딕" w:cs="맑은 고딕" w:hint="eastAsia"/>
+          <w:rFonts w:ascii="맑은 고딕" w:hAnsi="맑은 고딕" w:eastAsia="맑은 고딕" w:cs="맑은 고딕"/>
+          <w:lang w:eastAsia="ko-KR"/>
+        </w:rPr>
+      </w:pPr>
+      <w:r>
+        <w:rPr>
+          <w:rFonts w:hint="eastAsia" w:ascii="맑은 고딕" w:hAnsi="맑은 고딕" w:eastAsia="맑은 고딕" w:cs="맑은 고딕"/>
           <w:lang w:eastAsia="ko-KR"/>
         </w:rPr>
         <w:t>E</w:t>
       </w:r>
       <w:r>
         <w:rPr>
-          <w:rFonts w:ascii="맑은 고딕" w:eastAsia="맑은 고딕" w:hAnsi="맑은 고딕" w:cs="맑은 고딕"/>
+          <w:rFonts w:ascii="맑은 고딕" w:hAnsi="맑은 고딕" w:eastAsia="맑은 고딕" w:cs="맑은 고딕"/>
           <w:lang w:eastAsia="ko-KR"/>
         </w:rPr>
         <w:t>xcel</w:t>
       </w:r>
       <w:r>
         <w:rPr>
-          <w:rFonts w:ascii="맑은 고딕" w:eastAsia="맑은 고딕" w:hAnsi="맑은 고딕" w:cs="맑은 고딕" w:hint="eastAsia"/>
+          <w:rFonts w:hint="eastAsia" w:ascii="맑은 고딕" w:hAnsi="맑은 고딕" w:eastAsia="맑은 고딕" w:cs="맑은 고딕"/>
           <w:lang w:eastAsia="ko-KR"/>
         </w:rPr>
         <w:t xml:space="preserve">에서 </w:t>
       </w:r>
       <w:r>
         <w:rPr>
-          <w:rFonts w:ascii="맑은 고딕" w:eastAsia="맑은 고딕" w:hAnsi="맑은 고딕" w:cs="맑은 고딕"/>
+          <w:rFonts w:ascii="맑은 고딕" w:hAnsi="맑은 고딕" w:eastAsia="맑은 고딕" w:cs="맑은 고딕"/>
           <w:lang w:eastAsia="ko-KR"/>
         </w:rPr>
         <w:t>SharePoint</w:t>
       </w:r>
       <w:r>
         <w:rPr>
-          <w:rFonts w:ascii="맑은 고딕" w:eastAsia="맑은 고딕" w:hAnsi="맑은 고딕" w:cs="맑은 고딕" w:hint="eastAsia"/>
+          <w:rFonts w:hint="eastAsia" w:ascii="맑은 고딕" w:hAnsi="맑은 고딕" w:eastAsia="맑은 고딕" w:cs="맑은 고딕"/>
           <w:lang w:eastAsia="ko-KR"/>
         </w:rPr>
         <w:t xml:space="preserve">로 </w:t>
       </w:r>
       <w:r>
         <w:rPr>
-          <w:rFonts w:ascii="맑은 고딕" w:eastAsia="맑은 고딕" w:hAnsi="맑은 고딕" w:cs="맑은 고딕"/>
+          <w:rFonts w:ascii="맑은 고딕" w:hAnsi="맑은 고딕" w:eastAsia="맑은 고딕" w:cs="맑은 고딕"/>
           <w:lang w:eastAsia="ko-KR"/>
         </w:rPr>
         <w:t xml:space="preserve">List </w:t>
       </w:r>
       <w:r>
         <w:rPr>
-          <w:rFonts w:ascii="맑은 고딕" w:eastAsia="맑은 고딕" w:hAnsi="맑은 고딕" w:cs="맑은 고딕" w:hint="eastAsia"/>
+          <w:rFonts w:hint="eastAsia" w:ascii="맑은 고딕" w:hAnsi="맑은 고딕" w:eastAsia="맑은 고딕" w:cs="맑은 고딕"/>
           <w:lang w:eastAsia="ko-KR"/>
         </w:rPr>
         <w:t>만들기</w:t>
@@ -2183,13 +2183,13 @@
         </w:numPr>
         <w:ind w:left="1276"/>
         <w:rPr>
-          <w:rFonts w:ascii="맑은 고딕" w:eastAsia="맑은 고딕" w:hAnsi="맑은 고딕" w:cs="맑은 고딕"/>
-          <w:lang w:eastAsia="ko-KR"/>
-        </w:rPr>
-      </w:pPr>
-      <w:r>
-        <w:rPr>
-          <w:rFonts w:ascii="맑은 고딕" w:eastAsia="맑은 고딕" w:hAnsi="맑은 고딕" w:cs="맑은 고딕" w:hint="eastAsia"/>
+          <w:rFonts w:ascii="맑은 고딕" w:hAnsi="맑은 고딕" w:eastAsia="맑은 고딕" w:cs="맑은 고딕"/>
+          <w:lang w:eastAsia="ko-KR"/>
+        </w:rPr>
+      </w:pPr>
+      <w:r>
+        <w:rPr>
+          <w:rFonts w:hint="eastAsia" w:ascii="맑은 고딕" w:hAnsi="맑은 고딕" w:eastAsia="맑은 고딕" w:cs="맑은 고딕"/>
           <w:lang w:eastAsia="ko-KR"/>
         </w:rPr>
         <w:t>간단한 업무의 자동화를 위한 전체 과정을 이해하게 됩니다.</w:t>
@@ -2204,13 +2204,13 @@
         </w:numPr>
         <w:ind w:left="1276"/>
         <w:rPr>
-          <w:rFonts w:ascii="맑은 고딕" w:eastAsia="맑은 고딕" w:hAnsi="맑은 고딕" w:cs="맑은 고딕"/>
-          <w:lang w:eastAsia="ko-KR"/>
-        </w:rPr>
-      </w:pPr>
-      <w:r>
-        <w:rPr>
-          <w:rFonts w:ascii="맑은 고딕" w:eastAsia="맑은 고딕" w:hAnsi="맑은 고딕" w:cs="맑은 고딕" w:hint="eastAsia"/>
+          <w:rFonts w:ascii="맑은 고딕" w:hAnsi="맑은 고딕" w:eastAsia="맑은 고딕" w:cs="맑은 고딕"/>
+          <w:lang w:eastAsia="ko-KR"/>
+        </w:rPr>
+      </w:pPr>
+      <w:r>
+        <w:rPr>
+          <w:rFonts w:hint="eastAsia" w:ascii="맑은 고딕" w:hAnsi="맑은 고딕" w:eastAsia="맑은 고딕" w:cs="맑은 고딕"/>
           <w:lang w:eastAsia="ko-KR"/>
         </w:rPr>
         <w:t>조직에서 업무 프로세스를 정리하는 습관이 생깁니다.</w:t>
@@ -2225,13 +2225,13 @@
         </w:numPr>
         <w:ind w:left="1276"/>
         <w:rPr>
-          <w:rFonts w:ascii="맑은 고딕" w:eastAsia="맑은 고딕" w:hAnsi="맑은 고딕" w:cs="맑은 고딕"/>
-          <w:lang w:eastAsia="ko-KR"/>
-        </w:rPr>
-      </w:pPr>
-      <w:r>
-        <w:rPr>
-          <w:rFonts w:ascii="맑은 고딕" w:eastAsia="맑은 고딕" w:hAnsi="맑은 고딕" w:cs="맑은 고딕" w:hint="eastAsia"/>
+          <w:rFonts w:ascii="맑은 고딕" w:hAnsi="맑은 고딕" w:eastAsia="맑은 고딕" w:cs="맑은 고딕"/>
+          <w:lang w:eastAsia="ko-KR"/>
+        </w:rPr>
+      </w:pPr>
+      <w:r>
+        <w:rPr>
+          <w:rFonts w:hint="eastAsia" w:ascii="맑은 고딕" w:hAnsi="맑은 고딕" w:eastAsia="맑은 고딕" w:cs="맑은 고딕"/>
           <w:lang w:eastAsia="ko-KR"/>
         </w:rPr>
         <w:t>조직내에서 업무관련 이런 저런 부탁을 받게 됩니다.</w:t>
@@ -2246,27 +2246,27 @@
         </w:numPr>
         <w:ind w:left="1276"/>
         <w:rPr>
-          <w:rFonts w:ascii="맑은 고딕" w:eastAsia="맑은 고딕" w:hAnsi="맑은 고딕" w:cs="맑은 고딕"/>
-          <w:lang w:eastAsia="ko-KR"/>
-        </w:rPr>
-      </w:pPr>
-      <w:r>
-        <w:rPr>
-          <w:rFonts w:ascii="맑은 고딕" w:eastAsia="맑은 고딕" w:hAnsi="맑은 고딕" w:cs="맑은 고딕" w:hint="eastAsia"/>
+          <w:rFonts w:ascii="맑은 고딕" w:hAnsi="맑은 고딕" w:eastAsia="맑은 고딕" w:cs="맑은 고딕"/>
+          <w:lang w:eastAsia="ko-KR"/>
+        </w:rPr>
+      </w:pPr>
+      <w:r>
+        <w:rPr>
+          <w:rFonts w:hint="eastAsia" w:ascii="맑은 고딕" w:hAnsi="맑은 고딕" w:eastAsia="맑은 고딕" w:cs="맑은 고딕"/>
           <w:lang w:eastAsia="ko-KR"/>
         </w:rPr>
         <w:t>조직</w:t>
       </w:r>
       <w:r>
         <w:rPr>
-          <w:rFonts w:ascii="맑은 고딕" w:eastAsia="맑은 고딕" w:hAnsi="맑은 고딕" w:cs="맑은 고딕" w:hint="eastAsia"/>
+          <w:rFonts w:hint="eastAsia" w:ascii="맑은 고딕" w:hAnsi="맑은 고딕" w:eastAsia="맑은 고딕" w:cs="맑은 고딕"/>
           <w:lang w:eastAsia="ko-KR"/>
         </w:rPr>
         <w:t>적인 사고를 할 수 있게 되어 에이스로 불립니다.</w:t>
       </w:r>
       <w:r>
         <w:rPr>
-          <w:rFonts w:ascii="맑은 고딕" w:eastAsia="맑은 고딕" w:hAnsi="맑은 고딕" w:cs="맑은 고딕" w:hint="eastAsia"/>
+          <w:rFonts w:hint="eastAsia" w:ascii="맑은 고딕" w:hAnsi="맑은 고딕" w:eastAsia="맑은 고딕" w:cs="맑은 고딕"/>
           <w:lang w:eastAsia="ko-KR"/>
         </w:rPr>
         <w:t xml:space="preserve"> </w:t>
@@ -2292,20 +2292,20 @@
         </w:numPr>
         <w:ind w:left="1276"/>
         <w:rPr>
-          <w:rFonts w:ascii="맑은 고딕" w:eastAsia="맑은 고딕" w:hAnsi="맑은 고딕" w:cs="맑은 고딕"/>
-          <w:lang w:eastAsia="ko-KR"/>
-        </w:rPr>
-      </w:pPr>
-      <w:r>
-        <w:rPr>
-          <w:rFonts w:ascii="맑은 고딕" w:eastAsia="맑은 고딕" w:hAnsi="맑은 고딕" w:cs="맑은 고딕" w:hint="eastAsia"/>
+          <w:rFonts w:ascii="맑은 고딕" w:hAnsi="맑은 고딕" w:eastAsia="맑은 고딕" w:cs="맑은 고딕"/>
+          <w:lang w:eastAsia="ko-KR"/>
+        </w:rPr>
+      </w:pPr>
+      <w:r>
+        <w:rPr>
+          <w:rFonts w:hint="eastAsia" w:ascii="맑은 고딕" w:hAnsi="맑은 고딕" w:eastAsia="맑은 고딕" w:cs="맑은 고딕"/>
           <w:lang w:eastAsia="ko-KR"/>
         </w:rPr>
         <w:t>업무 프로세스 정리 및 설계</w:t>
       </w:r>
       <w:r>
         <w:rPr>
-          <w:rFonts w:ascii="맑은 고딕" w:eastAsia="맑은 고딕" w:hAnsi="맑은 고딕" w:cs="맑은 고딕"/>
+          <w:rFonts w:ascii="맑은 고딕" w:hAnsi="맑은 고딕" w:eastAsia="맑은 고딕" w:cs="맑은 고딕"/>
           <w:lang w:eastAsia="ko-KR"/>
         </w:rPr>
         <w:t xml:space="preserve"> </w:t>
@@ -2320,34 +2320,34 @@
         </w:numPr>
         <w:ind w:left="1276"/>
         <w:rPr>
-          <w:rFonts w:ascii="맑은 고딕" w:eastAsia="맑은 고딕" w:hAnsi="맑은 고딕" w:cs="맑은 고딕"/>
-          <w:lang w:eastAsia="ko-KR"/>
-        </w:rPr>
-      </w:pPr>
-      <w:r>
-        <w:rPr>
-          <w:rFonts w:ascii="맑은 고딕" w:eastAsia="맑은 고딕" w:hAnsi="맑은 고딕" w:cs="맑은 고딕" w:hint="eastAsia"/>
+          <w:rFonts w:ascii="맑은 고딕" w:hAnsi="맑은 고딕" w:eastAsia="맑은 고딕" w:cs="맑은 고딕"/>
+          <w:lang w:eastAsia="ko-KR"/>
+        </w:rPr>
+      </w:pPr>
+      <w:r>
+        <w:rPr>
+          <w:rFonts w:hint="eastAsia" w:ascii="맑은 고딕" w:hAnsi="맑은 고딕" w:eastAsia="맑은 고딕" w:cs="맑은 고딕"/>
           <w:lang w:eastAsia="ko-KR"/>
         </w:rPr>
         <w:t>설계에 따른 프로세스 자동화</w:t>
       </w:r>
       <w:r>
         <w:rPr>
-          <w:rFonts w:ascii="맑은 고딕" w:eastAsia="맑은 고딕" w:hAnsi="맑은 고딕" w:cs="맑은 고딕" w:hint="eastAsia"/>
+          <w:rFonts w:hint="eastAsia" w:ascii="맑은 고딕" w:hAnsi="맑은 고딕" w:eastAsia="맑은 고딕" w:cs="맑은 고딕"/>
           <w:lang w:eastAsia="ko-KR"/>
         </w:rPr>
         <w:t>(</w:t>
       </w:r>
       <w:r>
         <w:rPr>
-          <w:rFonts w:ascii="맑은 고딕" w:eastAsia="맑은 고딕" w:hAnsi="맑은 고딕" w:cs="맑은 고딕" w:hint="eastAsia"/>
+          <w:rFonts w:hint="eastAsia" w:ascii="맑은 고딕" w:hAnsi="맑은 고딕" w:eastAsia="맑은 고딕" w:cs="맑은 고딕"/>
           <w:lang w:eastAsia="ko-KR"/>
         </w:rPr>
         <w:t xml:space="preserve">기간상 </w:t>
       </w:r>
       <w:r>
         <w:rPr>
-          <w:rFonts w:ascii="맑은 고딕" w:eastAsia="맑은 고딕" w:hAnsi="맑은 고딕" w:cs="맑은 고딕" w:hint="eastAsia"/>
+          <w:rFonts w:hint="eastAsia" w:ascii="맑은 고딕" w:hAnsi="맑은 고딕" w:eastAsia="맑은 고딕" w:cs="맑은 고딕"/>
           <w:lang w:eastAsia="ko-KR"/>
         </w:rPr>
         <w:t>승인과정 제외)</w:t>
@@ -2362,13 +2362,13 @@
         </w:numPr>
         <w:ind w:left="1276"/>
         <w:rPr>
-          <w:rFonts w:ascii="맑은 고딕" w:eastAsia="맑은 고딕" w:hAnsi="맑은 고딕" w:cs="맑은 고딕"/>
-          <w:lang w:eastAsia="ko-KR"/>
-        </w:rPr>
-      </w:pPr>
-      <w:r>
-        <w:rPr>
-          <w:rFonts w:ascii="맑은 고딕" w:eastAsia="맑은 고딕" w:hAnsi="맑은 고딕" w:cs="맑은 고딕" w:hint="eastAsia"/>
+          <w:rFonts w:ascii="맑은 고딕" w:hAnsi="맑은 고딕" w:eastAsia="맑은 고딕" w:cs="맑은 고딕"/>
+          <w:lang w:eastAsia="ko-KR"/>
+        </w:rPr>
+      </w:pPr>
+      <w:r>
+        <w:rPr>
+          <w:rFonts w:hint="eastAsia" w:ascii="맑은 고딕" w:hAnsi="맑은 고딕" w:eastAsia="맑은 고딕" w:cs="맑은 고딕"/>
           <w:lang w:eastAsia="ko-KR"/>
         </w:rPr>
         <w:t>사례:</w:t>
@@ -2382,14 +2382,14 @@
           <w:numId w:val="9"/>
         </w:numPr>
         <w:rPr>
-          <w:rFonts w:ascii="맑은 고딕" w:eastAsia="맑은 고딕" w:hAnsi="맑은 고딕" w:cs="맑은 고딕"/>
+          <w:rFonts w:ascii="맑은 고딕" w:hAnsi="맑은 고딕" w:eastAsia="맑은 고딕" w:cs="맑은 고딕"/>
           <w:lang w:eastAsia="ko-KR"/>
         </w:rPr>
       </w:pPr>
       <w:proofErr w:type="spellStart"/>
       <w:r>
         <w:rPr>
-          <w:rFonts w:ascii="맑은 고딕" w:eastAsia="맑은 고딕" w:hAnsi="맑은 고딕" w:cs="맑은 고딕" w:hint="eastAsia"/>
+          <w:rFonts w:hint="eastAsia" w:ascii="맑은 고딕" w:hAnsi="맑은 고딕" w:eastAsia="맑은 고딕" w:cs="맑은 고딕"/>
           <w:lang w:eastAsia="ko-KR"/>
         </w:rPr>
         <w:t>쉐어포인트</w:t>
@@ -2397,49 +2397,49 @@
       <w:proofErr w:type="spellEnd"/>
       <w:r>
         <w:rPr>
-          <w:rFonts w:ascii="맑은 고딕" w:eastAsia="맑은 고딕" w:hAnsi="맑은 고딕" w:cs="맑은 고딕" w:hint="eastAsia"/>
+          <w:rFonts w:hint="eastAsia" w:ascii="맑은 고딕" w:hAnsi="맑은 고딕" w:eastAsia="맑은 고딕" w:cs="맑은 고딕"/>
           <w:lang w:eastAsia="ko-KR"/>
         </w:rPr>
         <w:t xml:space="preserve"> 리스트에 생성된 아이템을 </w:t>
       </w:r>
       <w:r>
         <w:rPr>
-          <w:rFonts w:ascii="맑은 고딕" w:eastAsia="맑은 고딕" w:hAnsi="맑은 고딕" w:cs="맑은 고딕"/>
+          <w:rFonts w:ascii="맑은 고딕" w:hAnsi="맑은 고딕" w:eastAsia="맑은 고딕" w:cs="맑은 고딕"/>
           <w:lang w:eastAsia="ko-KR"/>
         </w:rPr>
         <w:t>‘</w:t>
       </w:r>
       <w:r>
         <w:rPr>
-          <w:rFonts w:ascii="맑은 고딕" w:eastAsia="맑은 고딕" w:hAnsi="맑은 고딕" w:cs="맑은 고딕" w:hint="eastAsia"/>
+          <w:rFonts w:hint="eastAsia" w:ascii="맑은 고딕" w:hAnsi="맑은 고딕" w:eastAsia="맑은 고딕" w:cs="맑은 고딕"/>
           <w:lang w:eastAsia="ko-KR"/>
         </w:rPr>
         <w:t>엑스(구,</w:t>
       </w:r>
       <w:r>
         <w:rPr>
-          <w:rFonts w:ascii="맑은 고딕" w:eastAsia="맑은 고딕" w:hAnsi="맑은 고딕" w:cs="맑은 고딕"/>
+          <w:rFonts w:ascii="맑은 고딕" w:hAnsi="맑은 고딕" w:eastAsia="맑은 고딕" w:cs="맑은 고딕"/>
           <w:lang w:eastAsia="ko-KR"/>
         </w:rPr>
         <w:t xml:space="preserve"> </w:t>
       </w:r>
       <w:r>
         <w:rPr>
-          <w:rFonts w:ascii="맑은 고딕" w:eastAsia="맑은 고딕" w:hAnsi="맑은 고딕" w:cs="맑은 고딕" w:hint="eastAsia"/>
+          <w:rFonts w:hint="eastAsia" w:ascii="맑은 고딕" w:hAnsi="맑은 고딕" w:eastAsia="맑은 고딕" w:cs="맑은 고딕"/>
           <w:lang w:eastAsia="ko-KR"/>
         </w:rPr>
         <w:t>트위터)</w:t>
       </w:r>
       <w:r>
         <w:rPr>
-          <w:rFonts w:ascii="맑은 고딕" w:eastAsia="맑은 고딕" w:hAnsi="맑은 고딕" w:cs="맑은 고딕"/>
+          <w:rFonts w:ascii="맑은 고딕" w:hAnsi="맑은 고딕" w:eastAsia="맑은 고딕" w:cs="맑은 고딕"/>
           <w:lang w:eastAsia="ko-KR"/>
         </w:rPr>
         <w:t xml:space="preserve">’에 </w:t>
       </w:r>
       <w:r>
         <w:rPr>
-          <w:rFonts w:ascii="맑은 고딕" w:eastAsia="맑은 고딕" w:hAnsi="맑은 고딕" w:cs="맑은 고딕" w:hint="eastAsia"/>
+          <w:rFonts w:hint="eastAsia" w:ascii="맑은 고딕" w:hAnsi="맑은 고딕" w:eastAsia="맑은 고딕" w:cs="맑은 고딕"/>
           <w:lang w:eastAsia="ko-KR"/>
         </w:rPr>
         <w:t>트윗으로 예약해서 내보내기</w:t>
@@ -2453,48 +2453,48 @@
           <w:numId w:val="9"/>
         </w:numPr>
         <w:rPr>
-          <w:rFonts w:ascii="맑은 고딕" w:eastAsia="맑은 고딕" w:hAnsi="맑은 고딕" w:cs="맑은 고딕"/>
-          <w:lang w:eastAsia="ko-KR"/>
-        </w:rPr>
-      </w:pPr>
-      <w:r>
-        <w:rPr>
-          <w:rFonts w:ascii="맑은 고딕" w:eastAsia="맑은 고딕" w:hAnsi="맑은 고딕" w:cs="맑은 고딕" w:hint="eastAsia"/>
+          <w:rFonts w:ascii="맑은 고딕" w:hAnsi="맑은 고딕" w:eastAsia="맑은 고딕" w:cs="맑은 고딕"/>
+          <w:lang w:eastAsia="ko-KR"/>
+        </w:rPr>
+      </w:pPr>
+      <w:r>
+        <w:rPr>
+          <w:rFonts w:hint="eastAsia" w:ascii="맑은 고딕" w:hAnsi="맑은 고딕" w:eastAsia="맑은 고딕" w:cs="맑은 고딕"/>
           <w:lang w:eastAsia="ko-KR"/>
         </w:rPr>
         <w:t>A</w:t>
       </w:r>
       <w:r>
         <w:rPr>
-          <w:rFonts w:ascii="맑은 고딕" w:eastAsia="맑은 고딕" w:hAnsi="맑은 고딕" w:cs="맑은 고딕"/>
+          <w:rFonts w:ascii="맑은 고딕" w:hAnsi="맑은 고딕" w:eastAsia="맑은 고딕" w:cs="맑은 고딕"/>
           <w:lang w:eastAsia="ko-KR"/>
         </w:rPr>
         <w:t>I Builder</w:t>
       </w:r>
       <w:r>
         <w:rPr>
-          <w:rFonts w:ascii="맑은 고딕" w:eastAsia="맑은 고딕" w:hAnsi="맑은 고딕" w:cs="맑은 고딕" w:hint="eastAsia"/>
+          <w:rFonts w:hint="eastAsia" w:ascii="맑은 고딕" w:hAnsi="맑은 고딕" w:eastAsia="맑은 고딕" w:cs="맑은 고딕"/>
           <w:lang w:eastAsia="ko-KR"/>
         </w:rPr>
         <w:t xml:space="preserve">를 활용한 </w:t>
       </w:r>
       <w:r>
         <w:rPr>
-          <w:rFonts w:ascii="맑은 고딕" w:eastAsia="맑은 고딕" w:hAnsi="맑은 고딕" w:cs="맑은 고딕" w:hint="eastAsia"/>
+          <w:rFonts w:hint="eastAsia" w:ascii="맑은 고딕" w:hAnsi="맑은 고딕" w:eastAsia="맑은 고딕" w:cs="맑은 고딕"/>
           <w:lang w:eastAsia="ko-KR"/>
         </w:rPr>
         <w:t xml:space="preserve">다양한 타입의 </w:t>
       </w:r>
       <w:r>
         <w:rPr>
-          <w:rFonts w:ascii="맑은 고딕" w:eastAsia="맑은 고딕" w:hAnsi="맑은 고딕" w:cs="맑은 고딕"/>
+          <w:rFonts w:ascii="맑은 고딕" w:hAnsi="맑은 고딕" w:eastAsia="맑은 고딕" w:cs="맑은 고딕"/>
           <w:lang w:eastAsia="ko-KR"/>
         </w:rPr>
         <w:t xml:space="preserve">Invoice </w:t>
       </w:r>
       <w:r>
         <w:rPr>
-          <w:rFonts w:ascii="맑은 고딕" w:eastAsia="맑은 고딕" w:hAnsi="맑은 고딕" w:cs="맑은 고딕" w:hint="eastAsia"/>
+          <w:rFonts w:hint="eastAsia" w:ascii="맑은 고딕" w:hAnsi="맑은 고딕" w:eastAsia="맑은 고딕" w:cs="맑은 고딕"/>
           <w:lang w:eastAsia="ko-KR"/>
         </w:rPr>
         <w:t>처리 자동화</w:t>
@@ -2508,13 +2508,13 @@
           <w:numId w:val="9"/>
         </w:numPr>
         <w:rPr>
-          <w:rFonts w:ascii="맑은 고딕" w:eastAsia="맑은 고딕" w:hAnsi="맑은 고딕" w:cs="맑은 고딕"/>
-          <w:lang w:eastAsia="ko-KR"/>
-        </w:rPr>
-      </w:pPr>
-      <w:r>
-        <w:rPr>
-          <w:rFonts w:ascii="맑은 고딕" w:eastAsia="맑은 고딕" w:hAnsi="맑은 고딕" w:cs="맑은 고딕" w:hint="eastAsia"/>
+          <w:rFonts w:ascii="맑은 고딕" w:hAnsi="맑은 고딕" w:eastAsia="맑은 고딕" w:cs="맑은 고딕"/>
+          <w:lang w:eastAsia="ko-KR"/>
+        </w:rPr>
+      </w:pPr>
+      <w:r>
+        <w:rPr>
+          <w:rFonts w:hint="eastAsia" w:ascii="맑은 고딕" w:hAnsi="맑은 고딕" w:eastAsia="맑은 고딕" w:cs="맑은 고딕"/>
           <w:lang w:eastAsia="ko-KR"/>
         </w:rPr>
         <w:t>기타 사전 조사된 업무자동화 실습</w:t>
@@ -2586,14 +2586,14 @@
       </w:pPr>
       <w:r>
         <w:rPr>
-          <w:rFonts w:ascii="맑은 고딕" w:eastAsia="맑은 고딕" w:hAnsi="맑은 고딕" w:cs="맑은 고딕" w:hint="eastAsia"/>
+          <w:rFonts w:hint="eastAsia" w:ascii="맑은 고딕" w:hAnsi="맑은 고딕" w:eastAsia="맑은 고딕" w:cs="맑은 고딕"/>
           <w:lang w:eastAsia="ko-KR"/>
         </w:rPr>
         <w:t xml:space="preserve">디지털기반의 </w:t>
       </w:r>
       <w:r>
         <w:rPr>
-          <w:rFonts w:ascii="맑은 고딕" w:eastAsia="맑은 고딕" w:hAnsi="맑은 고딕" w:cs="맑은 고딕" w:hint="eastAsia"/>
+          <w:rFonts w:hint="eastAsia" w:ascii="맑은 고딕" w:hAnsi="맑은 고딕" w:eastAsia="맑은 고딕" w:cs="맑은 고딕"/>
           <w:lang w:eastAsia="ko-KR"/>
         </w:rPr>
         <w:t>업무구조에 대한 통찰을 갖게 됩니다.</w:t>
@@ -2613,21 +2613,21 @@
       </w:pPr>
       <w:r>
         <w:rPr>
-          <w:rFonts w:ascii="맑은 고딕" w:eastAsia="맑은 고딕" w:hAnsi="맑은 고딕" w:cs="맑은 고딕" w:hint="eastAsia"/>
+          <w:rFonts w:hint="eastAsia" w:ascii="맑은 고딕" w:hAnsi="맑은 고딕" w:eastAsia="맑은 고딕" w:cs="맑은 고딕"/>
           <w:lang w:eastAsia="ko-KR"/>
         </w:rPr>
         <w:t>협업의 장점을 파악하게 되고,</w:t>
       </w:r>
       <w:r>
         <w:rPr>
-          <w:rFonts w:ascii="맑은 고딕" w:eastAsia="맑은 고딕" w:hAnsi="맑은 고딕" w:cs="맑은 고딕"/>
+          <w:rFonts w:ascii="맑은 고딕" w:hAnsi="맑은 고딕" w:eastAsia="맑은 고딕" w:cs="맑은 고딕"/>
           <w:lang w:eastAsia="ko-KR"/>
         </w:rPr>
         <w:t xml:space="preserve"> </w:t>
       </w:r>
       <w:r>
         <w:rPr>
-          <w:rFonts w:ascii="맑은 고딕" w:eastAsia="맑은 고딕" w:hAnsi="맑은 고딕" w:cs="맑은 고딕" w:hint="eastAsia"/>
+          <w:rFonts w:hint="eastAsia" w:ascii="맑은 고딕" w:hAnsi="맑은 고딕" w:eastAsia="맑은 고딕" w:cs="맑은 고딕"/>
           <w:lang w:eastAsia="ko-KR"/>
         </w:rPr>
         <w:t>협업 기반으로 업무를 설계할 수 있습니다.</w:t>
@@ -2647,7 +2647,7 @@
       </w:pPr>
       <w:r>
         <w:rPr>
-          <w:rFonts w:ascii="맑은 고딕" w:eastAsia="맑은 고딕" w:hAnsi="맑은 고딕" w:cs="맑은 고딕" w:hint="eastAsia"/>
+          <w:rFonts w:hint="eastAsia" w:ascii="맑은 고딕" w:hAnsi="맑은 고딕" w:eastAsia="맑은 고딕" w:cs="맑은 고딕"/>
           <w:lang w:eastAsia="ko-KR"/>
         </w:rPr>
         <w:t>시민개발자가 무엇인지 알게 됩니다.</w:t>
@@ -2667,7 +2667,7 @@
       </w:pPr>
       <w:r>
         <w:rPr>
-          <w:rFonts w:ascii="맑은 고딕" w:eastAsia="맑은 고딕" w:hAnsi="맑은 고딕" w:cs="맑은 고딕" w:hint="eastAsia"/>
+          <w:rFonts w:hint="eastAsia" w:ascii="맑은 고딕" w:hAnsi="맑은 고딕" w:eastAsia="맑은 고딕" w:cs="맑은 고딕"/>
           <w:lang w:eastAsia="ko-KR"/>
         </w:rPr>
         <w:t>스스로 업무를 설계하는 눈을 갖게 됩니다.</w:t>
@@ -2687,7 +2687,7 @@
       </w:pPr>
       <w:r>
         <w:rPr>
-          <w:rFonts w:ascii="맑은 고딕" w:eastAsia="맑은 고딕" w:hAnsi="맑은 고딕" w:cs="맑은 고딕" w:hint="eastAsia"/>
+          <w:rFonts w:hint="eastAsia" w:ascii="맑은 고딕" w:hAnsi="맑은 고딕" w:eastAsia="맑은 고딕" w:cs="맑은 고딕"/>
           <w:lang w:eastAsia="ko-KR"/>
         </w:rPr>
         <w:t>간단한 업무관련 처리용 맞춤형 애플리케이션을 만들 수 있습니다.</w:t>
@@ -2707,21 +2707,21 @@
       </w:pPr>
       <w:r>
         <w:rPr>
-          <w:rFonts w:ascii="맑은 고딕" w:eastAsia="맑은 고딕" w:hAnsi="맑은 고딕" w:cs="맑은 고딕" w:hint="eastAsia"/>
+          <w:rFonts w:hint="eastAsia" w:ascii="맑은 고딕" w:hAnsi="맑은 고딕" w:eastAsia="맑은 고딕" w:cs="맑은 고딕"/>
           <w:lang w:eastAsia="ko-KR"/>
         </w:rPr>
         <w:t xml:space="preserve">인공지능에 </w:t>
       </w:r>
       <w:r>
         <w:rPr>
-          <w:rFonts w:ascii="맑은 고딕" w:eastAsia="맑은 고딕" w:hAnsi="맑은 고딕" w:cs="맑은 고딕" w:hint="eastAsia"/>
+          <w:rFonts w:hint="eastAsia" w:ascii="맑은 고딕" w:hAnsi="맑은 고딕" w:eastAsia="맑은 고딕" w:cs="맑은 고딕"/>
           <w:lang w:eastAsia="ko-KR"/>
         </w:rPr>
         <w:t>일자리를 뺏길까 고민하는 게 아니라</w:t>
       </w:r>
       <w:r>
         <w:rPr>
-          <w:rFonts w:ascii="맑은 고딕" w:eastAsia="맑은 고딕" w:hAnsi="맑은 고딕" w:cs="맑은 고딕" w:hint="eastAsia"/>
+          <w:rFonts w:hint="eastAsia" w:ascii="맑은 고딕" w:hAnsi="맑은 고딕" w:eastAsia="맑은 고딕" w:cs="맑은 고딕"/>
           <w:lang w:eastAsia="ko-KR"/>
         </w:rPr>
         <w:t xml:space="preserve"> 인공지능을 부리게 됩니다.</w:t>
@@ -2747,27 +2747,27 @@
         </w:numPr>
         <w:ind w:left="1276"/>
         <w:rPr>
-          <w:rFonts w:ascii="맑은 고딕" w:eastAsia="맑은 고딕" w:hAnsi="맑은 고딕" w:cs="맑은 고딕"/>
-          <w:lang w:eastAsia="ko-KR"/>
-        </w:rPr>
-      </w:pPr>
-      <w:r>
-        <w:rPr>
-          <w:rFonts w:ascii="맑은 고딕" w:eastAsia="맑은 고딕" w:hAnsi="맑은 고딕" w:cs="맑은 고딕" w:hint="eastAsia"/>
+          <w:rFonts w:ascii="맑은 고딕" w:hAnsi="맑은 고딕" w:eastAsia="맑은 고딕" w:cs="맑은 고딕"/>
+          <w:lang w:eastAsia="ko-KR"/>
+        </w:rPr>
+      </w:pPr>
+      <w:r>
+        <w:rPr>
+          <w:rFonts w:hint="eastAsia" w:ascii="맑은 고딕" w:hAnsi="맑은 고딕" w:eastAsia="맑은 고딕" w:cs="맑은 고딕"/>
           <w:lang w:eastAsia="ko-KR"/>
         </w:rPr>
         <w:t>앱이란 무엇이고 무엇이 핵심인지에 대한 이해:</w:t>
       </w:r>
       <w:r>
         <w:rPr>
-          <w:rFonts w:ascii="맑은 고딕" w:eastAsia="맑은 고딕" w:hAnsi="맑은 고딕" w:cs="맑은 고딕"/>
+          <w:rFonts w:ascii="맑은 고딕" w:hAnsi="맑은 고딕" w:eastAsia="맑은 고딕" w:cs="맑은 고딕"/>
           <w:lang w:eastAsia="ko-KR"/>
         </w:rPr>
         <w:t xml:space="preserve"> </w:t>
       </w:r>
       <w:r>
         <w:rPr>
-          <w:rFonts w:ascii="맑은 고딕" w:eastAsia="맑은 고딕" w:hAnsi="맑은 고딕" w:cs="맑은 고딕" w:hint="eastAsia"/>
+          <w:rFonts w:hint="eastAsia" w:ascii="맑은 고딕" w:hAnsi="맑은 고딕" w:eastAsia="맑은 고딕" w:cs="맑은 고딕"/>
           <w:lang w:eastAsia="ko-KR"/>
         </w:rPr>
         <w:t>모든 것은 데이터!</w:t>
@@ -2782,55 +2782,55 @@
         </w:numPr>
         <w:ind w:left="1276"/>
         <w:rPr>
-          <w:rFonts w:ascii="맑은 고딕" w:eastAsia="맑은 고딕" w:hAnsi="맑은 고딕" w:cs="맑은 고딕"/>
-          <w:lang w:eastAsia="ko-KR"/>
-        </w:rPr>
-      </w:pPr>
-      <w:r>
-        <w:rPr>
-          <w:rFonts w:ascii="맑은 고딕" w:eastAsia="맑은 고딕" w:hAnsi="맑은 고딕" w:cs="맑은 고딕" w:hint="eastAsia"/>
+          <w:rFonts w:ascii="맑은 고딕" w:hAnsi="맑은 고딕" w:eastAsia="맑은 고딕" w:cs="맑은 고딕"/>
+          <w:lang w:eastAsia="ko-KR"/>
+        </w:rPr>
+      </w:pPr>
+      <w:r>
+        <w:rPr>
+          <w:rFonts w:hint="eastAsia" w:ascii="맑은 고딕" w:hAnsi="맑은 고딕" w:eastAsia="맑은 고딕" w:cs="맑은 고딕"/>
           <w:lang w:eastAsia="ko-KR"/>
         </w:rPr>
         <w:t>데이터 수집</w:t>
       </w:r>
       <w:r>
         <w:rPr>
-          <w:rFonts w:ascii="맑은 고딕" w:eastAsia="맑은 고딕" w:hAnsi="맑은 고딕" w:cs="맑은 고딕" w:hint="eastAsia"/>
+          <w:rFonts w:hint="eastAsia" w:ascii="맑은 고딕" w:hAnsi="맑은 고딕" w:eastAsia="맑은 고딕" w:cs="맑은 고딕"/>
           <w:lang w:eastAsia="ko-KR"/>
         </w:rPr>
         <w:t>용 서비스 또는 앱 만들기</w:t>
       </w:r>
       <w:r>
         <w:rPr>
-          <w:rFonts w:ascii="맑은 고딕" w:eastAsia="맑은 고딕" w:hAnsi="맑은 고딕" w:cs="맑은 고딕" w:hint="eastAsia"/>
+          <w:rFonts w:hint="eastAsia" w:ascii="맑은 고딕" w:hAnsi="맑은 고딕" w:eastAsia="맑은 고딕" w:cs="맑은 고딕"/>
           <w:lang w:eastAsia="ko-KR"/>
         </w:rPr>
         <w:t xml:space="preserve"> </w:t>
       </w:r>
       <w:r>
         <w:rPr>
-          <w:rFonts w:ascii="맑은 고딕" w:eastAsia="맑은 고딕" w:hAnsi="맑은 고딕" w:cs="맑은 고딕"/>
+          <w:rFonts w:ascii="맑은 고딕" w:hAnsi="맑은 고딕" w:eastAsia="맑은 고딕" w:cs="맑은 고딕"/>
           <w:lang w:eastAsia="ko-KR"/>
         </w:rPr>
         <w:t xml:space="preserve">– MS Forms </w:t>
       </w:r>
       <w:r>
         <w:rPr>
-          <w:rFonts w:ascii="맑은 고딕" w:eastAsia="맑은 고딕" w:hAnsi="맑은 고딕" w:cs="맑은 고딕" w:hint="eastAsia"/>
+          <w:rFonts w:hint="eastAsia" w:ascii="맑은 고딕" w:hAnsi="맑은 고딕" w:eastAsia="맑은 고딕" w:cs="맑은 고딕"/>
           <w:lang w:eastAsia="ko-KR"/>
         </w:rPr>
         <w:t xml:space="preserve">또는 </w:t>
       </w:r>
       <w:r>
         <w:rPr>
-          <w:rFonts w:ascii="맑은 고딕" w:eastAsia="맑은 고딕" w:hAnsi="맑은 고딕" w:cs="맑은 고딕"/>
+          <w:rFonts w:ascii="맑은 고딕" w:hAnsi="맑은 고딕" w:eastAsia="맑은 고딕" w:cs="맑은 고딕"/>
           <w:lang w:eastAsia="ko-KR"/>
         </w:rPr>
         <w:t>Power Apps</w:t>
       </w:r>
       <w:r>
         <w:rPr>
-          <w:rFonts w:ascii="맑은 고딕" w:eastAsia="맑은 고딕" w:hAnsi="맑은 고딕" w:cs="맑은 고딕" w:hint="eastAsia"/>
+          <w:rFonts w:hint="eastAsia" w:ascii="맑은 고딕" w:hAnsi="맑은 고딕" w:eastAsia="맑은 고딕" w:cs="맑은 고딕"/>
           <w:lang w:eastAsia="ko-KR"/>
         </w:rPr>
         <w:t xml:space="preserve"> 활용</w:t>
@@ -2851,21 +2851,21 @@
       </w:pPr>
       <w:r>
         <w:rPr>
-          <w:rFonts w:ascii="맑은 고딕" w:eastAsia="맑은 고딕" w:hAnsi="맑은 고딕" w:cs="맑은 고딕" w:hint="eastAsia"/>
+          <w:rFonts w:hint="eastAsia" w:ascii="맑은 고딕" w:hAnsi="맑은 고딕" w:eastAsia="맑은 고딕" w:cs="맑은 고딕"/>
           <w:lang w:eastAsia="ko-KR"/>
         </w:rPr>
         <w:t xml:space="preserve">데이터베이스에서 필요한 데이터 확인용 앱 만들기 </w:t>
       </w:r>
       <w:r>
         <w:rPr>
-          <w:rFonts w:ascii="맑은 고딕" w:eastAsia="맑은 고딕" w:hAnsi="맑은 고딕" w:cs="맑은 고딕"/>
+          <w:rFonts w:ascii="맑은 고딕" w:hAnsi="맑은 고딕" w:eastAsia="맑은 고딕" w:cs="맑은 고딕"/>
           <w:lang w:eastAsia="ko-KR"/>
         </w:rPr>
         <w:t xml:space="preserve">– Power Apps </w:t>
       </w:r>
       <w:r>
         <w:rPr>
-          <w:rFonts w:ascii="맑은 고딕" w:eastAsia="맑은 고딕" w:hAnsi="맑은 고딕" w:cs="맑은 고딕" w:hint="eastAsia"/>
+          <w:rFonts w:hint="eastAsia" w:ascii="맑은 고딕" w:hAnsi="맑은 고딕" w:eastAsia="맑은 고딕" w:cs="맑은 고딕"/>
           <w:lang w:eastAsia="ko-KR"/>
         </w:rPr>
         <w:t>활용</w:t>
@@ -2886,63 +2886,63 @@
       </w:pPr>
       <w:r>
         <w:rPr>
-          <w:rFonts w:ascii="맑은 고딕" w:eastAsia="맑은 고딕" w:hAnsi="맑은 고딕" w:cs="맑은 고딕" w:hint="eastAsia"/>
+          <w:rFonts w:hint="eastAsia" w:ascii="맑은 고딕" w:hAnsi="맑은 고딕" w:eastAsia="맑은 고딕" w:cs="맑은 고딕"/>
           <w:lang w:eastAsia="ko-KR"/>
         </w:rPr>
         <w:t>인공지능 서비스인 Powe</w:t>
       </w:r>
       <w:r>
         <w:rPr>
-          <w:rFonts w:ascii="맑은 고딕" w:eastAsia="맑은 고딕" w:hAnsi="맑은 고딕" w:cs="맑은 고딕"/>
+          <w:rFonts w:ascii="맑은 고딕" w:hAnsi="맑은 고딕" w:eastAsia="맑은 고딕" w:cs="맑은 고딕"/>
           <w:lang w:eastAsia="ko-KR"/>
         </w:rPr>
         <w:t xml:space="preserve">r Apps </w:t>
       </w:r>
       <w:r>
         <w:rPr>
-          <w:rFonts w:ascii="맑은 고딕" w:eastAsia="맑은 고딕" w:hAnsi="맑은 고딕" w:cs="맑은 고딕" w:hint="eastAsia"/>
+          <w:rFonts w:hint="eastAsia" w:ascii="맑은 고딕" w:hAnsi="맑은 고딕" w:eastAsia="맑은 고딕" w:cs="맑은 고딕"/>
           <w:lang w:eastAsia="ko-KR"/>
         </w:rPr>
         <w:t>C</w:t>
       </w:r>
       <w:r>
         <w:rPr>
-          <w:rFonts w:ascii="맑은 고딕" w:eastAsia="맑은 고딕" w:hAnsi="맑은 고딕" w:cs="맑은 고딕"/>
+          <w:rFonts w:ascii="맑은 고딕" w:hAnsi="맑은 고딕" w:eastAsia="맑은 고딕" w:cs="맑은 고딕"/>
           <w:lang w:eastAsia="ko-KR"/>
         </w:rPr>
         <w:t>opilot</w:t>
       </w:r>
       <w:r>
         <w:rPr>
-          <w:rFonts w:ascii="맑은 고딕" w:eastAsia="맑은 고딕" w:hAnsi="맑은 고딕" w:cs="맑은 고딕" w:hint="eastAsia"/>
+          <w:rFonts w:hint="eastAsia" w:ascii="맑은 고딕" w:hAnsi="맑은 고딕" w:eastAsia="맑은 고딕" w:cs="맑은 고딕"/>
           <w:lang w:eastAsia="ko-KR"/>
         </w:rPr>
         <w:t>을 활용한</w:t>
       </w:r>
       <w:r>
         <w:rPr>
-          <w:rFonts w:ascii="맑은 고딕" w:eastAsia="맑은 고딕" w:hAnsi="맑은 고딕" w:cs="맑은 고딕"/>
+          <w:rFonts w:ascii="맑은 고딕" w:hAnsi="맑은 고딕" w:eastAsia="맑은 고딕" w:cs="맑은 고딕"/>
           <w:lang w:eastAsia="ko-KR"/>
         </w:rPr>
         <w:t xml:space="preserve"> </w:t>
       </w:r>
       <w:r>
         <w:rPr>
-          <w:rFonts w:ascii="맑은 고딕" w:eastAsia="맑은 고딕" w:hAnsi="맑은 고딕" w:cs="맑은 고딕" w:hint="eastAsia"/>
+          <w:rFonts w:hint="eastAsia" w:ascii="맑은 고딕" w:hAnsi="맑은 고딕" w:eastAsia="맑은 고딕" w:cs="맑은 고딕"/>
           <w:lang w:eastAsia="ko-KR"/>
         </w:rPr>
         <w:t xml:space="preserve">손쉬운 </w:t>
       </w:r>
       <w:r>
         <w:rPr>
-          <w:rFonts w:ascii="맑은 고딕" w:eastAsia="맑은 고딕" w:hAnsi="맑은 고딕" w:cs="맑은 고딕"/>
+          <w:rFonts w:ascii="맑은 고딕" w:hAnsi="맑은 고딕" w:eastAsia="맑은 고딕" w:cs="맑은 고딕"/>
           <w:lang w:eastAsia="ko-KR"/>
         </w:rPr>
         <w:t xml:space="preserve">App </w:t>
       </w:r>
       <w:r>
         <w:rPr>
-          <w:rFonts w:ascii="맑은 고딕" w:eastAsia="맑은 고딕" w:hAnsi="맑은 고딕" w:cs="맑은 고딕" w:hint="eastAsia"/>
+          <w:rFonts w:hint="eastAsia" w:ascii="맑은 고딕" w:hAnsi="맑은 고딕" w:eastAsia="맑은 고딕" w:cs="맑은 고딕"/>
           <w:lang w:eastAsia="ko-KR"/>
         </w:rPr>
         <w:t>생성 방법</w:t>
@@ -3018,28 +3018,28 @@
       </w:pPr>
       <w:r>
         <w:rPr>
-          <w:rFonts w:ascii="맑은 고딕" w:eastAsia="맑은 고딕" w:hAnsi="맑은 고딕" w:cs="맑은 고딕" w:hint="eastAsia"/>
+          <w:rFonts w:hint="eastAsia" w:ascii="맑은 고딕" w:hAnsi="맑은 고딕" w:eastAsia="맑은 고딕" w:cs="맑은 고딕"/>
           <w:lang w:eastAsia="ko-KR"/>
         </w:rPr>
         <w:t>수집된 데이터(엑셀,</w:t>
       </w:r>
       <w:r>
         <w:rPr>
-          <w:rFonts w:ascii="맑은 고딕" w:eastAsia="맑은 고딕" w:hAnsi="맑은 고딕" w:cs="맑은 고딕"/>
+          <w:rFonts w:ascii="맑은 고딕" w:hAnsi="맑은 고딕" w:eastAsia="맑은 고딕" w:cs="맑은 고딕"/>
           <w:lang w:eastAsia="ko-KR"/>
         </w:rPr>
         <w:t xml:space="preserve"> </w:t>
       </w:r>
       <w:r>
         <w:rPr>
-          <w:rFonts w:ascii="맑은 고딕" w:eastAsia="맑은 고딕" w:hAnsi="맑은 고딕" w:cs="맑은 고딕" w:hint="eastAsia"/>
+          <w:rFonts w:hint="eastAsia" w:ascii="맑은 고딕" w:hAnsi="맑은 고딕" w:eastAsia="맑은 고딕" w:cs="맑은 고딕"/>
           <w:lang w:eastAsia="ko-KR"/>
         </w:rPr>
         <w:t>데이터베이스,</w:t>
       </w:r>
       <w:r>
         <w:rPr>
-          <w:rFonts w:ascii="맑은 고딕" w:eastAsia="맑은 고딕" w:hAnsi="맑은 고딕" w:cs="맑은 고딕"/>
+          <w:rFonts w:ascii="맑은 고딕" w:hAnsi="맑은 고딕" w:eastAsia="맑은 고딕" w:cs="맑은 고딕"/>
           <w:lang w:eastAsia="ko-KR"/>
         </w:rPr>
         <w:t xml:space="preserve"> </w:t>
@@ -3047,7 +3047,7 @@
       <w:proofErr w:type="spellStart"/>
       <w:r>
         <w:rPr>
-          <w:rFonts w:ascii="맑은 고딕" w:eastAsia="맑은 고딕" w:hAnsi="맑은 고딕" w:cs="맑은 고딕" w:hint="eastAsia"/>
+          <w:rFonts w:hint="eastAsia" w:ascii="맑은 고딕" w:hAnsi="맑은 고딕" w:eastAsia="맑은 고딕" w:cs="맑은 고딕"/>
           <w:lang w:eastAsia="ko-KR"/>
         </w:rPr>
         <w:t>쉐어포인트</w:t>
@@ -3055,14 +3055,14 @@
       <w:proofErr w:type="spellEnd"/>
       <w:r>
         <w:rPr>
-          <w:rFonts w:ascii="맑은 고딕" w:eastAsia="맑은 고딕" w:hAnsi="맑은 고딕" w:cs="맑은 고딕" w:hint="eastAsia"/>
+          <w:rFonts w:hint="eastAsia" w:ascii="맑은 고딕" w:hAnsi="맑은 고딕" w:eastAsia="맑은 고딕" w:cs="맑은 고딕"/>
           <w:lang w:eastAsia="ko-KR"/>
         </w:rPr>
         <w:t xml:space="preserve"> 등) 활용에 자신이 생깁니</w:t>
       </w:r>
       <w:r>
         <w:rPr>
-          <w:rFonts w:ascii="맑은 고딕" w:eastAsia="맑은 고딕" w:hAnsi="맑은 고딕" w:cs="맑은 고딕" w:hint="eastAsia"/>
+          <w:rFonts w:hint="eastAsia" w:ascii="맑은 고딕" w:hAnsi="맑은 고딕" w:eastAsia="맑은 고딕" w:cs="맑은 고딕"/>
           <w:lang w:eastAsia="ko-KR"/>
         </w:rPr>
         <w:t>다.</w:t>
@@ -3082,28 +3082,28 @@
       </w:pPr>
       <w:r>
         <w:rPr>
-          <w:rFonts w:ascii="맑은 고딕" w:eastAsia="맑은 고딕" w:hAnsi="맑은 고딕" w:cs="맑은 고딕" w:hint="eastAsia"/>
+          <w:rFonts w:hint="eastAsia" w:ascii="맑은 고딕" w:hAnsi="맑은 고딕" w:eastAsia="맑은 고딕" w:cs="맑은 고딕"/>
           <w:lang w:eastAsia="ko-KR"/>
         </w:rPr>
         <w:t xml:space="preserve">데이터 </w:t>
       </w:r>
       <w:r>
         <w:rPr>
-          <w:rFonts w:ascii="맑은 고딕" w:eastAsia="맑은 고딕" w:hAnsi="맑은 고딕" w:cs="맑은 고딕" w:hint="eastAsia"/>
+          <w:rFonts w:hint="eastAsia" w:ascii="맑은 고딕" w:hAnsi="맑은 고딕" w:eastAsia="맑은 고딕" w:cs="맑은 고딕"/>
           <w:lang w:eastAsia="ko-KR"/>
         </w:rPr>
         <w:t>시각화의</w:t>
       </w:r>
       <w:r>
         <w:rPr>
-          <w:rFonts w:ascii="맑은 고딕" w:eastAsia="맑은 고딕" w:hAnsi="맑은 고딕" w:cs="맑은 고딕"/>
+          <w:rFonts w:ascii="맑은 고딕" w:hAnsi="맑은 고딕" w:eastAsia="맑은 고딕" w:cs="맑은 고딕"/>
           <w:lang w:eastAsia="ko-KR"/>
         </w:rPr>
         <w:t xml:space="preserve"> </w:t>
       </w:r>
       <w:r>
         <w:rPr>
-          <w:rFonts w:ascii="맑은 고딕" w:eastAsia="맑은 고딕" w:hAnsi="맑은 고딕" w:cs="맑은 고딕" w:hint="eastAsia"/>
+          <w:rFonts w:hint="eastAsia" w:ascii="맑은 고딕" w:hAnsi="맑은 고딕" w:eastAsia="맑은 고딕" w:cs="맑은 고딕"/>
           <w:lang w:eastAsia="ko-KR"/>
         </w:rPr>
         <w:t>장점을 확인합니다.</w:t>
@@ -3124,7 +3124,7 @@
       <w:proofErr w:type="spellStart"/>
       <w:r>
         <w:rPr>
-          <w:rFonts w:ascii="맑은 고딕" w:eastAsia="맑은 고딕" w:hAnsi="맑은 고딕" w:cs="맑은 고딕" w:hint="eastAsia"/>
+          <w:rFonts w:hint="eastAsia" w:ascii="맑은 고딕" w:hAnsi="맑은 고딕" w:eastAsia="맑은 고딕" w:cs="맑은 고딕"/>
           <w:lang w:eastAsia="ko-KR"/>
         </w:rPr>
         <w:t>시각화된</w:t>
@@ -3132,7 +3132,7 @@
       <w:proofErr w:type="spellEnd"/>
       <w:r>
         <w:rPr>
-          <w:rFonts w:ascii="맑은 고딕" w:eastAsia="맑은 고딕" w:hAnsi="맑은 고딕" w:cs="맑은 고딕" w:hint="eastAsia"/>
+          <w:rFonts w:hint="eastAsia" w:ascii="맑은 고딕" w:hAnsi="맑은 고딕" w:eastAsia="맑은 고딕" w:cs="맑은 고딕"/>
           <w:lang w:eastAsia="ko-KR"/>
         </w:rPr>
         <w:t xml:space="preserve"> 데이터를 통해 보고서를 공유할 수 있습니다.</w:t>
@@ -3152,7 +3152,7 @@
       </w:pPr>
       <w:r>
         <w:rPr>
-          <w:rFonts w:ascii="맑은 고딕" w:eastAsia="맑은 고딕" w:hAnsi="맑은 고딕" w:cs="맑은 고딕" w:hint="eastAsia"/>
+          <w:rFonts w:hint="eastAsia" w:ascii="맑은 고딕" w:hAnsi="맑은 고딕" w:eastAsia="맑은 고딕" w:cs="맑은 고딕"/>
           <w:lang w:eastAsia="ko-KR"/>
         </w:rPr>
         <w:t xml:space="preserve">멋진 대시보드를 통해 비즈니스 </w:t>
@@ -3160,7 +3160,7 @@
       <w:proofErr w:type="spellStart"/>
       <w:r>
         <w:rPr>
-          <w:rFonts w:ascii="맑은 고딕" w:eastAsia="맑은 고딕" w:hAnsi="맑은 고딕" w:cs="맑은 고딕" w:hint="eastAsia"/>
+          <w:rFonts w:hint="eastAsia" w:ascii="맑은 고딕" w:hAnsi="맑은 고딕" w:eastAsia="맑은 고딕" w:cs="맑은 고딕"/>
           <w:lang w:eastAsia="ko-KR"/>
         </w:rPr>
         <w:t>인텔리전스의</w:t>
@@ -3168,7 +3168,7 @@
       <w:proofErr w:type="spellEnd"/>
       <w:r>
         <w:rPr>
-          <w:rFonts w:ascii="맑은 고딕" w:eastAsia="맑은 고딕" w:hAnsi="맑은 고딕" w:cs="맑은 고딕" w:hint="eastAsia"/>
+          <w:rFonts w:hint="eastAsia" w:ascii="맑은 고딕" w:hAnsi="맑은 고딕" w:eastAsia="맑은 고딕" w:cs="맑은 고딕"/>
           <w:lang w:eastAsia="ko-KR"/>
         </w:rPr>
         <w:t xml:space="preserve"> 장점을 확인합니다.</w:t>
@@ -3188,7 +3188,7 @@
       </w:pPr>
       <w:r>
         <w:rPr>
-          <w:rFonts w:ascii="맑은 고딕" w:eastAsia="맑은 고딕" w:hAnsi="맑은 고딕" w:cs="맑은 고딕" w:hint="eastAsia"/>
+          <w:rFonts w:hint="eastAsia" w:ascii="맑은 고딕" w:hAnsi="맑은 고딕" w:eastAsia="맑은 고딕" w:cs="맑은 고딕"/>
           <w:lang w:eastAsia="ko-KR"/>
         </w:rPr>
         <w:t>창의적인 방법으로 문제를 해결해내는 습관이 생깁니다.</w:t>
@@ -3208,14 +3208,14 @@
       </w:pPr>
       <w:r>
         <w:rPr>
-          <w:rFonts w:ascii="맑은 고딕" w:eastAsia="맑은 고딕" w:hAnsi="맑은 고딕" w:cs="맑은 고딕" w:hint="eastAsia"/>
+          <w:rFonts w:hint="eastAsia" w:ascii="맑은 고딕" w:hAnsi="맑은 고딕" w:eastAsia="맑은 고딕" w:cs="맑은 고딕"/>
           <w:lang w:eastAsia="ko-KR"/>
         </w:rPr>
         <w:t xml:space="preserve">주변에 엄청난 사람으로 </w:t>
       </w:r>
       <w:r>
         <w:rPr>
-          <w:rFonts w:ascii="맑은 고딕" w:eastAsia="맑은 고딕" w:hAnsi="맑은 고딕" w:cs="맑은 고딕" w:hint="eastAsia"/>
+          <w:rFonts w:hint="eastAsia" w:ascii="맑은 고딕" w:hAnsi="맑은 고딕" w:eastAsia="맑은 고딕" w:cs="맑은 고딕"/>
           <w:lang w:eastAsia="ko-KR"/>
         </w:rPr>
         <w:t>인정받습니다.</w:t>
@@ -3241,34 +3241,34 @@
         </w:numPr>
         <w:ind w:left="1276"/>
         <w:rPr>
-          <w:rFonts w:ascii="맑은 고딕" w:eastAsia="맑은 고딕" w:hAnsi="맑은 고딕" w:cs="맑은 고딕"/>
-          <w:lang w:eastAsia="ko-KR"/>
-        </w:rPr>
-      </w:pPr>
-      <w:r>
-        <w:rPr>
-          <w:rFonts w:ascii="맑은 고딕" w:eastAsia="맑은 고딕" w:hAnsi="맑은 고딕" w:cs="맑은 고딕" w:hint="eastAsia"/>
+          <w:rFonts w:ascii="맑은 고딕" w:hAnsi="맑은 고딕" w:eastAsia="맑은 고딕" w:cs="맑은 고딕"/>
+          <w:lang w:eastAsia="ko-KR"/>
+        </w:rPr>
+      </w:pPr>
+      <w:r>
+        <w:rPr>
+          <w:rFonts w:hint="eastAsia" w:ascii="맑은 고딕" w:hAnsi="맑은 고딕" w:eastAsia="맑은 고딕" w:cs="맑은 고딕"/>
           <w:lang w:eastAsia="ko-KR"/>
         </w:rPr>
         <w:t>데이터</w:t>
       </w:r>
       <w:r>
         <w:rPr>
-          <w:rFonts w:ascii="맑은 고딕" w:eastAsia="맑은 고딕" w:hAnsi="맑은 고딕" w:cs="맑은 고딕" w:hint="eastAsia"/>
+          <w:rFonts w:hint="eastAsia" w:ascii="맑은 고딕" w:hAnsi="맑은 고딕" w:eastAsia="맑은 고딕" w:cs="맑은 고딕"/>
           <w:lang w:eastAsia="ko-KR"/>
         </w:rPr>
         <w:t xml:space="preserve">와 </w:t>
       </w:r>
       <w:r>
         <w:rPr>
-          <w:rFonts w:ascii="맑은 고딕" w:eastAsia="맑은 고딕" w:hAnsi="맑은 고딕" w:cs="맑은 고딕"/>
+          <w:rFonts w:ascii="맑은 고딕" w:hAnsi="맑은 고딕" w:eastAsia="맑은 고딕" w:cs="맑은 고딕"/>
           <w:lang w:eastAsia="ko-KR"/>
         </w:rPr>
         <w:t>DB</w:t>
       </w:r>
       <w:r>
         <w:rPr>
-          <w:rFonts w:ascii="맑은 고딕" w:eastAsia="맑은 고딕" w:hAnsi="맑은 고딕" w:cs="맑은 고딕" w:hint="eastAsia"/>
+          <w:rFonts w:hint="eastAsia" w:ascii="맑은 고딕" w:hAnsi="맑은 고딕" w:eastAsia="맑은 고딕" w:cs="맑은 고딕"/>
           <w:lang w:eastAsia="ko-KR"/>
         </w:rPr>
         <w:t>에 대한 이해</w:t>
@@ -3283,69 +3283,69 @@
         </w:numPr>
         <w:ind w:left="1276"/>
         <w:rPr>
-          <w:rFonts w:ascii="맑은 고딕" w:eastAsia="맑은 고딕" w:hAnsi="맑은 고딕" w:cs="맑은 고딕"/>
-          <w:lang w:eastAsia="ko-KR"/>
-        </w:rPr>
-      </w:pPr>
-      <w:r>
-        <w:rPr>
-          <w:rFonts w:ascii="맑은 고딕" w:eastAsia="맑은 고딕" w:hAnsi="맑은 고딕" w:cs="맑은 고딕" w:hint="eastAsia"/>
+          <w:rFonts w:ascii="맑은 고딕" w:hAnsi="맑은 고딕" w:eastAsia="맑은 고딕" w:cs="맑은 고딕"/>
+          <w:lang w:eastAsia="ko-KR"/>
+        </w:rPr>
+      </w:pPr>
+      <w:r>
+        <w:rPr>
+          <w:rFonts w:hint="eastAsia" w:ascii="맑은 고딕" w:hAnsi="맑은 고딕" w:eastAsia="맑은 고딕" w:cs="맑은 고딕"/>
           <w:lang w:eastAsia="ko-KR"/>
         </w:rPr>
         <w:t>D</w:t>
       </w:r>
       <w:r>
         <w:rPr>
-          <w:rFonts w:ascii="맑은 고딕" w:eastAsia="맑은 고딕" w:hAnsi="맑은 고딕" w:cs="맑은 고딕"/>
+          <w:rFonts w:ascii="맑은 고딕" w:hAnsi="맑은 고딕" w:eastAsia="맑은 고딕" w:cs="맑은 고딕"/>
           <w:lang w:eastAsia="ko-KR"/>
         </w:rPr>
         <w:t>B</w:t>
       </w:r>
       <w:r>
         <w:rPr>
-          <w:rFonts w:ascii="맑은 고딕" w:eastAsia="맑은 고딕" w:hAnsi="맑은 고딕" w:cs="맑은 고딕" w:hint="eastAsia"/>
+          <w:rFonts w:hint="eastAsia" w:ascii="맑은 고딕" w:hAnsi="맑은 고딕" w:eastAsia="맑은 고딕" w:cs="맑은 고딕"/>
           <w:lang w:eastAsia="ko-KR"/>
         </w:rPr>
         <w:t>관리 실무</w:t>
       </w:r>
       <w:r>
         <w:rPr>
-          <w:rFonts w:ascii="맑은 고딕" w:eastAsia="맑은 고딕" w:hAnsi="맑은 고딕" w:cs="맑은 고딕"/>
+          <w:rFonts w:ascii="맑은 고딕" w:hAnsi="맑은 고딕" w:eastAsia="맑은 고딕" w:cs="맑은 고딕"/>
           <w:lang w:eastAsia="ko-KR"/>
         </w:rPr>
         <w:t xml:space="preserve">: </w:t>
       </w:r>
       <w:r>
         <w:rPr>
-          <w:rFonts w:ascii="맑은 고딕" w:eastAsia="맑은 고딕" w:hAnsi="맑은 고딕" w:cs="맑은 고딕" w:hint="eastAsia"/>
+          <w:rFonts w:hint="eastAsia" w:ascii="맑은 고딕" w:hAnsi="맑은 고딕" w:eastAsia="맑은 고딕" w:cs="맑은 고딕"/>
           <w:lang w:eastAsia="ko-KR"/>
         </w:rPr>
         <w:t>테이블 설계,</w:t>
       </w:r>
       <w:r>
         <w:rPr>
-          <w:rFonts w:ascii="맑은 고딕" w:eastAsia="맑은 고딕" w:hAnsi="맑은 고딕" w:cs="맑은 고딕"/>
+          <w:rFonts w:ascii="맑은 고딕" w:hAnsi="맑은 고딕" w:eastAsia="맑은 고딕" w:cs="맑은 고딕"/>
           <w:lang w:eastAsia="ko-KR"/>
         </w:rPr>
         <w:t xml:space="preserve"> </w:t>
       </w:r>
       <w:r>
         <w:rPr>
-          <w:rFonts w:ascii="맑은 고딕" w:eastAsia="맑은 고딕" w:hAnsi="맑은 고딕" w:cs="맑은 고딕" w:hint="eastAsia"/>
+          <w:rFonts w:hint="eastAsia" w:ascii="맑은 고딕" w:hAnsi="맑은 고딕" w:eastAsia="맑은 고딕" w:cs="맑은 고딕"/>
           <w:lang w:eastAsia="ko-KR"/>
         </w:rPr>
         <w:t>테이블 선택,</w:t>
       </w:r>
       <w:r>
         <w:rPr>
-          <w:rFonts w:ascii="맑은 고딕" w:eastAsia="맑은 고딕" w:hAnsi="맑은 고딕" w:cs="맑은 고딕"/>
+          <w:rFonts w:ascii="맑은 고딕" w:hAnsi="맑은 고딕" w:eastAsia="맑은 고딕" w:cs="맑은 고딕"/>
           <w:lang w:eastAsia="ko-KR"/>
         </w:rPr>
         <w:t xml:space="preserve"> </w:t>
       </w:r>
       <w:r>
         <w:rPr>
-          <w:rFonts w:ascii="맑은 고딕" w:eastAsia="맑은 고딕" w:hAnsi="맑은 고딕" w:cs="맑은 고딕" w:hint="eastAsia"/>
+          <w:rFonts w:hint="eastAsia" w:ascii="맑은 고딕" w:hAnsi="맑은 고딕" w:eastAsia="맑은 고딕" w:cs="맑은 고딕"/>
           <w:lang w:eastAsia="ko-KR"/>
         </w:rPr>
         <w:t>테이블 스키마</w:t>
@@ -3360,13 +3360,13 @@
         </w:numPr>
         <w:ind w:left="1276"/>
         <w:rPr>
-          <w:rFonts w:ascii="맑은 고딕" w:eastAsia="맑은 고딕" w:hAnsi="맑은 고딕" w:cs="맑은 고딕"/>
-          <w:lang w:eastAsia="ko-KR"/>
-        </w:rPr>
-      </w:pPr>
-      <w:r>
-        <w:rPr>
-          <w:rFonts w:ascii="맑은 고딕" w:eastAsia="맑은 고딕" w:hAnsi="맑은 고딕" w:cs="맑은 고딕" w:hint="eastAsia"/>
+          <w:rFonts w:ascii="맑은 고딕" w:hAnsi="맑은 고딕" w:eastAsia="맑은 고딕" w:cs="맑은 고딕"/>
+          <w:lang w:eastAsia="ko-KR"/>
+        </w:rPr>
+      </w:pPr>
+      <w:r>
+        <w:rPr>
+          <w:rFonts w:hint="eastAsia" w:ascii="맑은 고딕" w:hAnsi="맑은 고딕" w:eastAsia="맑은 고딕" w:cs="맑은 고딕"/>
           <w:lang w:eastAsia="ko-KR"/>
         </w:rPr>
         <w:t xml:space="preserve">데이터 전치리에 대한 이해 </w:t>
@@ -3381,13 +3381,13 @@
         </w:numPr>
         <w:ind w:left="1276"/>
         <w:rPr>
-          <w:rFonts w:ascii="맑은 고딕" w:eastAsia="맑은 고딕" w:hAnsi="맑은 고딕" w:cs="맑은 고딕"/>
-          <w:lang w:eastAsia="ko-KR"/>
-        </w:rPr>
-      </w:pPr>
-      <w:r>
-        <w:rPr>
-          <w:rFonts w:ascii="맑은 고딕" w:eastAsia="맑은 고딕" w:hAnsi="맑은 고딕" w:cs="맑은 고딕" w:hint="eastAsia"/>
+          <w:rFonts w:ascii="맑은 고딕" w:hAnsi="맑은 고딕" w:eastAsia="맑은 고딕" w:cs="맑은 고딕"/>
+          <w:lang w:eastAsia="ko-KR"/>
+        </w:rPr>
+      </w:pPr>
+      <w:r>
+        <w:rPr>
+          <w:rFonts w:hint="eastAsia" w:ascii="맑은 고딕" w:hAnsi="맑은 고딕" w:eastAsia="맑은 고딕" w:cs="맑은 고딕"/>
           <w:lang w:eastAsia="ko-KR"/>
         </w:rPr>
         <w:t>데이터 시각화에 대한 이해</w:t>
@@ -3402,41 +3402,41 @@
         </w:numPr>
         <w:ind w:left="1276"/>
         <w:rPr>
-          <w:rFonts w:ascii="맑은 고딕" w:eastAsia="맑은 고딕" w:hAnsi="맑은 고딕" w:cs="맑은 고딕"/>
-          <w:lang w:eastAsia="ko-KR"/>
-        </w:rPr>
-      </w:pPr>
-      <w:r>
-        <w:rPr>
-          <w:rFonts w:ascii="맑은 고딕" w:eastAsia="맑은 고딕" w:hAnsi="맑은 고딕" w:cs="맑은 고딕" w:hint="eastAsia"/>
+          <w:rFonts w:ascii="맑은 고딕" w:hAnsi="맑은 고딕" w:eastAsia="맑은 고딕" w:cs="맑은 고딕"/>
+          <w:lang w:eastAsia="ko-KR"/>
+        </w:rPr>
+      </w:pPr>
+      <w:r>
+        <w:rPr>
+          <w:rFonts w:hint="eastAsia" w:ascii="맑은 고딕" w:hAnsi="맑은 고딕" w:eastAsia="맑은 고딕" w:cs="맑은 고딕"/>
           <w:lang w:eastAsia="ko-KR"/>
         </w:rPr>
         <w:t>D</w:t>
       </w:r>
       <w:r>
         <w:rPr>
-          <w:rFonts w:ascii="맑은 고딕" w:eastAsia="맑은 고딕" w:hAnsi="맑은 고딕" w:cs="맑은 고딕"/>
+          <w:rFonts w:ascii="맑은 고딕" w:hAnsi="맑은 고딕" w:eastAsia="맑은 고딕" w:cs="맑은 고딕"/>
           <w:lang w:eastAsia="ko-KR"/>
         </w:rPr>
         <w:t>AX</w:t>
       </w:r>
       <w:r>
         <w:rPr>
-          <w:rFonts w:ascii="맑은 고딕" w:eastAsia="맑은 고딕" w:hAnsi="맑은 고딕" w:cs="맑은 고딕"/>
+          <w:rFonts w:ascii="맑은 고딕" w:hAnsi="맑은 고딕" w:eastAsia="맑은 고딕" w:cs="맑은 고딕"/>
           <w:lang w:eastAsia="ko-KR"/>
         </w:rPr>
         <w:t xml:space="preserve"> </w:t>
       </w:r>
       <w:r>
         <w:rPr>
-          <w:rFonts w:ascii="맑은 고딕" w:eastAsia="맑은 고딕" w:hAnsi="맑은 고딕" w:cs="맑은 고딕" w:hint="eastAsia"/>
+          <w:rFonts w:hint="eastAsia" w:ascii="맑은 고딕" w:hAnsi="맑은 고딕" w:eastAsia="맑은 고딕" w:cs="맑은 고딕"/>
           <w:lang w:eastAsia="ko-KR"/>
         </w:rPr>
         <w:t xml:space="preserve">활용 데이터 </w:t>
       </w:r>
       <w:r>
         <w:rPr>
-          <w:rFonts w:ascii="맑은 고딕" w:eastAsia="맑은 고딕" w:hAnsi="맑은 고딕" w:cs="맑은 고딕" w:hint="eastAsia"/>
+          <w:rFonts w:hint="eastAsia" w:ascii="맑은 고딕" w:hAnsi="맑은 고딕" w:eastAsia="맑은 고딕" w:cs="맑은 고딕"/>
           <w:lang w:eastAsia="ko-KR"/>
         </w:rPr>
         <w:t>조작하기</w:t>
@@ -3451,69 +3451,69 @@
         </w:numPr>
         <w:ind w:left="1276"/>
         <w:rPr>
-          <w:rFonts w:ascii="맑은 고딕" w:eastAsia="맑은 고딕" w:hAnsi="맑은 고딕" w:cs="맑은 고딕"/>
-          <w:lang w:eastAsia="ko-KR"/>
-        </w:rPr>
-      </w:pPr>
-      <w:r>
-        <w:rPr>
-          <w:rFonts w:ascii="맑은 고딕" w:eastAsia="맑은 고딕" w:hAnsi="맑은 고딕" w:cs="맑은 고딕" w:hint="eastAsia"/>
+          <w:rFonts w:ascii="맑은 고딕" w:hAnsi="맑은 고딕" w:eastAsia="맑은 고딕" w:cs="맑은 고딕"/>
+          <w:lang w:eastAsia="ko-KR"/>
+        </w:rPr>
+      </w:pPr>
+      <w:r>
+        <w:rPr>
+          <w:rFonts w:hint="eastAsia" w:ascii="맑은 고딕" w:hAnsi="맑은 고딕" w:eastAsia="맑은 고딕" w:cs="맑은 고딕"/>
           <w:lang w:eastAsia="ko-KR"/>
         </w:rPr>
         <w:t>데이터 시각화 실무</w:t>
       </w:r>
       <w:r>
         <w:rPr>
-          <w:rFonts w:ascii="맑은 고딕" w:eastAsia="맑은 고딕" w:hAnsi="맑은 고딕" w:cs="맑은 고딕" w:hint="eastAsia"/>
+          <w:rFonts w:hint="eastAsia" w:ascii="맑은 고딕" w:hAnsi="맑은 고딕" w:eastAsia="맑은 고딕" w:cs="맑은 고딕"/>
           <w:lang w:eastAsia="ko-KR"/>
         </w:rPr>
         <w:t>(기초</w:t>
       </w:r>
       <w:r>
         <w:rPr>
-          <w:rFonts w:ascii="맑은 고딕" w:eastAsia="맑은 고딕" w:hAnsi="맑은 고딕" w:cs="맑은 고딕"/>
+          <w:rFonts w:ascii="맑은 고딕" w:hAnsi="맑은 고딕" w:eastAsia="맑은 고딕" w:cs="맑은 고딕"/>
           <w:lang w:eastAsia="ko-KR"/>
         </w:rPr>
         <w:t>)</w:t>
       </w:r>
       <w:r>
         <w:rPr>
-          <w:rFonts w:ascii="맑은 고딕" w:eastAsia="맑은 고딕" w:hAnsi="맑은 고딕" w:cs="맑은 고딕" w:hint="eastAsia"/>
+          <w:rFonts w:hint="eastAsia" w:ascii="맑은 고딕" w:hAnsi="맑은 고딕" w:eastAsia="맑은 고딕" w:cs="맑은 고딕"/>
           <w:lang w:eastAsia="ko-KR"/>
         </w:rPr>
         <w:t xml:space="preserve"> 및 </w:t>
       </w:r>
       <w:r>
         <w:rPr>
-          <w:rFonts w:ascii="맑은 고딕" w:eastAsia="맑은 고딕" w:hAnsi="맑은 고딕" w:cs="맑은 고딕" w:hint="eastAsia"/>
+          <w:rFonts w:hint="eastAsia" w:ascii="맑은 고딕" w:hAnsi="맑은 고딕" w:eastAsia="맑은 고딕" w:cs="맑은 고딕"/>
           <w:lang w:eastAsia="ko-KR"/>
         </w:rPr>
         <w:t xml:space="preserve">리포트 </w:t>
       </w:r>
       <w:r>
         <w:rPr>
-          <w:rFonts w:ascii="맑은 고딕" w:eastAsia="맑은 고딕" w:hAnsi="맑은 고딕" w:cs="맑은 고딕" w:hint="eastAsia"/>
+          <w:rFonts w:hint="eastAsia" w:ascii="맑은 고딕" w:hAnsi="맑은 고딕" w:eastAsia="맑은 고딕" w:cs="맑은 고딕"/>
           <w:lang w:eastAsia="ko-KR"/>
         </w:rPr>
         <w:t>제작</w:t>
       </w:r>
       <w:r>
         <w:rPr>
-          <w:rFonts w:ascii="맑은 고딕" w:eastAsia="맑은 고딕" w:hAnsi="맑은 고딕" w:cs="맑은 고딕" w:hint="eastAsia"/>
+          <w:rFonts w:hint="eastAsia" w:ascii="맑은 고딕" w:hAnsi="맑은 고딕" w:eastAsia="맑은 고딕" w:cs="맑은 고딕"/>
           <w:lang w:eastAsia="ko-KR"/>
         </w:rPr>
         <w:t xml:space="preserve"> </w:t>
       </w:r>
       <w:r>
         <w:rPr>
-          <w:rFonts w:ascii="맑은 고딕" w:eastAsia="맑은 고딕" w:hAnsi="맑은 고딕" w:cs="맑은 고딕"/>
+          <w:rFonts w:ascii="맑은 고딕" w:hAnsi="맑은 고딕" w:eastAsia="맑은 고딕" w:cs="맑은 고딕"/>
           <w:lang w:eastAsia="ko-KR"/>
         </w:rPr>
         <w:t xml:space="preserve">– Power BI </w:t>
       </w:r>
       <w:r>
         <w:rPr>
-          <w:rFonts w:ascii="맑은 고딕" w:eastAsia="맑은 고딕" w:hAnsi="맑은 고딕" w:cs="맑은 고딕" w:hint="eastAsia"/>
+          <w:rFonts w:hint="eastAsia" w:ascii="맑은 고딕" w:hAnsi="맑은 고딕" w:eastAsia="맑은 고딕" w:cs="맑은 고딕"/>
           <w:lang w:eastAsia="ko-KR"/>
         </w:rPr>
         <w:t>활용</w:t>
@@ -3528,34 +3528,34 @@
         </w:numPr>
         <w:ind w:left="1276"/>
         <w:rPr>
-          <w:rFonts w:ascii="맑은 고딕" w:eastAsia="맑은 고딕" w:hAnsi="맑은 고딕" w:cs="맑은 고딕"/>
-          <w:lang w:eastAsia="ko-KR"/>
-        </w:rPr>
-      </w:pPr>
-      <w:r>
-        <w:rPr>
-          <w:rFonts w:ascii="맑은 고딕" w:eastAsia="맑은 고딕" w:hAnsi="맑은 고딕" w:cs="맑은 고딕" w:hint="eastAsia"/>
+          <w:rFonts w:ascii="맑은 고딕" w:hAnsi="맑은 고딕" w:eastAsia="맑은 고딕" w:cs="맑은 고딕"/>
+          <w:lang w:eastAsia="ko-KR"/>
+        </w:rPr>
+      </w:pPr>
+      <w:r>
+        <w:rPr>
+          <w:rFonts w:hint="eastAsia" w:ascii="맑은 고딕" w:hAnsi="맑은 고딕" w:eastAsia="맑은 고딕" w:cs="맑은 고딕"/>
           <w:lang w:eastAsia="ko-KR"/>
         </w:rPr>
         <w:t>리포트를 합해 대시보드화 하여 공유</w:t>
       </w:r>
       <w:r>
         <w:rPr>
-          <w:rFonts w:ascii="맑은 고딕" w:eastAsia="맑은 고딕" w:hAnsi="맑은 고딕" w:cs="맑은 고딕"/>
+          <w:rFonts w:ascii="맑은 고딕" w:hAnsi="맑은 고딕" w:eastAsia="맑은 고딕" w:cs="맑은 고딕"/>
           <w:lang w:eastAsia="ko-KR"/>
         </w:rPr>
         <w:t xml:space="preserve"> – Power BI </w:t>
       </w:r>
       <w:r>
         <w:rPr>
-          <w:rFonts w:ascii="맑은 고딕" w:eastAsia="맑은 고딕" w:hAnsi="맑은 고딕" w:cs="맑은 고딕" w:hint="eastAsia"/>
+          <w:rFonts w:hint="eastAsia" w:ascii="맑은 고딕" w:hAnsi="맑은 고딕" w:eastAsia="맑은 고딕" w:cs="맑은 고딕"/>
           <w:lang w:eastAsia="ko-KR"/>
         </w:rPr>
         <w:t>및 M</w:t>
       </w:r>
       <w:r>
         <w:rPr>
-          <w:rFonts w:ascii="맑은 고딕" w:eastAsia="맑은 고딕" w:hAnsi="맑은 고딕" w:cs="맑은 고딕"/>
+          <w:rFonts w:ascii="맑은 고딕" w:hAnsi="맑은 고딕" w:eastAsia="맑은 고딕" w:cs="맑은 고딕"/>
           <w:lang w:eastAsia="ko-KR"/>
         </w:rPr>
         <w:t>S Teams</w:t>
@@ -3564,7 +3564,7 @@
     <w:p>
       <w:pPr>
         <w:rPr>
-          <w:rFonts w:ascii="맑은 고딕" w:eastAsia="맑은 고딕" w:hAnsi="맑은 고딕" w:cs="맑은 고딕"/>
+          <w:rFonts w:ascii="맑은 고딕" w:hAnsi="맑은 고딕" w:eastAsia="맑은 고딕" w:cs="맑은 고딕"/>
           <w:b/>
           <w:bCs/>
           <w:shd w:val="pct15" w:color="auto" w:fill="FFFFFF"/>
@@ -3573,7 +3573,7 @@
       </w:pPr>
       <w:r>
         <w:rPr>
-          <w:rFonts w:ascii="맑은 고딕" w:eastAsia="맑은 고딕" w:hAnsi="맑은 고딕" w:cs="맑은 고딕" w:hint="eastAsia"/>
+          <w:rFonts w:hint="eastAsia" w:ascii="맑은 고딕" w:hAnsi="맑은 고딕" w:eastAsia="맑은 고딕" w:cs="맑은 고딕"/>
           <w:b/>
           <w:bCs/>
           <w:shd w:val="pct15" w:color="auto" w:fill="FFFFFF"/>
@@ -3584,7 +3584,7 @@
       </w:r>
       <w:r>
         <w:rPr>
-          <w:rFonts w:ascii="맑은 고딕" w:eastAsia="맑은 고딕" w:hAnsi="맑은 고딕" w:cs="맑은 고딕"/>
+          <w:rFonts w:ascii="맑은 고딕" w:hAnsi="맑은 고딕" w:eastAsia="맑은 고딕" w:cs="맑은 고딕"/>
           <w:b/>
           <w:bCs/>
           <w:shd w:val="pct15" w:color="auto" w:fill="FFFFFF"/>
@@ -3594,7 +3594,7 @@
       </w:r>
       <w:r>
         <w:rPr>
-          <w:rFonts w:ascii="맑은 고딕" w:eastAsia="맑은 고딕" w:hAnsi="맑은 고딕" w:cs="맑은 고딕" w:hint="eastAsia"/>
+          <w:rFonts w:hint="eastAsia" w:ascii="맑은 고딕" w:hAnsi="맑은 고딕" w:eastAsia="맑은 고딕" w:cs="맑은 고딕"/>
           <w:b/>
           <w:bCs/>
           <w:shd w:val="pct15" w:color="auto" w:fill="FFFFFF"/>
@@ -3604,7 +3604,7 @@
       </w:r>
       <w:r>
         <w:rPr>
-          <w:rFonts w:ascii="맑은 고딕" w:eastAsia="맑은 고딕" w:hAnsi="맑은 고딕" w:cs="맑은 고딕" w:hint="eastAsia"/>
+          <w:rFonts w:hint="eastAsia" w:ascii="맑은 고딕" w:hAnsi="맑은 고딕" w:eastAsia="맑은 고딕" w:cs="맑은 고딕"/>
           <w:b/>
           <w:bCs/>
           <w:shd w:val="pct15" w:color="auto" w:fill="FFFFFF"/>
@@ -3614,7 +3614,7 @@
       </w:r>
       <w:r>
         <w:rPr>
-          <w:rFonts w:ascii="맑은 고딕" w:eastAsia="맑은 고딕" w:hAnsi="맑은 고딕" w:cs="맑은 고딕" w:hint="eastAsia"/>
+          <w:rFonts w:hint="eastAsia" w:ascii="맑은 고딕" w:hAnsi="맑은 고딕" w:eastAsia="맑은 고딕" w:cs="맑은 고딕"/>
           <w:b/>
           <w:bCs/>
           <w:shd w:val="pct15" w:color="auto" w:fill="FFFFFF"/>
@@ -3624,7 +3624,7 @@
       </w:r>
       <w:r>
         <w:rPr>
-          <w:rFonts w:ascii="맑은 고딕" w:eastAsia="맑은 고딕" w:hAnsi="맑은 고딕" w:cs="맑은 고딕" w:hint="eastAsia"/>
+          <w:rFonts w:hint="eastAsia" w:ascii="맑은 고딕" w:hAnsi="맑은 고딕" w:eastAsia="맑은 고딕" w:cs="맑은 고딕"/>
           <w:b/>
           <w:bCs/>
           <w:shd w:val="pct15" w:color="auto" w:fill="FFFFFF"/>
@@ -3634,7 +3634,7 @@
       </w:r>
       <w:r>
         <w:rPr>
-          <w:rFonts w:ascii="맑은 고딕" w:eastAsia="맑은 고딕" w:hAnsi="맑은 고딕" w:cs="맑은 고딕" w:hint="eastAsia"/>
+          <w:rFonts w:hint="eastAsia" w:ascii="맑은 고딕" w:hAnsi="맑은 고딕" w:eastAsia="맑은 고딕" w:cs="맑은 고딕"/>
           <w:b/>
           <w:bCs/>
           <w:shd w:val="pct15" w:color="auto" w:fill="FFFFFF"/>
@@ -3644,7 +3644,7 @@
       </w:r>
       <w:r>
         <w:rPr>
-          <w:rFonts w:ascii="맑은 고딕" w:eastAsia="맑은 고딕" w:hAnsi="맑은 고딕" w:cs="맑은 고딕" w:hint="eastAsia"/>
+          <w:rFonts w:hint="eastAsia" w:ascii="맑은 고딕" w:hAnsi="맑은 고딕" w:eastAsia="맑은 고딕" w:cs="맑은 고딕"/>
           <w:b/>
           <w:bCs/>
           <w:shd w:val="pct15" w:color="auto" w:fill="FFFFFF"/>
@@ -3656,13 +3656,13 @@
     <w:p>
       <w:pPr>
         <w:rPr>
-          <w:rFonts w:ascii="맑은 고딕" w:eastAsia="맑은 고딕" w:hAnsi="맑은 고딕" w:cs="맑은 고딕"/>
-          <w:lang w:eastAsia="ko-KR"/>
-        </w:rPr>
-      </w:pPr>
-      <w:r>
-        <w:rPr>
-          <w:rFonts w:ascii="맑은 고딕" w:eastAsia="맑은 고딕" w:hAnsi="맑은 고딕" w:cs="맑은 고딕" w:hint="eastAsia"/>
+          <w:rFonts w:ascii="맑은 고딕" w:hAnsi="맑은 고딕" w:eastAsia="맑은 고딕" w:cs="맑은 고딕"/>
+          <w:lang w:eastAsia="ko-KR"/>
+        </w:rPr>
+      </w:pPr>
+      <w:r>
+        <w:rPr>
+          <w:rFonts w:hint="eastAsia" w:ascii="맑은 고딕" w:hAnsi="맑은 고딕" w:eastAsia="맑은 고딕" w:cs="맑은 고딕"/>
           <w:noProof/>
           <w:lang w:eastAsia="ko-KR"/>
         </w:rPr>
@@ -3718,7 +3718,7 @@
           </mc:Choice>
           <mc:Fallback>
             <w:pict>
-              <v:line w14:anchorId="371786BE" id="직선 연결선 2" o:spid="_x0000_s1026" style="position:absolute;left:0;text-align:left;z-index:251659264;visibility:visible;mso-wrap-style:square;mso-wrap-distance-left:9pt;mso-wrap-distance-top:0;mso-wrap-distance-right:9pt;mso-wrap-distance-bottom:0;mso-position-horizontal:absolute;mso-position-horizontal-relative:text;mso-position-vertical:absolute;mso-position-vertical-relative:text" from="0,10.1pt" to="456.75pt,10.1pt" o:gfxdata="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" strokecolor="#4472c4 [3204]" strokeweight=".5pt">
+              <v:line id="직선 연결선 2" style="position:absolute;left:0;text-align:left;z-index:251659264;visibility:visible;mso-wrap-style:square;mso-wrap-distance-left:9pt;mso-wrap-distance-top:0;mso-wrap-distance-right:9pt;mso-wrap-distance-bottom:0;mso-position-horizontal:absolute;mso-position-horizontal-relative:text;mso-position-vertical:absolute;mso-position-vertical-relative:text" o:spid="_x0000_s1026" strokecolor="#4472c4 [3204]" strokeweight=".5pt" from="0,10.1pt" to="456.75pt,10.1pt" w14:anchorId="371786BE" o:gfxdata="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">
                 <v:stroke joinstyle="miter"/>
               </v:line>
             </w:pict>
@@ -3881,7 +3881,7 @@
       </w:pPr>
       <w:r>
         <w:rPr>
-          <w:rFonts w:ascii="맑은 고딕" w:eastAsia="맑은 고딕" w:hAnsi="맑은 고딕" w:cs="맑은 고딕" w:hint="eastAsia"/>
+          <w:rFonts w:hint="eastAsia" w:ascii="맑은 고딕" w:hAnsi="맑은 고딕" w:eastAsia="맑은 고딕" w:cs="맑은 고딕"/>
           <w:color w:val="808080" w:themeColor="background1" w:themeShade="80"/>
           <w:lang w:eastAsia="ko-KR"/>
         </w:rPr>
@@ -3889,7 +3889,7 @@
       </w:r>
       <w:r>
         <w:rPr>
-          <w:rFonts w:ascii="맑은 고딕" w:eastAsia="맑은 고딕" w:hAnsi="맑은 고딕" w:cs="맑은 고딕"/>
+          <w:rFonts w:ascii="맑은 고딕" w:hAnsi="맑은 고딕" w:eastAsia="맑은 고딕" w:cs="맑은 고딕"/>
           <w:color w:val="808080" w:themeColor="background1" w:themeShade="80"/>
           <w:lang w:eastAsia="ko-KR"/>
         </w:rPr>
@@ -3897,7 +3897,7 @@
       </w:r>
       <w:r>
         <w:rPr>
-          <w:rFonts w:ascii="맑은 고딕" w:eastAsia="맑은 고딕" w:hAnsi="맑은 고딕" w:cs="맑은 고딕" w:hint="eastAsia"/>
+          <w:rFonts w:hint="eastAsia" w:ascii="맑은 고딕" w:hAnsi="맑은 고딕" w:eastAsia="맑은 고딕" w:cs="맑은 고딕"/>
           <w:color w:val="808080" w:themeColor="background1" w:themeShade="80"/>
           <w:lang w:eastAsia="ko-KR"/>
         </w:rPr>
@@ -3919,7 +3919,7 @@
       </w:pPr>
       <w:r>
         <w:rPr>
-          <w:rFonts w:ascii="맑은 고딕" w:eastAsia="맑은 고딕" w:hAnsi="맑은 고딕" w:cs="맑은 고딕" w:hint="eastAsia"/>
+          <w:rFonts w:hint="eastAsia" w:ascii="맑은 고딕" w:hAnsi="맑은 고딕" w:eastAsia="맑은 고딕" w:cs="맑은 고딕"/>
           <w:color w:val="808080" w:themeColor="background1" w:themeShade="80"/>
           <w:lang w:eastAsia="ko-KR"/>
         </w:rPr>
@@ -3927,7 +3927,7 @@
       </w:r>
       <w:r>
         <w:rPr>
-          <w:rFonts w:ascii="맑은 고딕" w:eastAsia="맑은 고딕" w:hAnsi="맑은 고딕" w:cs="맑은 고딕"/>
+          <w:rFonts w:ascii="맑은 고딕" w:hAnsi="맑은 고딕" w:eastAsia="맑은 고딕" w:cs="맑은 고딕"/>
           <w:color w:val="808080" w:themeColor="background1" w:themeShade="80"/>
           <w:lang w:eastAsia="ko-KR"/>
         </w:rPr>
@@ -3935,7 +3935,7 @@
       </w:r>
       <w:r>
         <w:rPr>
-          <w:rFonts w:ascii="맑은 고딕" w:eastAsia="맑은 고딕" w:hAnsi="맑은 고딕" w:cs="맑은 고딕" w:hint="eastAsia"/>
+          <w:rFonts w:hint="eastAsia" w:ascii="맑은 고딕" w:hAnsi="맑은 고딕" w:eastAsia="맑은 고딕" w:cs="맑은 고딕"/>
           <w:color w:val="808080" w:themeColor="background1" w:themeShade="80"/>
           <w:lang w:eastAsia="ko-KR"/>
         </w:rPr>
@@ -3957,7 +3957,7 @@
       </w:pPr>
       <w:r>
         <w:rPr>
-          <w:rFonts w:ascii="맑은 고딕" w:eastAsia="맑은 고딕" w:hAnsi="맑은 고딕" w:cs="맑은 고딕" w:hint="eastAsia"/>
+          <w:rFonts w:hint="eastAsia" w:ascii="맑은 고딕" w:hAnsi="맑은 고딕" w:eastAsia="맑은 고딕" w:cs="맑은 고딕"/>
           <w:color w:val="808080" w:themeColor="background1" w:themeShade="80"/>
           <w:lang w:eastAsia="ko-KR"/>
         </w:rPr>
@@ -3979,7 +3979,7 @@
       </w:pPr>
       <w:r>
         <w:rPr>
-          <w:rFonts w:ascii="맑은 고딕" w:eastAsia="맑은 고딕" w:hAnsi="맑은 고딕" w:cs="맑은 고딕" w:hint="eastAsia"/>
+          <w:rFonts w:hint="eastAsia" w:ascii="맑은 고딕" w:hAnsi="맑은 고딕" w:eastAsia="맑은 고딕" w:cs="맑은 고딕"/>
           <w:color w:val="808080" w:themeColor="background1" w:themeShade="80"/>
           <w:lang w:eastAsia="ko-KR"/>
         </w:rPr>
@@ -4001,7 +4001,7 @@
       </w:pPr>
       <w:r>
         <w:rPr>
-          <w:rFonts w:ascii="맑은 고딕" w:eastAsia="맑은 고딕" w:hAnsi="맑은 고딕" w:cs="맑은 고딕" w:hint="eastAsia"/>
+          <w:rFonts w:hint="eastAsia" w:ascii="맑은 고딕" w:hAnsi="맑은 고딕" w:eastAsia="맑은 고딕" w:cs="맑은 고딕"/>
           <w:color w:val="808080" w:themeColor="background1" w:themeShade="80"/>
           <w:lang w:eastAsia="ko-KR"/>
         </w:rPr>
@@ -4023,7 +4023,7 @@
       </w:pPr>
       <w:r>
         <w:rPr>
-          <w:rFonts w:ascii="맑은 고딕" w:eastAsia="맑은 고딕" w:hAnsi="맑은 고딕" w:cs="맑은 고딕" w:hint="eastAsia"/>
+          <w:rFonts w:hint="eastAsia" w:ascii="맑은 고딕" w:hAnsi="맑은 고딕" w:eastAsia="맑은 고딕" w:cs="맑은 고딕"/>
           <w:color w:val="808080" w:themeColor="background1" w:themeShade="80"/>
           <w:lang w:eastAsia="ko-KR"/>
         </w:rPr>
@@ -4031,7 +4031,7 @@
       </w:r>
       <w:r>
         <w:rPr>
-          <w:rFonts w:ascii="맑은 고딕" w:eastAsia="맑은 고딕" w:hAnsi="맑은 고딕" w:cs="맑은 고딕"/>
+          <w:rFonts w:ascii="맑은 고딕" w:hAnsi="맑은 고딕" w:eastAsia="맑은 고딕" w:cs="맑은 고딕"/>
           <w:color w:val="808080" w:themeColor="background1" w:themeShade="80"/>
           <w:lang w:eastAsia="ko-KR"/>
         </w:rPr>
@@ -4039,7 +4039,7 @@
       </w:r>
       <w:r>
         <w:rPr>
-          <w:rFonts w:ascii="맑은 고딕" w:eastAsia="맑은 고딕" w:hAnsi="맑은 고딕" w:cs="맑은 고딕" w:hint="eastAsia"/>
+          <w:rFonts w:hint="eastAsia" w:ascii="맑은 고딕" w:hAnsi="맑은 고딕" w:eastAsia="맑은 고딕" w:cs="맑은 고딕"/>
           <w:color w:val="808080" w:themeColor="background1" w:themeShade="80"/>
           <w:lang w:eastAsia="ko-KR"/>
         </w:rPr>
@@ -4047,7 +4047,7 @@
       </w:r>
       <w:r>
         <w:rPr>
-          <w:rFonts w:ascii="맑은 고딕" w:eastAsia="맑은 고딕" w:hAnsi="맑은 고딕" w:cs="맑은 고딕" w:hint="eastAsia"/>
+          <w:rFonts w:hint="eastAsia" w:ascii="맑은 고딕" w:hAnsi="맑은 고딕" w:eastAsia="맑은 고딕" w:cs="맑은 고딕"/>
           <w:color w:val="808080" w:themeColor="background1" w:themeShade="80"/>
           <w:lang w:eastAsia="ko-KR"/>
         </w:rPr>
@@ -4055,7 +4055,7 @@
       </w:r>
       <w:r>
         <w:rPr>
-          <w:rFonts w:ascii="맑은 고딕" w:eastAsia="맑은 고딕" w:hAnsi="맑은 고딕" w:cs="맑은 고딕" w:hint="eastAsia"/>
+          <w:rFonts w:hint="eastAsia" w:ascii="맑은 고딕" w:hAnsi="맑은 고딕" w:eastAsia="맑은 고딕" w:cs="맑은 고딕"/>
           <w:color w:val="808080" w:themeColor="background1" w:themeShade="80"/>
           <w:lang w:eastAsia="ko-KR"/>
         </w:rPr>
@@ -4077,7 +4077,7 @@
       </w:pPr>
       <w:r>
         <w:rPr>
-          <w:rFonts w:ascii="맑은 고딕" w:eastAsia="맑은 고딕" w:hAnsi="맑은 고딕" w:cs="맑은 고딕" w:hint="eastAsia"/>
+          <w:rFonts w:hint="eastAsia" w:ascii="맑은 고딕" w:hAnsi="맑은 고딕" w:eastAsia="맑은 고딕" w:cs="맑은 고딕"/>
           <w:color w:val="808080" w:themeColor="background1" w:themeShade="80"/>
           <w:lang w:eastAsia="ko-KR"/>
         </w:rPr>
@@ -4086,7 +4086,7 @@
       <w:proofErr w:type="spellStart"/>
       <w:r>
         <w:rPr>
-          <w:rFonts w:ascii="맑은 고딕" w:eastAsia="맑은 고딕" w:hAnsi="맑은 고딕" w:cs="맑은 고딕" w:hint="eastAsia"/>
+          <w:rFonts w:hint="eastAsia" w:ascii="맑은 고딕" w:hAnsi="맑은 고딕" w:eastAsia="맑은 고딕" w:cs="맑은 고딕"/>
           <w:color w:val="808080" w:themeColor="background1" w:themeShade="80"/>
           <w:lang w:eastAsia="ko-KR"/>
         </w:rPr>
@@ -4095,7 +4095,7 @@
       <w:proofErr w:type="spellEnd"/>
       <w:r>
         <w:rPr>
-          <w:rFonts w:ascii="맑은 고딕" w:eastAsia="맑은 고딕" w:hAnsi="맑은 고딕" w:cs="맑은 고딕" w:hint="eastAsia"/>
+          <w:rFonts w:hint="eastAsia" w:ascii="맑은 고딕" w:hAnsi="맑은 고딕" w:eastAsia="맑은 고딕" w:cs="맑은 고딕"/>
           <w:color w:val="808080" w:themeColor="background1" w:themeShade="80"/>
           <w:lang w:eastAsia="ko-KR"/>
         </w:rPr>
@@ -4117,7 +4117,7 @@
       </w:pPr>
       <w:r>
         <w:rPr>
-          <w:rFonts w:ascii="맑은 고딕" w:eastAsia="맑은 고딕" w:hAnsi="맑은 고딕" w:cs="맑은 고딕" w:hint="eastAsia"/>
+          <w:rFonts w:hint="eastAsia" w:ascii="맑은 고딕" w:hAnsi="맑은 고딕" w:eastAsia="맑은 고딕" w:cs="맑은 고딕"/>
           <w:color w:val="808080" w:themeColor="background1" w:themeShade="80"/>
           <w:lang w:eastAsia="ko-KR"/>
         </w:rPr>
@@ -4142,7 +4142,7 @@
       </w:pPr>
       <w:r>
         <w:rPr>
-          <w:rFonts w:ascii="맑은 고딕" w:eastAsia="맑은 고딕" w:hAnsi="맑은 고딕" w:cs="맑은 고딕" w:hint="eastAsia"/>
+          <w:rFonts w:hint="eastAsia" w:ascii="맑은 고딕" w:hAnsi="맑은 고딕" w:eastAsia="맑은 고딕" w:cs="맑은 고딕"/>
           <w:b/>
           <w:bCs/>
           <w:color w:val="808080" w:themeColor="background1" w:themeShade="80"/>
@@ -4153,7 +4153,7 @@
       </w:r>
       <w:r>
         <w:rPr>
-          <w:rFonts w:ascii="맑은 고딕" w:eastAsia="맑은 고딕" w:hAnsi="맑은 고딕" w:cs="맑은 고딕"/>
+          <w:rFonts w:ascii="맑은 고딕" w:hAnsi="맑은 고딕" w:eastAsia="맑은 고딕" w:cs="맑은 고딕"/>
           <w:b/>
           <w:bCs/>
           <w:color w:val="808080" w:themeColor="background1" w:themeShade="80"/>
@@ -4164,7 +4164,7 @@
       </w:r>
       <w:r>
         <w:rPr>
-          <w:rFonts w:ascii="맑은 고딕" w:eastAsia="맑은 고딕" w:hAnsi="맑은 고딕" w:cs="맑은 고딕" w:hint="eastAsia"/>
+          <w:rFonts w:hint="eastAsia" w:ascii="맑은 고딕" w:hAnsi="맑은 고딕" w:eastAsia="맑은 고딕" w:cs="맑은 고딕"/>
           <w:b/>
           <w:bCs/>
           <w:color w:val="808080" w:themeColor="background1" w:themeShade="80"/>
@@ -4175,7 +4175,7 @@
       </w:r>
       <w:r>
         <w:rPr>
-          <w:rFonts w:ascii="맑은 고딕" w:eastAsia="맑은 고딕" w:hAnsi="맑은 고딕" w:cs="맑은 고딕" w:hint="eastAsia"/>
+          <w:rFonts w:hint="eastAsia" w:ascii="맑은 고딕" w:hAnsi="맑은 고딕" w:eastAsia="맑은 고딕" w:cs="맑은 고딕"/>
           <w:b/>
           <w:bCs/>
           <w:color w:val="808080" w:themeColor="background1" w:themeShade="80"/>
@@ -4186,7 +4186,7 @@
       </w:r>
       <w:r>
         <w:rPr>
-          <w:rFonts w:ascii="맑은 고딕" w:eastAsia="맑은 고딕" w:hAnsi="맑은 고딕" w:cs="맑은 고딕" w:hint="eastAsia"/>
+          <w:rFonts w:hint="eastAsia" w:ascii="맑은 고딕" w:hAnsi="맑은 고딕" w:eastAsia="맑은 고딕" w:cs="맑은 고딕"/>
           <w:b/>
           <w:bCs/>
           <w:color w:val="808080" w:themeColor="background1" w:themeShade="80"/>
@@ -4197,7 +4197,7 @@
       </w:r>
       <w:r>
         <w:rPr>
-          <w:rFonts w:ascii="맑은 고딕" w:eastAsia="맑은 고딕" w:hAnsi="맑은 고딕" w:cs="맑은 고딕" w:hint="eastAsia"/>
+          <w:rFonts w:hint="eastAsia" w:ascii="맑은 고딕" w:hAnsi="맑은 고딕" w:eastAsia="맑은 고딕" w:cs="맑은 고딕"/>
           <w:b/>
           <w:bCs/>
           <w:color w:val="808080" w:themeColor="background1" w:themeShade="80"/>
@@ -4208,7 +4208,7 @@
       </w:r>
       <w:r>
         <w:rPr>
-          <w:rFonts w:ascii="맑은 고딕" w:eastAsia="맑은 고딕" w:hAnsi="맑은 고딕" w:cs="맑은 고딕" w:hint="eastAsia"/>
+          <w:rFonts w:hint="eastAsia" w:ascii="맑은 고딕" w:hAnsi="맑은 고딕" w:eastAsia="맑은 고딕" w:cs="맑은 고딕"/>
           <w:b/>
           <w:bCs/>
           <w:color w:val="808080" w:themeColor="background1" w:themeShade="80"/>
@@ -4219,7 +4219,7 @@
       </w:r>
       <w:r>
         <w:rPr>
-          <w:rFonts w:ascii="맑은 고딕" w:eastAsia="맑은 고딕" w:hAnsi="맑은 고딕" w:cs="맑은 고딕" w:hint="eastAsia"/>
+          <w:rFonts w:hint="eastAsia" w:ascii="맑은 고딕" w:hAnsi="맑은 고딕" w:eastAsia="맑은 고딕" w:cs="맑은 고딕"/>
           <w:b/>
           <w:bCs/>
           <w:color w:val="808080" w:themeColor="background1" w:themeShade="80"/>
@@ -4253,14 +4253,14 @@
         </w:numPr>
         <w:ind w:left="1276"/>
         <w:rPr>
-          <w:rFonts w:ascii="맑은 고딕" w:eastAsia="맑은 고딕" w:hAnsi="맑은 고딕" w:cs="맑은 고딕"/>
-          <w:color w:val="808080" w:themeColor="background1" w:themeShade="80"/>
-          <w:lang w:eastAsia="ko-KR"/>
-        </w:rPr>
-      </w:pPr>
-      <w:r>
-        <w:rPr>
-          <w:rFonts w:ascii="맑은 고딕" w:eastAsia="맑은 고딕" w:hAnsi="맑은 고딕" w:cs="맑은 고딕" w:hint="eastAsia"/>
+          <w:rFonts w:ascii="맑은 고딕" w:hAnsi="맑은 고딕" w:eastAsia="맑은 고딕" w:cs="맑은 고딕"/>
+          <w:color w:val="808080" w:themeColor="background1" w:themeShade="80"/>
+          <w:lang w:eastAsia="ko-KR"/>
+        </w:rPr>
+      </w:pPr>
+      <w:r>
+        <w:rPr>
+          <w:rFonts w:hint="eastAsia" w:ascii="맑은 고딕" w:hAnsi="맑은 고딕" w:eastAsia="맑은 고딕" w:cs="맑은 고딕"/>
           <w:color w:val="808080" w:themeColor="background1" w:themeShade="80"/>
           <w:lang w:eastAsia="ko-KR"/>
         </w:rPr>
@@ -4268,7 +4268,7 @@
       </w:r>
       <w:r>
         <w:rPr>
-          <w:rFonts w:ascii="맑은 고딕" w:eastAsia="맑은 고딕" w:hAnsi="맑은 고딕" w:cs="맑은 고딕"/>
+          <w:rFonts w:ascii="맑은 고딕" w:hAnsi="맑은 고딕" w:eastAsia="맑은 고딕" w:cs="맑은 고딕"/>
           <w:color w:val="808080" w:themeColor="background1" w:themeShade="80"/>
           <w:lang w:eastAsia="ko-KR"/>
         </w:rPr>
@@ -4276,7 +4276,7 @@
       </w:r>
       <w:r>
         <w:rPr>
-          <w:rFonts w:ascii="맑은 고딕" w:eastAsia="맑은 고딕" w:hAnsi="맑은 고딕" w:cs="맑은 고딕" w:hint="eastAsia"/>
+          <w:rFonts w:hint="eastAsia" w:ascii="맑은 고딕" w:hAnsi="맑은 고딕" w:eastAsia="맑은 고딕" w:cs="맑은 고딕"/>
           <w:color w:val="808080" w:themeColor="background1" w:themeShade="80"/>
           <w:lang w:eastAsia="ko-KR"/>
         </w:rPr>
@@ -4284,7 +4284,7 @@
       </w:r>
       <w:r>
         <w:rPr>
-          <w:rFonts w:ascii="맑은 고딕" w:eastAsia="맑은 고딕" w:hAnsi="맑은 고딕" w:cs="맑은 고딕"/>
+          <w:rFonts w:ascii="맑은 고딕" w:hAnsi="맑은 고딕" w:eastAsia="맑은 고딕" w:cs="맑은 고딕"/>
           <w:color w:val="808080" w:themeColor="background1" w:themeShade="80"/>
           <w:lang w:eastAsia="ko-KR"/>
         </w:rPr>
@@ -4300,14 +4300,14 @@
         </w:numPr>
         <w:ind w:left="1276"/>
         <w:rPr>
-          <w:rFonts w:ascii="맑은 고딕" w:eastAsia="맑은 고딕" w:hAnsi="맑은 고딕" w:cs="맑은 고딕"/>
-          <w:color w:val="808080" w:themeColor="background1" w:themeShade="80"/>
-          <w:lang w:eastAsia="ko-KR"/>
-        </w:rPr>
-      </w:pPr>
-      <w:r>
-        <w:rPr>
-          <w:rFonts w:ascii="맑은 고딕" w:eastAsia="맑은 고딕" w:hAnsi="맑은 고딕" w:cs="맑은 고딕" w:hint="eastAsia"/>
+          <w:rFonts w:ascii="맑은 고딕" w:hAnsi="맑은 고딕" w:eastAsia="맑은 고딕" w:cs="맑은 고딕"/>
+          <w:color w:val="808080" w:themeColor="background1" w:themeShade="80"/>
+          <w:lang w:eastAsia="ko-KR"/>
+        </w:rPr>
+      </w:pPr>
+      <w:r>
+        <w:rPr>
+          <w:rFonts w:hint="eastAsia" w:ascii="맑은 고딕" w:hAnsi="맑은 고딕" w:eastAsia="맑은 고딕" w:cs="맑은 고딕"/>
           <w:color w:val="808080" w:themeColor="background1" w:themeShade="80"/>
           <w:lang w:eastAsia="ko-KR"/>
         </w:rPr>
@@ -4315,7 +4315,7 @@
       </w:r>
       <w:r>
         <w:rPr>
-          <w:rFonts w:ascii="맑은 고딕" w:eastAsia="맑은 고딕" w:hAnsi="맑은 고딕" w:cs="맑은 고딕" w:hint="eastAsia"/>
+          <w:rFonts w:hint="eastAsia" w:ascii="맑은 고딕" w:hAnsi="맑은 고딕" w:eastAsia="맑은 고딕" w:cs="맑은 고딕"/>
           <w:color w:val="808080" w:themeColor="background1" w:themeShade="80"/>
           <w:lang w:eastAsia="ko-KR"/>
         </w:rPr>
@@ -4323,7 +4323,7 @@
       </w:r>
       <w:r>
         <w:rPr>
-          <w:rFonts w:ascii="맑은 고딕" w:eastAsia="맑은 고딕" w:hAnsi="맑은 고딕" w:cs="맑은 고딕"/>
+          <w:rFonts w:ascii="맑은 고딕" w:hAnsi="맑은 고딕" w:eastAsia="맑은 고딕" w:cs="맑은 고딕"/>
           <w:color w:val="808080" w:themeColor="background1" w:themeShade="80"/>
           <w:lang w:eastAsia="ko-KR"/>
         </w:rPr>
@@ -4331,7 +4331,7 @@
       </w:r>
       <w:r>
         <w:rPr>
-          <w:rFonts w:ascii="맑은 고딕" w:eastAsia="맑은 고딕" w:hAnsi="맑은 고딕" w:cs="맑은 고딕" w:hint="eastAsia"/>
+          <w:rFonts w:hint="eastAsia" w:ascii="맑은 고딕" w:hAnsi="맑은 고딕" w:eastAsia="맑은 고딕" w:cs="맑은 고딕"/>
           <w:color w:val="808080" w:themeColor="background1" w:themeShade="80"/>
           <w:lang w:eastAsia="ko-KR"/>
         </w:rPr>
@@ -4339,7 +4339,7 @@
       </w:r>
       <w:r>
         <w:rPr>
-          <w:rFonts w:ascii="맑은 고딕" w:eastAsia="맑은 고딕" w:hAnsi="맑은 고딕" w:cs="맑은 고딕"/>
+          <w:rFonts w:ascii="맑은 고딕" w:hAnsi="맑은 고딕" w:eastAsia="맑은 고딕" w:cs="맑은 고딕"/>
           <w:color w:val="808080" w:themeColor="background1" w:themeShade="80"/>
           <w:lang w:eastAsia="ko-KR"/>
         </w:rPr>
@@ -4347,7 +4347,7 @@
       </w:r>
       <w:r>
         <w:rPr>
-          <w:rFonts w:ascii="맑은 고딕" w:eastAsia="맑은 고딕" w:hAnsi="맑은 고딕" w:cs="맑은 고딕" w:hint="eastAsia"/>
+          <w:rFonts w:hint="eastAsia" w:ascii="맑은 고딕" w:hAnsi="맑은 고딕" w:eastAsia="맑은 고딕" w:cs="맑은 고딕"/>
           <w:color w:val="808080" w:themeColor="background1" w:themeShade="80"/>
           <w:lang w:eastAsia="ko-KR"/>
         </w:rPr>
@@ -4355,7 +4355,7 @@
       </w:r>
       <w:r>
         <w:rPr>
-          <w:rFonts w:ascii="맑은 고딕" w:eastAsia="맑은 고딕" w:hAnsi="맑은 고딕" w:cs="맑은 고딕"/>
+          <w:rFonts w:ascii="맑은 고딕" w:hAnsi="맑은 고딕" w:eastAsia="맑은 고딕" w:cs="맑은 고딕"/>
           <w:color w:val="808080" w:themeColor="background1" w:themeShade="80"/>
           <w:lang w:eastAsia="ko-KR"/>
         </w:rPr>
@@ -4371,14 +4371,14 @@
         </w:numPr>
         <w:ind w:left="1276"/>
         <w:rPr>
-          <w:rFonts w:ascii="맑은 고딕" w:eastAsia="맑은 고딕" w:hAnsi="맑은 고딕" w:cs="맑은 고딕"/>
-          <w:color w:val="808080" w:themeColor="background1" w:themeShade="80"/>
-          <w:lang w:eastAsia="ko-KR"/>
-        </w:rPr>
-      </w:pPr>
-      <w:r>
-        <w:rPr>
-          <w:rFonts w:ascii="맑은 고딕" w:eastAsia="맑은 고딕" w:hAnsi="맑은 고딕" w:cs="맑은 고딕" w:hint="eastAsia"/>
+          <w:rFonts w:ascii="맑은 고딕" w:hAnsi="맑은 고딕" w:eastAsia="맑은 고딕" w:cs="맑은 고딕"/>
+          <w:color w:val="808080" w:themeColor="background1" w:themeShade="80"/>
+          <w:lang w:eastAsia="ko-KR"/>
+        </w:rPr>
+      </w:pPr>
+      <w:r>
+        <w:rPr>
+          <w:rFonts w:hint="eastAsia" w:ascii="맑은 고딕" w:hAnsi="맑은 고딕" w:eastAsia="맑은 고딕" w:cs="맑은 고딕"/>
           <w:color w:val="808080" w:themeColor="background1" w:themeShade="80"/>
           <w:lang w:eastAsia="ko-KR"/>
         </w:rPr>
@@ -4386,7 +4386,7 @@
       </w:r>
       <w:r>
         <w:rPr>
-          <w:rFonts w:ascii="맑은 고딕" w:eastAsia="맑은 고딕" w:hAnsi="맑은 고딕" w:cs="맑은 고딕" w:hint="eastAsia"/>
+          <w:rFonts w:hint="eastAsia" w:ascii="맑은 고딕" w:hAnsi="맑은 고딕" w:eastAsia="맑은 고딕" w:cs="맑은 고딕"/>
           <w:color w:val="808080" w:themeColor="background1" w:themeShade="80"/>
           <w:lang w:eastAsia="ko-KR"/>
         </w:rPr>
@@ -4394,7 +4394,7 @@
       </w:r>
       <w:r>
         <w:rPr>
-          <w:rFonts w:ascii="맑은 고딕" w:eastAsia="맑은 고딕" w:hAnsi="맑은 고딕" w:cs="맑은 고딕"/>
+          <w:rFonts w:ascii="맑은 고딕" w:hAnsi="맑은 고딕" w:eastAsia="맑은 고딕" w:cs="맑은 고딕"/>
           <w:color w:val="808080" w:themeColor="background1" w:themeShade="80"/>
           <w:lang w:eastAsia="ko-KR"/>
         </w:rPr>
@@ -4402,7 +4402,7 @@
       </w:r>
       <w:r>
         <w:rPr>
-          <w:rFonts w:ascii="맑은 고딕" w:eastAsia="맑은 고딕" w:hAnsi="맑은 고딕" w:cs="맑은 고딕" w:hint="eastAsia"/>
+          <w:rFonts w:hint="eastAsia" w:ascii="맑은 고딕" w:hAnsi="맑은 고딕" w:eastAsia="맑은 고딕" w:cs="맑은 고딕"/>
           <w:color w:val="808080" w:themeColor="background1" w:themeShade="80"/>
           <w:lang w:eastAsia="ko-KR"/>
         </w:rPr>
@@ -4410,7 +4410,7 @@
       </w:r>
       <w:r>
         <w:rPr>
-          <w:rFonts w:ascii="맑은 고딕" w:eastAsia="맑은 고딕" w:hAnsi="맑은 고딕" w:cs="맑은 고딕"/>
+          <w:rFonts w:ascii="맑은 고딕" w:hAnsi="맑은 고딕" w:eastAsia="맑은 고딕" w:cs="맑은 고딕"/>
           <w:color w:val="808080" w:themeColor="background1" w:themeShade="80"/>
           <w:lang w:eastAsia="ko-KR"/>
         </w:rPr>
@@ -4418,7 +4418,7 @@
       </w:r>
       <w:r>
         <w:rPr>
-          <w:rFonts w:ascii="맑은 고딕" w:eastAsia="맑은 고딕" w:hAnsi="맑은 고딕" w:cs="맑은 고딕" w:hint="eastAsia"/>
+          <w:rFonts w:hint="eastAsia" w:ascii="맑은 고딕" w:hAnsi="맑은 고딕" w:eastAsia="맑은 고딕" w:cs="맑은 고딕"/>
           <w:color w:val="808080" w:themeColor="background1" w:themeShade="80"/>
           <w:vertAlign w:val="superscript"/>
           <w:lang w:eastAsia="ko-KR"/>
@@ -4427,7 +4427,7 @@
       </w:r>
       <w:r>
         <w:rPr>
-          <w:rFonts w:ascii="맑은 고딕" w:eastAsia="맑은 고딕" w:hAnsi="맑은 고딕" w:cs="맑은 고딕"/>
+          <w:rFonts w:ascii="맑은 고딕" w:hAnsi="맑은 고딕" w:eastAsia="맑은 고딕" w:cs="맑은 고딕"/>
           <w:color w:val="808080" w:themeColor="background1" w:themeShade="80"/>
           <w:vertAlign w:val="superscript"/>
           <w:lang w:eastAsia="ko-KR"/>
@@ -4436,7 +4436,7 @@
       </w:r>
       <w:r>
         <w:rPr>
-          <w:rFonts w:ascii="맑은 고딕" w:eastAsia="맑은 고딕" w:hAnsi="맑은 고딕" w:cs="맑은 고딕"/>
+          <w:rFonts w:ascii="맑은 고딕" w:hAnsi="맑은 고딕" w:eastAsia="맑은 고딕" w:cs="맑은 고딕"/>
           <w:color w:val="808080" w:themeColor="background1" w:themeShade="80"/>
           <w:lang w:eastAsia="ko-KR"/>
         </w:rPr>
@@ -4444,7 +4444,7 @@
       </w:r>
       <w:r>
         <w:rPr>
-          <w:rFonts w:ascii="맑은 고딕" w:eastAsia="맑은 고딕" w:hAnsi="맑은 고딕" w:cs="맑은 고딕" w:hint="eastAsia"/>
+          <w:rFonts w:hint="eastAsia" w:ascii="맑은 고딕" w:hAnsi="맑은 고딕" w:eastAsia="맑은 고딕" w:cs="맑은 고딕"/>
           <w:color w:val="808080" w:themeColor="background1" w:themeShade="80"/>
           <w:lang w:eastAsia="ko-KR"/>
         </w:rPr>
@@ -4452,7 +4452,7 @@
       </w:r>
       <w:r>
         <w:rPr>
-          <w:rFonts w:ascii="맑은 고딕" w:eastAsia="맑은 고딕" w:hAnsi="맑은 고딕" w:cs="맑은 고딕"/>
+          <w:rFonts w:ascii="맑은 고딕" w:hAnsi="맑은 고딕" w:eastAsia="맑은 고딕" w:cs="맑은 고딕"/>
           <w:color w:val="808080" w:themeColor="background1" w:themeShade="80"/>
           <w:lang w:eastAsia="ko-KR"/>
         </w:rPr>
@@ -4460,7 +4460,7 @@
       </w:r>
       <w:r>
         <w:rPr>
-          <w:rFonts w:ascii="맑은 고딕" w:eastAsia="맑은 고딕" w:hAnsi="맑은 고딕" w:cs="맑은 고딕" w:hint="eastAsia"/>
+          <w:rFonts w:hint="eastAsia" w:ascii="맑은 고딕" w:hAnsi="맑은 고딕" w:eastAsia="맑은 고딕" w:cs="맑은 고딕"/>
           <w:color w:val="808080" w:themeColor="background1" w:themeShade="80"/>
           <w:lang w:eastAsia="ko-KR"/>
         </w:rPr>
@@ -4476,14 +4476,14 @@
         </w:numPr>
         <w:ind w:left="1276"/>
         <w:rPr>
-          <w:rFonts w:ascii="맑은 고딕" w:eastAsia="맑은 고딕" w:hAnsi="맑은 고딕" w:cs="맑은 고딕" w:hint="eastAsia"/>
-          <w:color w:val="808080" w:themeColor="background1" w:themeShade="80"/>
-          <w:lang w:eastAsia="ko-KR"/>
-        </w:rPr>
-      </w:pPr>
-      <w:r>
-        <w:rPr>
-          <w:rFonts w:ascii="맑은 고딕" w:eastAsia="맑은 고딕" w:hAnsi="맑은 고딕" w:cs="맑은 고딕" w:hint="eastAsia"/>
+          <w:rFonts w:hint="eastAsia" w:ascii="맑은 고딕" w:hAnsi="맑은 고딕" w:eastAsia="맑은 고딕" w:cs="맑은 고딕"/>
+          <w:color w:val="808080" w:themeColor="background1" w:themeShade="80"/>
+          <w:lang w:eastAsia="ko-KR"/>
+        </w:rPr>
+      </w:pPr>
+      <w:r>
+        <w:rPr>
+          <w:rFonts w:hint="eastAsia" w:ascii="맑은 고딕" w:hAnsi="맑은 고딕" w:eastAsia="맑은 고딕" w:cs="맑은 고딕"/>
           <w:color w:val="808080" w:themeColor="background1" w:themeShade="80"/>
           <w:lang w:eastAsia="ko-KR"/>
         </w:rPr>
@@ -4491,7 +4491,7 @@
       </w:r>
       <w:r>
         <w:rPr>
-          <w:rFonts w:ascii="맑은 고딕" w:eastAsia="맑은 고딕" w:hAnsi="맑은 고딕" w:cs="맑은 고딕"/>
+          <w:rFonts w:ascii="맑은 고딕" w:hAnsi="맑은 고딕" w:eastAsia="맑은 고딕" w:cs="맑은 고딕"/>
           <w:color w:val="808080" w:themeColor="background1" w:themeShade="80"/>
           <w:lang w:eastAsia="ko-KR"/>
         </w:rPr>
@@ -4507,14 +4507,14 @@
         </w:numPr>
         <w:ind w:left="1276"/>
         <w:rPr>
-          <w:rFonts w:ascii="맑은 고딕" w:eastAsia="맑은 고딕" w:hAnsi="맑은 고딕" w:cs="맑은 고딕"/>
-          <w:color w:val="808080" w:themeColor="background1" w:themeShade="80"/>
-          <w:lang w:eastAsia="ko-KR"/>
-        </w:rPr>
-      </w:pPr>
-      <w:r>
-        <w:rPr>
-          <w:rFonts w:ascii="맑은 고딕" w:eastAsia="맑은 고딕" w:hAnsi="맑은 고딕" w:cs="맑은 고딕" w:hint="eastAsia"/>
+          <w:rFonts w:ascii="맑은 고딕" w:hAnsi="맑은 고딕" w:eastAsia="맑은 고딕" w:cs="맑은 고딕"/>
+          <w:color w:val="808080" w:themeColor="background1" w:themeShade="80"/>
+          <w:lang w:eastAsia="ko-KR"/>
+        </w:rPr>
+      </w:pPr>
+      <w:r>
+        <w:rPr>
+          <w:rFonts w:hint="eastAsia" w:ascii="맑은 고딕" w:hAnsi="맑은 고딕" w:eastAsia="맑은 고딕" w:cs="맑은 고딕"/>
           <w:color w:val="808080" w:themeColor="background1" w:themeShade="80"/>
           <w:lang w:eastAsia="ko-KR"/>
         </w:rPr>
@@ -4522,7 +4522,7 @@
       </w:r>
       <w:r>
         <w:rPr>
-          <w:rFonts w:ascii="맑은 고딕" w:eastAsia="맑은 고딕" w:hAnsi="맑은 고딕" w:cs="맑은 고딕" w:hint="eastAsia"/>
+          <w:rFonts w:hint="eastAsia" w:ascii="맑은 고딕" w:hAnsi="맑은 고딕" w:eastAsia="맑은 고딕" w:cs="맑은 고딕"/>
           <w:color w:val="808080" w:themeColor="background1" w:themeShade="80"/>
           <w:lang w:eastAsia="ko-KR"/>
         </w:rPr>
@@ -4530,7 +4530,7 @@
       </w:r>
       <w:r>
         <w:rPr>
-          <w:rFonts w:ascii="맑은 고딕" w:eastAsia="맑은 고딕" w:hAnsi="맑은 고딕" w:cs="맑은 고딕" w:hint="eastAsia"/>
+          <w:rFonts w:hint="eastAsia" w:ascii="맑은 고딕" w:hAnsi="맑은 고딕" w:eastAsia="맑은 고딕" w:cs="맑은 고딕"/>
           <w:color w:val="808080" w:themeColor="background1" w:themeShade="80"/>
           <w:lang w:eastAsia="ko-KR"/>
         </w:rPr>
@@ -4538,7 +4538,7 @@
       </w:r>
       <w:r>
         <w:rPr>
-          <w:rFonts w:ascii="맑은 고딕" w:eastAsia="맑은 고딕" w:hAnsi="맑은 고딕" w:cs="맑은 고딕"/>
+          <w:rFonts w:ascii="맑은 고딕" w:hAnsi="맑은 고딕" w:eastAsia="맑은 고딕" w:cs="맑은 고딕"/>
           <w:color w:val="808080" w:themeColor="background1" w:themeShade="80"/>
           <w:lang w:eastAsia="ko-KR"/>
         </w:rPr>
@@ -4546,7 +4546,7 @@
       </w:r>
       <w:r>
         <w:rPr>
-          <w:rFonts w:ascii="맑은 고딕" w:eastAsia="맑은 고딕" w:hAnsi="맑은 고딕" w:cs="맑은 고딕"/>
+          <w:rFonts w:ascii="맑은 고딕" w:hAnsi="맑은 고딕" w:eastAsia="맑은 고딕" w:cs="맑은 고딕"/>
           <w:color w:val="808080" w:themeColor="background1" w:themeShade="80"/>
           <w:lang w:eastAsia="ko-KR"/>
         </w:rPr>
@@ -4554,7 +4554,7 @@
       </w:r>
       <w:r>
         <w:rPr>
-          <w:rFonts w:ascii="맑은 고딕" w:eastAsia="맑은 고딕" w:hAnsi="맑은 고딕" w:cs="맑은 고딕"/>
+          <w:rFonts w:ascii="맑은 고딕" w:hAnsi="맑은 고딕" w:eastAsia="맑은 고딕" w:cs="맑은 고딕"/>
           <w:color w:val="808080" w:themeColor="background1" w:themeShade="80"/>
           <w:lang w:eastAsia="ko-KR"/>
         </w:rPr>
@@ -4562,7 +4562,7 @@
       </w:r>
       <w:r>
         <w:rPr>
-          <w:rFonts w:ascii="맑은 고딕" w:eastAsia="맑은 고딕" w:hAnsi="맑은 고딕" w:cs="맑은 고딕"/>
+          <w:rFonts w:ascii="맑은 고딕" w:hAnsi="맑은 고딕" w:eastAsia="맑은 고딕" w:cs="맑은 고딕"/>
           <w:color w:val="808080" w:themeColor="background1" w:themeShade="80"/>
           <w:lang w:eastAsia="ko-KR"/>
         </w:rPr>
@@ -4570,7 +4570,7 @@
       </w:r>
       <w:r>
         <w:rPr>
-          <w:rFonts w:ascii="맑은 고딕" w:eastAsia="맑은 고딕" w:hAnsi="맑은 고딕" w:cs="맑은 고딕"/>
+          <w:rFonts w:ascii="맑은 고딕" w:hAnsi="맑은 고딕" w:eastAsia="맑은 고딕" w:cs="맑은 고딕"/>
           <w:color w:val="808080" w:themeColor="background1" w:themeShade="80"/>
           <w:lang w:eastAsia="ko-KR"/>
         </w:rPr>
@@ -4578,7 +4578,7 @@
       </w:r>
       <w:r>
         <w:rPr>
-          <w:rFonts w:ascii="맑은 고딕" w:eastAsia="맑은 고딕" w:hAnsi="맑은 고딕" w:cs="맑은 고딕"/>
+          <w:rFonts w:ascii="맑은 고딕" w:hAnsi="맑은 고딕" w:eastAsia="맑은 고딕" w:cs="맑은 고딕"/>
           <w:color w:val="808080" w:themeColor="background1" w:themeShade="80"/>
           <w:lang w:eastAsia="ko-KR"/>
         </w:rPr>
@@ -4586,7 +4586,7 @@
       </w:r>
       <w:r>
         <w:rPr>
-          <w:rFonts w:ascii="맑은 고딕" w:eastAsia="맑은 고딕" w:hAnsi="맑은 고딕" w:cs="맑은 고딕" w:hint="eastAsia"/>
+          <w:rFonts w:hint="eastAsia" w:ascii="맑은 고딕" w:hAnsi="맑은 고딕" w:eastAsia="맑은 고딕" w:cs="맑은 고딕"/>
           <w:color w:val="808080" w:themeColor="background1" w:themeShade="80"/>
           <w:lang w:eastAsia="ko-KR"/>
         </w:rPr>
@@ -4594,7 +4594,7 @@
       </w:r>
       <w:r>
         <w:rPr>
-          <w:rFonts w:ascii="맑은 고딕" w:eastAsia="맑은 고딕" w:hAnsi="맑은 고딕" w:cs="맑은 고딕"/>
+          <w:rFonts w:ascii="맑은 고딕" w:hAnsi="맑은 고딕" w:eastAsia="맑은 고딕" w:cs="맑은 고딕"/>
           <w:color w:val="808080" w:themeColor="background1" w:themeShade="80"/>
           <w:lang w:eastAsia="ko-KR"/>
         </w:rPr>
@@ -4602,7 +4602,7 @@
       </w:r>
       <w:r>
         <w:rPr>
-          <w:rFonts w:ascii="맑은 고딕" w:eastAsia="맑은 고딕" w:hAnsi="맑은 고딕" w:cs="맑은 고딕" w:hint="eastAsia"/>
+          <w:rFonts w:hint="eastAsia" w:ascii="맑은 고딕" w:hAnsi="맑은 고딕" w:eastAsia="맑은 고딕" w:cs="맑은 고딕"/>
           <w:color w:val="808080" w:themeColor="background1" w:themeShade="80"/>
           <w:lang w:eastAsia="ko-KR"/>
         </w:rPr>
@@ -4618,14 +4618,14 @@
         </w:numPr>
         <w:ind w:left="1276"/>
         <w:rPr>
-          <w:rFonts w:ascii="맑은 고딕" w:eastAsia="맑은 고딕" w:hAnsi="맑은 고딕" w:cs="맑은 고딕"/>
-          <w:color w:val="808080" w:themeColor="background1" w:themeShade="80"/>
-          <w:lang w:eastAsia="ko-KR"/>
-        </w:rPr>
-      </w:pPr>
-      <w:r>
-        <w:rPr>
-          <w:rFonts w:ascii="맑은 고딕" w:eastAsia="맑은 고딕" w:hAnsi="맑은 고딕" w:cs="맑은 고딕" w:hint="eastAsia"/>
+          <w:rFonts w:ascii="맑은 고딕" w:hAnsi="맑은 고딕" w:eastAsia="맑은 고딕" w:cs="맑은 고딕"/>
+          <w:color w:val="808080" w:themeColor="background1" w:themeShade="80"/>
+          <w:lang w:eastAsia="ko-KR"/>
+        </w:rPr>
+      </w:pPr>
+      <w:r>
+        <w:rPr>
+          <w:rFonts w:hint="eastAsia" w:ascii="맑은 고딕" w:hAnsi="맑은 고딕" w:eastAsia="맑은 고딕" w:cs="맑은 고딕"/>
           <w:color w:val="808080" w:themeColor="background1" w:themeShade="80"/>
           <w:lang w:eastAsia="ko-KR"/>
         </w:rPr>
@@ -4633,7 +4633,7 @@
       </w:r>
       <w:r>
         <w:rPr>
-          <w:rFonts w:ascii="맑은 고딕" w:eastAsia="맑은 고딕" w:hAnsi="맑은 고딕" w:cs="맑은 고딕"/>
+          <w:rFonts w:ascii="맑은 고딕" w:hAnsi="맑은 고딕" w:eastAsia="맑은 고딕" w:cs="맑은 고딕"/>
           <w:color w:val="808080" w:themeColor="background1" w:themeShade="80"/>
           <w:lang w:eastAsia="ko-KR"/>
         </w:rPr>
@@ -4641,7 +4641,7 @@
       </w:r>
       <w:r>
         <w:rPr>
-          <w:rFonts w:ascii="맑은 고딕" w:eastAsia="맑은 고딕" w:hAnsi="맑은 고딕" w:cs="맑은 고딕" w:hint="eastAsia"/>
+          <w:rFonts w:hint="eastAsia" w:ascii="맑은 고딕" w:hAnsi="맑은 고딕" w:eastAsia="맑은 고딕" w:cs="맑은 고딕"/>
           <w:color w:val="808080" w:themeColor="background1" w:themeShade="80"/>
           <w:lang w:eastAsia="ko-KR"/>
         </w:rPr>
@@ -4649,7 +4649,7 @@
       </w:r>
       <w:r>
         <w:rPr>
-          <w:rFonts w:ascii="맑은 고딕" w:eastAsia="맑은 고딕" w:hAnsi="맑은 고딕" w:cs="맑은 고딕"/>
+          <w:rFonts w:ascii="맑은 고딕" w:hAnsi="맑은 고딕" w:eastAsia="맑은 고딕" w:cs="맑은 고딕"/>
           <w:color w:val="808080" w:themeColor="background1" w:themeShade="80"/>
           <w:lang w:eastAsia="ko-KR"/>
         </w:rPr>
@@ -4657,7 +4657,7 @@
       </w:r>
       <w:r>
         <w:rPr>
-          <w:rFonts w:ascii="맑은 고딕" w:eastAsia="맑은 고딕" w:hAnsi="맑은 고딕" w:cs="맑은 고딕" w:hint="eastAsia"/>
+          <w:rFonts w:hint="eastAsia" w:ascii="맑은 고딕" w:hAnsi="맑은 고딕" w:eastAsia="맑은 고딕" w:cs="맑은 고딕"/>
           <w:color w:val="808080" w:themeColor="background1" w:themeShade="80"/>
           <w:lang w:eastAsia="ko-KR"/>
         </w:rPr>
@@ -4673,14 +4673,14 @@
         </w:numPr>
         <w:ind w:left="1276"/>
         <w:rPr>
-          <w:rFonts w:ascii="맑은 고딕" w:eastAsia="맑은 고딕" w:hAnsi="맑은 고딕" w:cs="맑은 고딕"/>
-          <w:color w:val="808080" w:themeColor="background1" w:themeShade="80"/>
-          <w:lang w:eastAsia="ko-KR"/>
-        </w:rPr>
-      </w:pPr>
-      <w:r>
-        <w:rPr>
-          <w:rFonts w:ascii="맑은 고딕" w:eastAsia="맑은 고딕" w:hAnsi="맑은 고딕" w:cs="맑은 고딕" w:hint="eastAsia"/>
+          <w:rFonts w:ascii="맑은 고딕" w:hAnsi="맑은 고딕" w:eastAsia="맑은 고딕" w:cs="맑은 고딕"/>
+          <w:color w:val="808080" w:themeColor="background1" w:themeShade="80"/>
+          <w:lang w:eastAsia="ko-KR"/>
+        </w:rPr>
+      </w:pPr>
+      <w:r>
+        <w:rPr>
+          <w:rFonts w:hint="eastAsia" w:ascii="맑은 고딕" w:hAnsi="맑은 고딕" w:eastAsia="맑은 고딕" w:cs="맑은 고딕"/>
           <w:color w:val="808080" w:themeColor="background1" w:themeShade="80"/>
           <w:lang w:eastAsia="ko-KR"/>
         </w:rPr>
@@ -4688,7 +4688,7 @@
       </w:r>
       <w:r>
         <w:rPr>
-          <w:rFonts w:ascii="맑은 고딕" w:eastAsia="맑은 고딕" w:hAnsi="맑은 고딕" w:cs="맑은 고딕" w:hint="eastAsia"/>
+          <w:rFonts w:hint="eastAsia" w:ascii="맑은 고딕" w:hAnsi="맑은 고딕" w:eastAsia="맑은 고딕" w:cs="맑은 고딕"/>
           <w:color w:val="808080" w:themeColor="background1" w:themeShade="80"/>
           <w:lang w:eastAsia="ko-KR"/>
         </w:rPr>
@@ -4696,7 +4696,7 @@
       </w:r>
       <w:r>
         <w:rPr>
-          <w:rFonts w:ascii="맑은 고딕" w:eastAsia="맑은 고딕" w:hAnsi="맑은 고딕" w:cs="맑은 고딕"/>
+          <w:rFonts w:ascii="맑은 고딕" w:hAnsi="맑은 고딕" w:eastAsia="맑은 고딕" w:cs="맑은 고딕"/>
           <w:color w:val="808080" w:themeColor="background1" w:themeShade="80"/>
           <w:lang w:eastAsia="ko-KR"/>
         </w:rPr>
@@ -4704,7 +4704,7 @@
       </w:r>
       <w:r>
         <w:rPr>
-          <w:rFonts w:ascii="맑은 고딕" w:eastAsia="맑은 고딕" w:hAnsi="맑은 고딕" w:cs="맑은 고딕" w:hint="eastAsia"/>
+          <w:rFonts w:hint="eastAsia" w:ascii="맑은 고딕" w:hAnsi="맑은 고딕" w:eastAsia="맑은 고딕" w:cs="맑은 고딕"/>
           <w:color w:val="808080" w:themeColor="background1" w:themeShade="80"/>
           <w:lang w:eastAsia="ko-KR"/>
         </w:rPr>
@@ -4712,7 +4712,7 @@
       </w:r>
       <w:r>
         <w:rPr>
-          <w:rFonts w:ascii="맑은 고딕" w:eastAsia="맑은 고딕" w:hAnsi="맑은 고딕" w:cs="맑은 고딕"/>
+          <w:rFonts w:ascii="맑은 고딕" w:hAnsi="맑은 고딕" w:eastAsia="맑은 고딕" w:cs="맑은 고딕"/>
           <w:color w:val="808080" w:themeColor="background1" w:themeShade="80"/>
           <w:lang w:eastAsia="ko-KR"/>
         </w:rPr>
@@ -4720,7 +4720,7 @@
       </w:r>
       <w:r>
         <w:rPr>
-          <w:rFonts w:ascii="맑은 고딕" w:eastAsia="맑은 고딕" w:hAnsi="맑은 고딕" w:cs="맑은 고딕" w:hint="eastAsia"/>
+          <w:rFonts w:hint="eastAsia" w:ascii="맑은 고딕" w:hAnsi="맑은 고딕" w:eastAsia="맑은 고딕" w:cs="맑은 고딕"/>
           <w:color w:val="808080" w:themeColor="background1" w:themeShade="80"/>
           <w:lang w:eastAsia="ko-KR"/>
         </w:rPr>
@@ -4736,14 +4736,14 @@
         </w:numPr>
         <w:ind w:left="1276"/>
         <w:rPr>
-          <w:rFonts w:ascii="맑은 고딕" w:eastAsia="맑은 고딕" w:hAnsi="맑은 고딕" w:cs="맑은 고딕"/>
+          <w:rFonts w:ascii="맑은 고딕" w:hAnsi="맑은 고딕" w:eastAsia="맑은 고딕" w:cs="맑은 고딕"/>
           <w:lang w:eastAsia="ko-KR"/>
         </w:rPr>
       </w:pPr>
       <w:proofErr w:type="spellStart"/>
       <w:r>
         <w:rPr>
-          <w:rFonts w:ascii="맑은 고딕" w:eastAsia="맑은 고딕" w:hAnsi="맑은 고딕" w:cs="맑은 고딕" w:hint="eastAsia"/>
+          <w:rFonts w:hint="eastAsia" w:ascii="맑은 고딕" w:hAnsi="맑은 고딕" w:eastAsia="맑은 고딕" w:cs="맑은 고딕"/>
           <w:color w:val="808080" w:themeColor="background1" w:themeShade="80"/>
           <w:lang w:eastAsia="ko-KR"/>
         </w:rPr>
@@ -4752,7 +4752,7 @@
       <w:proofErr w:type="spellEnd"/>
       <w:r>
         <w:rPr>
-          <w:rFonts w:ascii="맑은 고딕" w:eastAsia="맑은 고딕" w:hAnsi="맑은 고딕" w:cs="맑은 고딕" w:hint="eastAsia"/>
+          <w:rFonts w:hint="eastAsia" w:ascii="맑은 고딕" w:hAnsi="맑은 고딕" w:eastAsia="맑은 고딕" w:cs="맑은 고딕"/>
           <w:color w:val="808080" w:themeColor="background1" w:themeShade="80"/>
           <w:lang w:eastAsia="ko-KR"/>
         </w:rPr>
@@ -4760,7 +4760,7 @@
       </w:r>
       <w:r>
         <w:rPr>
-          <w:rFonts w:ascii="맑은 고딕" w:eastAsia="맑은 고딕" w:hAnsi="맑은 고딕" w:cs="맑은 고딕" w:hint="eastAsia"/>
+          <w:rFonts w:hint="eastAsia" w:ascii="맑은 고딕" w:hAnsi="맑은 고딕" w:eastAsia="맑은 고딕" w:cs="맑은 고딕"/>
           <w:color w:val="808080" w:themeColor="background1" w:themeShade="80"/>
           <w:lang w:eastAsia="ko-KR"/>
         </w:rPr>
@@ -4768,7 +4768,7 @@
       </w:r>
       <w:r>
         <w:rPr>
-          <w:rFonts w:ascii="맑은 고딕" w:eastAsia="맑은 고딕" w:hAnsi="맑은 고딕" w:cs="맑은 고딕"/>
+          <w:rFonts w:ascii="맑은 고딕" w:hAnsi="맑은 고딕" w:eastAsia="맑은 고딕" w:cs="맑은 고딕"/>
           <w:color w:val="808080" w:themeColor="background1" w:themeShade="80"/>
           <w:lang w:eastAsia="ko-KR"/>
         </w:rPr>
@@ -4776,7 +4776,7 @@
       </w:r>
       <w:r>
         <w:rPr>
-          <w:rFonts w:ascii="맑은 고딕" w:eastAsia="맑은 고딕" w:hAnsi="맑은 고딕" w:cs="맑은 고딕" w:hint="eastAsia"/>
+          <w:rFonts w:hint="eastAsia" w:ascii="맑은 고딕" w:hAnsi="맑은 고딕" w:eastAsia="맑은 고딕" w:cs="맑은 고딕"/>
           <w:color w:val="808080" w:themeColor="background1" w:themeShade="80"/>
           <w:lang w:eastAsia="ko-KR"/>
         </w:rPr>
@@ -4784,7 +4784,7 @@
       </w:r>
       <w:r>
         <w:rPr>
-          <w:rFonts w:ascii="맑은 고딕" w:eastAsia="맑은 고딕" w:hAnsi="맑은 고딕" w:cs="맑은 고딕" w:hint="eastAsia"/>
+          <w:rFonts w:hint="eastAsia" w:ascii="맑은 고딕" w:hAnsi="맑은 고딕" w:eastAsia="맑은 고딕" w:cs="맑은 고딕"/>
           <w:color w:val="808080" w:themeColor="background1" w:themeShade="80"/>
           <w:lang w:eastAsia="ko-KR"/>
         </w:rPr>
@@ -4822,7 +4822,7 @@
       </w:pPr>
       <w:r>
         <w:rPr>
-          <w:rFonts w:eastAsia="맑은 고딕" w:hint="eastAsia"/>
+          <w:rFonts w:hint="eastAsia" w:eastAsia="맑은 고딕"/>
           <w:color w:val="808080" w:themeColor="background1" w:themeShade="80"/>
           <w:lang w:eastAsia="ko-KR"/>
         </w:rPr>
@@ -4845,7 +4845,7 @@
       </w:pPr>
       <w:r>
         <w:rPr>
-          <w:rFonts w:eastAsia="맑은 고딕" w:hint="eastAsia"/>
+          <w:rFonts w:hint="eastAsia" w:eastAsia="맑은 고딕"/>
           <w:color w:val="808080" w:themeColor="background1" w:themeShade="80"/>
           <w:lang w:eastAsia="ko-KR"/>
         </w:rPr>
@@ -4860,7 +4860,7 @@
       </w:pPr>
     </w:p>
     <w:sectPr>
-      <w:pgSz w:w="11906" w:h="16838"/>
+      <w:pgSz w:w="11906" w:h="16838" w:orient="portrait"/>
       <w:pgMar w:top="1701" w:right="1440" w:bottom="1440" w:left="1440" w:header="851" w:footer="992" w:gutter="0"/>
       <w:cols w:space="425"/>
       <w:docGrid w:linePitch="360"/>
@@ -4934,7 +4934,7 @@
         <w:ind w:left="720" w:hanging="360"/>
       </w:pPr>
       <w:rPr>
-        <w:rFonts w:ascii="맑은 고딕" w:eastAsia="맑은 고딕" w:hAnsi="맑은 고딕" w:cstheme="minorBidi" w:hint="eastAsia"/>
+        <w:rFonts w:hint="eastAsia" w:ascii="맑은 고딕" w:hAnsi="맑은 고딕" w:eastAsia="맑은 고딕" w:cstheme="minorBidi"/>
       </w:rPr>
     </w:lvl>
     <w:lvl w:ilvl="1" w:tplc="04090003">
@@ -4946,7 +4946,7 @@
         <w:ind w:left="1440" w:hanging="360"/>
       </w:pPr>
       <w:rPr>
-        <w:rFonts w:ascii="Courier New" w:hAnsi="Courier New" w:cs="Courier New" w:hint="default"/>
+        <w:rFonts w:hint="default" w:ascii="Courier New" w:hAnsi="Courier New" w:cs="Courier New"/>
       </w:rPr>
     </w:lvl>
     <w:lvl w:ilvl="2" w:tplc="04090005" w:tentative="1">
@@ -4958,7 +4958,7 @@
         <w:ind w:left="2160" w:hanging="360"/>
       </w:pPr>
       <w:rPr>
-        <w:rFonts w:ascii="Wingdings" w:hAnsi="Wingdings" w:hint="default"/>
+        <w:rFonts w:hint="default" w:ascii="Wingdings" w:hAnsi="Wingdings"/>
       </w:rPr>
     </w:lvl>
     <w:lvl w:ilvl="3" w:tplc="04090001" w:tentative="1">
@@ -4970,7 +4970,7 @@
         <w:ind w:left="2880" w:hanging="360"/>
       </w:pPr>
       <w:rPr>
-        <w:rFonts w:ascii="Symbol" w:hAnsi="Symbol" w:hint="default"/>
+        <w:rFonts w:hint="default" w:ascii="Symbol" w:hAnsi="Symbol"/>
       </w:rPr>
     </w:lvl>
     <w:lvl w:ilvl="4" w:tplc="04090003" w:tentative="1">
@@ -4982,7 +4982,7 @@
         <w:ind w:left="3600" w:hanging="360"/>
       </w:pPr>
       <w:rPr>
-        <w:rFonts w:ascii="Courier New" w:hAnsi="Courier New" w:cs="Courier New" w:hint="default"/>
+        <w:rFonts w:hint="default" w:ascii="Courier New" w:hAnsi="Courier New" w:cs="Courier New"/>
       </w:rPr>
     </w:lvl>
     <w:lvl w:ilvl="5" w:tplc="04090005" w:tentative="1">
@@ -4994,7 +4994,7 @@
         <w:ind w:left="4320" w:hanging="360"/>
       </w:pPr>
       <w:rPr>
-        <w:rFonts w:ascii="Wingdings" w:hAnsi="Wingdings" w:hint="default"/>
+        <w:rFonts w:hint="default" w:ascii="Wingdings" w:hAnsi="Wingdings"/>
       </w:rPr>
     </w:lvl>
     <w:lvl w:ilvl="6" w:tplc="04090001" w:tentative="1">
@@ -5006,7 +5006,7 @@
         <w:ind w:left="5040" w:hanging="360"/>
       </w:pPr>
       <w:rPr>
-        <w:rFonts w:ascii="Symbol" w:hAnsi="Symbol" w:hint="default"/>
+        <w:rFonts w:hint="default" w:ascii="Symbol" w:hAnsi="Symbol"/>
       </w:rPr>
     </w:lvl>
     <w:lvl w:ilvl="7" w:tplc="04090003" w:tentative="1">
@@ -5018,7 +5018,7 @@
         <w:ind w:left="5760" w:hanging="360"/>
       </w:pPr>
       <w:rPr>
-        <w:rFonts w:ascii="Courier New" w:hAnsi="Courier New" w:cs="Courier New" w:hint="default"/>
+        <w:rFonts w:hint="default" w:ascii="Courier New" w:hAnsi="Courier New" w:cs="Courier New"/>
       </w:rPr>
     </w:lvl>
     <w:lvl w:ilvl="8" w:tplc="04090005" w:tentative="1">
@@ -5030,7 +5030,7 @@
         <w:ind w:left="6480" w:hanging="360"/>
       </w:pPr>
       <w:rPr>
-        <w:rFonts w:ascii="Wingdings" w:hAnsi="Wingdings" w:hint="default"/>
+        <w:rFonts w:hint="default" w:ascii="Wingdings" w:hAnsi="Wingdings"/>
       </w:rPr>
     </w:lvl>
   </w:abstractNum>
@@ -5137,7 +5137,7 @@
         <w:ind w:left="720" w:hanging="360"/>
       </w:pPr>
       <w:rPr>
-        <w:rFonts w:ascii="맑은 고딕" w:eastAsia="맑은 고딕" w:hAnsi="맑은 고딕" w:cstheme="minorBidi" w:hint="eastAsia"/>
+        <w:rFonts w:hint="eastAsia" w:ascii="맑은 고딕" w:hAnsi="맑은 고딕" w:eastAsia="맑은 고딕" w:cstheme="minorBidi"/>
       </w:rPr>
     </w:lvl>
     <w:lvl w:ilvl="1" w:tplc="04090003" w:tentative="1">
@@ -5149,7 +5149,7 @@
         <w:ind w:left="1440" w:hanging="360"/>
       </w:pPr>
       <w:rPr>
-        <w:rFonts w:ascii="Courier New" w:hAnsi="Courier New" w:cs="Courier New" w:hint="default"/>
+        <w:rFonts w:hint="default" w:ascii="Courier New" w:hAnsi="Courier New" w:cs="Courier New"/>
       </w:rPr>
     </w:lvl>
     <w:lvl w:ilvl="2" w:tplc="04090005" w:tentative="1">
@@ -5161,7 +5161,7 @@
         <w:ind w:left="2160" w:hanging="360"/>
       </w:pPr>
       <w:rPr>
-        <w:rFonts w:ascii="Wingdings" w:hAnsi="Wingdings" w:hint="default"/>
+        <w:rFonts w:hint="default" w:ascii="Wingdings" w:hAnsi="Wingdings"/>
       </w:rPr>
     </w:lvl>
     <w:lvl w:ilvl="3" w:tplc="04090001" w:tentative="1">
@@ -5173,7 +5173,7 @@
         <w:ind w:left="2880" w:hanging="360"/>
       </w:pPr>
       <w:rPr>
-        <w:rFonts w:ascii="Symbol" w:hAnsi="Symbol" w:hint="default"/>
+        <w:rFonts w:hint="default" w:ascii="Symbol" w:hAnsi="Symbol"/>
       </w:rPr>
     </w:lvl>
     <w:lvl w:ilvl="4" w:tplc="04090003" w:tentative="1">
@@ -5185,7 +5185,7 @@
         <w:ind w:left="3600" w:hanging="360"/>
       </w:pPr>
       <w:rPr>
-        <w:rFonts w:ascii="Courier New" w:hAnsi="Courier New" w:cs="Courier New" w:hint="default"/>
+        <w:rFonts w:hint="default" w:ascii="Courier New" w:hAnsi="Courier New" w:cs="Courier New"/>
       </w:rPr>
     </w:lvl>
     <w:lvl w:ilvl="5" w:tplc="04090005" w:tentative="1">
@@ -5197,7 +5197,7 @@
         <w:ind w:left="4320" w:hanging="360"/>
       </w:pPr>
       <w:rPr>
-        <w:rFonts w:ascii="Wingdings" w:hAnsi="Wingdings" w:hint="default"/>
+        <w:rFonts w:hint="default" w:ascii="Wingdings" w:hAnsi="Wingdings"/>
       </w:rPr>
     </w:lvl>
     <w:lvl w:ilvl="6" w:tplc="04090001" w:tentative="1">
@@ -5209,7 +5209,7 @@
         <w:ind w:left="5040" w:hanging="360"/>
       </w:pPr>
       <w:rPr>
-        <w:rFonts w:ascii="Symbol" w:hAnsi="Symbol" w:hint="default"/>
+        <w:rFonts w:hint="default" w:ascii="Symbol" w:hAnsi="Symbol"/>
       </w:rPr>
     </w:lvl>
     <w:lvl w:ilvl="7" w:tplc="04090003" w:tentative="1">
@@ -5221,7 +5221,7 @@
         <w:ind w:left="5760" w:hanging="360"/>
       </w:pPr>
       <w:rPr>
-        <w:rFonts w:ascii="Courier New" w:hAnsi="Courier New" w:cs="Courier New" w:hint="default"/>
+        <w:rFonts w:hint="default" w:ascii="Courier New" w:hAnsi="Courier New" w:cs="Courier New"/>
       </w:rPr>
     </w:lvl>
     <w:lvl w:ilvl="8" w:tplc="04090005" w:tentative="1">
@@ -5233,7 +5233,7 @@
         <w:ind w:left="6480" w:hanging="360"/>
       </w:pPr>
       <w:rPr>
-        <w:rFonts w:ascii="Wingdings" w:hAnsi="Wingdings" w:hint="default"/>
+        <w:rFonts w:hint="default" w:ascii="Wingdings" w:hAnsi="Wingdings"/>
       </w:rPr>
     </w:lvl>
   </w:abstractNum>
@@ -5249,7 +5249,7 @@
         <w:ind w:left="800" w:hanging="360"/>
       </w:pPr>
       <w:rPr>
-        <w:rFonts w:ascii="맑은 고딕" w:eastAsia="맑은 고딕" w:hAnsi="맑은 고딕" w:cs="맑은 고딕" w:hint="eastAsia"/>
+        <w:rFonts w:hint="eastAsia" w:ascii="맑은 고딕" w:hAnsi="맑은 고딕" w:eastAsia="맑은 고딕" w:cs="맑은 고딕"/>
       </w:rPr>
     </w:lvl>
     <w:lvl w:ilvl="1" w:tplc="04090003" w:tentative="1">
@@ -5261,7 +5261,7 @@
         <w:ind w:left="1320" w:hanging="440"/>
       </w:pPr>
       <w:rPr>
-        <w:rFonts w:ascii="Wingdings" w:hAnsi="Wingdings" w:hint="default"/>
+        <w:rFonts w:hint="default" w:ascii="Wingdings" w:hAnsi="Wingdings"/>
       </w:rPr>
     </w:lvl>
     <w:lvl w:ilvl="2" w:tplc="04090005" w:tentative="1">
@@ -5273,7 +5273,7 @@
         <w:ind w:left="1760" w:hanging="440"/>
       </w:pPr>
       <w:rPr>
-        <w:rFonts w:ascii="Wingdings" w:hAnsi="Wingdings" w:hint="default"/>
+        <w:rFonts w:hint="default" w:ascii="Wingdings" w:hAnsi="Wingdings"/>
       </w:rPr>
     </w:lvl>
     <w:lvl w:ilvl="3" w:tplc="04090001" w:tentative="1">
@@ -5285,7 +5285,7 @@
         <w:ind w:left="2200" w:hanging="440"/>
       </w:pPr>
       <w:rPr>
-        <w:rFonts w:ascii="Wingdings" w:hAnsi="Wingdings" w:hint="default"/>
+        <w:rFonts w:hint="default" w:ascii="Wingdings" w:hAnsi="Wingdings"/>
       </w:rPr>
     </w:lvl>
     <w:lvl w:ilvl="4" w:tplc="04090003" w:tentative="1">
@@ -5297,7 +5297,7 @@
         <w:ind w:left="2640" w:hanging="440"/>
       </w:pPr>
       <w:rPr>
-        <w:rFonts w:ascii="Wingdings" w:hAnsi="Wingdings" w:hint="default"/>
+        <w:rFonts w:hint="default" w:ascii="Wingdings" w:hAnsi="Wingdings"/>
       </w:rPr>
     </w:lvl>
     <w:lvl w:ilvl="5" w:tplc="04090005" w:tentative="1">
@@ -5309,7 +5309,7 @@
         <w:ind w:left="3080" w:hanging="440"/>
       </w:pPr>
       <w:rPr>
-        <w:rFonts w:ascii="Wingdings" w:hAnsi="Wingdings" w:hint="default"/>
+        <w:rFonts w:hint="default" w:ascii="Wingdings" w:hAnsi="Wingdings"/>
       </w:rPr>
     </w:lvl>
     <w:lvl w:ilvl="6" w:tplc="04090001" w:tentative="1">
@@ -5321,7 +5321,7 @@
         <w:ind w:left="3520" w:hanging="440"/>
       </w:pPr>
       <w:rPr>
-        <w:rFonts w:ascii="Wingdings" w:hAnsi="Wingdings" w:hint="default"/>
+        <w:rFonts w:hint="default" w:ascii="Wingdings" w:hAnsi="Wingdings"/>
       </w:rPr>
     </w:lvl>
     <w:lvl w:ilvl="7" w:tplc="04090003" w:tentative="1">
@@ -5333,7 +5333,7 @@
         <w:ind w:left="3960" w:hanging="440"/>
       </w:pPr>
       <w:rPr>
-        <w:rFonts w:ascii="Wingdings" w:hAnsi="Wingdings" w:hint="default"/>
+        <w:rFonts w:hint="default" w:ascii="Wingdings" w:hAnsi="Wingdings"/>
       </w:rPr>
     </w:lvl>
     <w:lvl w:ilvl="8" w:tplc="04090005" w:tentative="1">
@@ -5345,7 +5345,7 @@
         <w:ind w:left="4400" w:hanging="440"/>
       </w:pPr>
       <w:rPr>
-        <w:rFonts w:ascii="Wingdings" w:hAnsi="Wingdings" w:hint="default"/>
+        <w:rFonts w:hint="default" w:ascii="Wingdings" w:hAnsi="Wingdings"/>
       </w:rPr>
     </w:lvl>
   </w:abstractNum>
@@ -5542,7 +5542,7 @@
         <w:ind w:left="720" w:hanging="360"/>
       </w:pPr>
       <w:rPr>
-        <w:rFonts w:ascii="맑은 고딕" w:eastAsia="맑은 고딕" w:hAnsi="맑은 고딕" w:cs="맑은 고딕" w:hint="default"/>
+        <w:rFonts w:hint="default" w:ascii="맑은 고딕" w:hAnsi="맑은 고딕" w:eastAsia="맑은 고딕" w:cs="맑은 고딕"/>
       </w:rPr>
     </w:lvl>
     <w:lvl w:ilvl="1" w:tplc="04090019" w:tentative="1">
@@ -5631,7 +5631,7 @@
         <w:ind w:left="720" w:hanging="360"/>
       </w:pPr>
       <w:rPr>
-        <w:rFonts w:ascii="맑은 고딕" w:eastAsia="맑은 고딕" w:hAnsi="맑은 고딕" w:cstheme="minorBidi" w:hint="eastAsia"/>
+        <w:rFonts w:hint="eastAsia" w:ascii="맑은 고딕" w:hAnsi="맑은 고딕" w:eastAsia="맑은 고딕" w:cstheme="minorBidi"/>
       </w:rPr>
     </w:lvl>
     <w:lvl w:ilvl="1" w:tplc="04090003" w:tentative="1">
@@ -5643,7 +5643,7 @@
         <w:ind w:left="1440" w:hanging="360"/>
       </w:pPr>
       <w:rPr>
-        <w:rFonts w:ascii="Courier New" w:hAnsi="Courier New" w:cs="Courier New" w:hint="default"/>
+        <w:rFonts w:hint="default" w:ascii="Courier New" w:hAnsi="Courier New" w:cs="Courier New"/>
       </w:rPr>
     </w:lvl>
     <w:lvl w:ilvl="2" w:tplc="04090005" w:tentative="1">
@@ -5655,7 +5655,7 @@
         <w:ind w:left="2160" w:hanging="360"/>
       </w:pPr>
       <w:rPr>
-        <w:rFonts w:ascii="Wingdings" w:hAnsi="Wingdings" w:hint="default"/>
+        <w:rFonts w:hint="default" w:ascii="Wingdings" w:hAnsi="Wingdings"/>
       </w:rPr>
     </w:lvl>
     <w:lvl w:ilvl="3" w:tplc="04090001" w:tentative="1">
@@ -5667,7 +5667,7 @@
         <w:ind w:left="2880" w:hanging="360"/>
       </w:pPr>
       <w:rPr>
-        <w:rFonts w:ascii="Symbol" w:hAnsi="Symbol" w:hint="default"/>
+        <w:rFonts w:hint="default" w:ascii="Symbol" w:hAnsi="Symbol"/>
       </w:rPr>
     </w:lvl>
     <w:lvl w:ilvl="4" w:tplc="04090003" w:tentative="1">
@@ -5679,7 +5679,7 @@
         <w:ind w:left="3600" w:hanging="360"/>
       </w:pPr>
       <w:rPr>
-        <w:rFonts w:ascii="Courier New" w:hAnsi="Courier New" w:cs="Courier New" w:hint="default"/>
+        <w:rFonts w:hint="default" w:ascii="Courier New" w:hAnsi="Courier New" w:cs="Courier New"/>
       </w:rPr>
     </w:lvl>
     <w:lvl w:ilvl="5" w:tplc="04090005" w:tentative="1">
@@ -5691,7 +5691,7 @@
         <w:ind w:left="4320" w:hanging="360"/>
       </w:pPr>
       <w:rPr>
-        <w:rFonts w:ascii="Wingdings" w:hAnsi="Wingdings" w:hint="default"/>
+        <w:rFonts w:hint="default" w:ascii="Wingdings" w:hAnsi="Wingdings"/>
       </w:rPr>
     </w:lvl>
     <w:lvl w:ilvl="6" w:tplc="04090001" w:tentative="1">
@@ -5703,7 +5703,7 @@
         <w:ind w:left="5040" w:hanging="360"/>
       </w:pPr>
       <w:rPr>
-        <w:rFonts w:ascii="Symbol" w:hAnsi="Symbol" w:hint="default"/>
+        <w:rFonts w:hint="default" w:ascii="Symbol" w:hAnsi="Symbol"/>
       </w:rPr>
     </w:lvl>
     <w:lvl w:ilvl="7" w:tplc="04090003" w:tentative="1">
@@ -5715,7 +5715,7 @@
         <w:ind w:left="5760" w:hanging="360"/>
       </w:pPr>
       <w:rPr>
-        <w:rFonts w:ascii="Courier New" w:hAnsi="Courier New" w:cs="Courier New" w:hint="default"/>
+        <w:rFonts w:hint="default" w:ascii="Courier New" w:hAnsi="Courier New" w:cs="Courier New"/>
       </w:rPr>
     </w:lvl>
     <w:lvl w:ilvl="8" w:tplc="04090005" w:tentative="1">
@@ -5727,7 +5727,7 @@
         <w:ind w:left="6480" w:hanging="360"/>
       </w:pPr>
       <w:rPr>
-        <w:rFonts w:ascii="Wingdings" w:hAnsi="Wingdings" w:hint="default"/>
+        <w:rFonts w:hint="default" w:ascii="Wingdings" w:hAnsi="Wingdings"/>
       </w:rPr>
     </w:lvl>
   </w:abstractNum>
@@ -5833,7 +5833,7 @@
         <w:ind w:left="720" w:hanging="360"/>
       </w:pPr>
       <w:rPr>
-        <w:rFonts w:ascii="맑은 고딕" w:eastAsia="맑은 고딕" w:hAnsi="맑은 고딕" w:cstheme="minorBidi" w:hint="eastAsia"/>
+        <w:rFonts w:hint="eastAsia" w:ascii="맑은 고딕" w:hAnsi="맑은 고딕" w:eastAsia="맑은 고딕" w:cstheme="minorBidi"/>
       </w:rPr>
     </w:lvl>
     <w:lvl w:ilvl="1" w:tplc="04090003" w:tentative="1">
@@ -5845,7 +5845,7 @@
         <w:ind w:left="1440" w:hanging="360"/>
       </w:pPr>
       <w:rPr>
-        <w:rFonts w:ascii="Courier New" w:hAnsi="Courier New" w:cs="Courier New" w:hint="default"/>
+        <w:rFonts w:hint="default" w:ascii="Courier New" w:hAnsi="Courier New" w:cs="Courier New"/>
       </w:rPr>
     </w:lvl>
     <w:lvl w:ilvl="2" w:tplc="04090005" w:tentative="1">
@@ -5857,7 +5857,7 @@
         <w:ind w:left="2160" w:hanging="360"/>
       </w:pPr>
       <w:rPr>
-        <w:rFonts w:ascii="Wingdings" w:hAnsi="Wingdings" w:hint="default"/>
+        <w:rFonts w:hint="default" w:ascii="Wingdings" w:hAnsi="Wingdings"/>
       </w:rPr>
     </w:lvl>
     <w:lvl w:ilvl="3" w:tplc="04090001" w:tentative="1">
@@ -5869,7 +5869,7 @@
         <w:ind w:left="2880" w:hanging="360"/>
       </w:pPr>
       <w:rPr>
-        <w:rFonts w:ascii="Symbol" w:hAnsi="Symbol" w:hint="default"/>
+        <w:rFonts w:hint="default" w:ascii="Symbol" w:hAnsi="Symbol"/>
       </w:rPr>
     </w:lvl>
     <w:lvl w:ilvl="4" w:tplc="04090003" w:tentative="1">
@@ -5881,7 +5881,7 @@
         <w:ind w:left="3600" w:hanging="360"/>
       </w:pPr>
       <w:rPr>
-        <w:rFonts w:ascii="Courier New" w:hAnsi="Courier New" w:cs="Courier New" w:hint="default"/>
+        <w:rFonts w:hint="default" w:ascii="Courier New" w:hAnsi="Courier New" w:cs="Courier New"/>
       </w:rPr>
     </w:lvl>
     <w:lvl w:ilvl="5" w:tplc="04090005" w:tentative="1">
@@ -5893,7 +5893,7 @@
         <w:ind w:left="4320" w:hanging="360"/>
       </w:pPr>
       <w:rPr>
-        <w:rFonts w:ascii="Wingdings" w:hAnsi="Wingdings" w:hint="default"/>
+        <w:rFonts w:hint="default" w:ascii="Wingdings" w:hAnsi="Wingdings"/>
       </w:rPr>
     </w:lvl>
     <w:lvl w:ilvl="6" w:tplc="04090001" w:tentative="1">
@@ -5905,7 +5905,7 @@
         <w:ind w:left="5040" w:hanging="360"/>
       </w:pPr>
       <w:rPr>
-        <w:rFonts w:ascii="Symbol" w:hAnsi="Symbol" w:hint="default"/>
+        <w:rFonts w:hint="default" w:ascii="Symbol" w:hAnsi="Symbol"/>
       </w:rPr>
     </w:lvl>
     <w:lvl w:ilvl="7" w:tplc="04090003" w:tentative="1">
@@ -5917,7 +5917,7 @@
         <w:ind w:left="5760" w:hanging="360"/>
       </w:pPr>
       <w:rPr>
-        <w:rFonts w:ascii="Courier New" w:hAnsi="Courier New" w:cs="Courier New" w:hint="default"/>
+        <w:rFonts w:hint="default" w:ascii="Courier New" w:hAnsi="Courier New" w:cs="Courier New"/>
       </w:rPr>
     </w:lvl>
     <w:lvl w:ilvl="8" w:tplc="04090005" w:tentative="1">
@@ -5929,7 +5929,7 @@
         <w:ind w:left="6480" w:hanging="360"/>
       </w:pPr>
       <w:rPr>
-        <w:rFonts w:ascii="Wingdings" w:hAnsi="Wingdings" w:hint="default"/>
+        <w:rFonts w:hint="default" w:ascii="Wingdings" w:hAnsi="Wingdings"/>
       </w:rPr>
     </w:lvl>
   </w:abstractNum>
@@ -5946,7 +5946,7 @@
         <w:ind w:left="720" w:hanging="360"/>
       </w:pPr>
       <w:rPr>
-        <w:rFonts w:ascii="맑은 고딕" w:eastAsia="맑은 고딕" w:hAnsi="맑은 고딕" w:cs="맑은 고딕" w:hint="default"/>
+        <w:rFonts w:hint="default" w:ascii="맑은 고딕" w:hAnsi="맑은 고딕" w:eastAsia="맑은 고딕" w:cs="맑은 고딕"/>
       </w:rPr>
     </w:lvl>
     <w:lvl w:ilvl="1" w:tplc="04090019">
@@ -6035,7 +6035,7 @@
         <w:ind w:left="720" w:hanging="360"/>
       </w:pPr>
       <w:rPr>
-        <w:rFonts w:ascii="Wingdings" w:hAnsi="Wingdings" w:hint="default"/>
+        <w:rFonts w:hint="default" w:ascii="Wingdings" w:hAnsi="Wingdings"/>
       </w:rPr>
     </w:lvl>
     <w:lvl w:ilvl="1" w:tplc="04090003" w:tentative="1">
@@ -6047,7 +6047,7 @@
         <w:ind w:left="1440" w:hanging="360"/>
       </w:pPr>
       <w:rPr>
-        <w:rFonts w:ascii="Courier New" w:hAnsi="Courier New" w:cs="Courier New" w:hint="default"/>
+        <w:rFonts w:hint="default" w:ascii="Courier New" w:hAnsi="Courier New" w:cs="Courier New"/>
       </w:rPr>
     </w:lvl>
     <w:lvl w:ilvl="2" w:tplc="04090005" w:tentative="1">
@@ -6059,7 +6059,7 @@
         <w:ind w:left="2160" w:hanging="360"/>
       </w:pPr>
       <w:rPr>
-        <w:rFonts w:ascii="Wingdings" w:hAnsi="Wingdings" w:hint="default"/>
+        <w:rFonts w:hint="default" w:ascii="Wingdings" w:hAnsi="Wingdings"/>
       </w:rPr>
     </w:lvl>
     <w:lvl w:ilvl="3" w:tplc="04090001" w:tentative="1">
@@ -6071,7 +6071,7 @@
         <w:ind w:left="2880" w:hanging="360"/>
       </w:pPr>
       <w:rPr>
-        <w:rFonts w:ascii="Symbol" w:hAnsi="Symbol" w:hint="default"/>
+        <w:rFonts w:hint="default" w:ascii="Symbol" w:hAnsi="Symbol"/>
       </w:rPr>
     </w:lvl>
     <w:lvl w:ilvl="4" w:tplc="04090003" w:tentative="1">
@@ -6083,7 +6083,7 @@
         <w:ind w:left="3600" w:hanging="360"/>
       </w:pPr>
       <w:rPr>
-        <w:rFonts w:ascii="Courier New" w:hAnsi="Courier New" w:cs="Courier New" w:hint="default"/>
+        <w:rFonts w:hint="default" w:ascii="Courier New" w:hAnsi="Courier New" w:cs="Courier New"/>
       </w:rPr>
     </w:lvl>
     <w:lvl w:ilvl="5" w:tplc="04090005" w:tentative="1">
@@ -6095,7 +6095,7 @@
         <w:ind w:left="4320" w:hanging="360"/>
       </w:pPr>
       <w:rPr>
-        <w:rFonts w:ascii="Wingdings" w:hAnsi="Wingdings" w:hint="default"/>
+        <w:rFonts w:hint="default" w:ascii="Wingdings" w:hAnsi="Wingdings"/>
       </w:rPr>
     </w:lvl>
     <w:lvl w:ilvl="6" w:tplc="04090001" w:tentative="1">
@@ -6107,7 +6107,7 @@
         <w:ind w:left="5040" w:hanging="360"/>
       </w:pPr>
       <w:rPr>
-        <w:rFonts w:ascii="Symbol" w:hAnsi="Symbol" w:hint="default"/>
+        <w:rFonts w:hint="default" w:ascii="Symbol" w:hAnsi="Symbol"/>
       </w:rPr>
     </w:lvl>
     <w:lvl w:ilvl="7" w:tplc="04090003" w:tentative="1">
@@ -6119,7 +6119,7 @@
         <w:ind w:left="5760" w:hanging="360"/>
       </w:pPr>
       <w:rPr>
-        <w:rFonts w:ascii="Courier New" w:hAnsi="Courier New" w:cs="Courier New" w:hint="default"/>
+        <w:rFonts w:hint="default" w:ascii="Courier New" w:hAnsi="Courier New" w:cs="Courier New"/>
       </w:rPr>
     </w:lvl>
     <w:lvl w:ilvl="8" w:tplc="04090005" w:tentative="1">
@@ -6131,7 +6131,7 @@
         <w:ind w:left="6480" w:hanging="360"/>
       </w:pPr>
       <w:rPr>
-        <w:rFonts w:ascii="Wingdings" w:hAnsi="Wingdings" w:hint="default"/>
+        <w:rFonts w:hint="default" w:ascii="Wingdings" w:hAnsi="Wingdings"/>
       </w:rPr>
     </w:lvl>
   </w:abstractNum>
@@ -6148,7 +6148,7 @@
         <w:ind w:left="720" w:hanging="360"/>
       </w:pPr>
       <w:rPr>
-        <w:rFonts w:ascii="Wingdings" w:hAnsi="Wingdings" w:hint="default"/>
+        <w:rFonts w:hint="default" w:ascii="Wingdings" w:hAnsi="Wingdings"/>
       </w:rPr>
     </w:lvl>
     <w:lvl w:ilvl="1" w:tplc="04090003" w:tentative="1">
@@ -6160,7 +6160,7 @@
         <w:ind w:left="1440" w:hanging="360"/>
       </w:pPr>
       <w:rPr>
-        <w:rFonts w:ascii="Courier New" w:hAnsi="Courier New" w:cs="Courier New" w:hint="default"/>
+        <w:rFonts w:hint="default" w:ascii="Courier New" w:hAnsi="Courier New" w:cs="Courier New"/>
       </w:rPr>
     </w:lvl>
     <w:lvl w:ilvl="2" w:tplc="04090005" w:tentative="1">
@@ -6172,7 +6172,7 @@
         <w:ind w:left="2160" w:hanging="360"/>
       </w:pPr>
       <w:rPr>
-        <w:rFonts w:ascii="Wingdings" w:hAnsi="Wingdings" w:hint="default"/>
+        <w:rFonts w:hint="default" w:ascii="Wingdings" w:hAnsi="Wingdings"/>
       </w:rPr>
     </w:lvl>
     <w:lvl w:ilvl="3" w:tplc="04090001" w:tentative="1">
@@ -6184,7 +6184,7 @@
         <w:ind w:left="2880" w:hanging="360"/>
       </w:pPr>
       <w:rPr>
-        <w:rFonts w:ascii="Symbol" w:hAnsi="Symbol" w:hint="default"/>
+        <w:rFonts w:hint="default" w:ascii="Symbol" w:hAnsi="Symbol"/>
       </w:rPr>
     </w:lvl>
     <w:lvl w:ilvl="4" w:tplc="04090003" w:tentative="1">
@@ -6196,7 +6196,7 @@
         <w:ind w:left="3600" w:hanging="360"/>
       </w:pPr>
       <w:rPr>
-        <w:rFonts w:ascii="Courier New" w:hAnsi="Courier New" w:cs="Courier New" w:hint="default"/>
+        <w:rFonts w:hint="default" w:ascii="Courier New" w:hAnsi="Courier New" w:cs="Courier New"/>
       </w:rPr>
     </w:lvl>
     <w:lvl w:ilvl="5" w:tplc="04090005" w:tentative="1">
@@ -6208,7 +6208,7 @@
         <w:ind w:left="4320" w:hanging="360"/>
       </w:pPr>
       <w:rPr>
-        <w:rFonts w:ascii="Wingdings" w:hAnsi="Wingdings" w:hint="default"/>
+        <w:rFonts w:hint="default" w:ascii="Wingdings" w:hAnsi="Wingdings"/>
       </w:rPr>
     </w:lvl>
     <w:lvl w:ilvl="6" w:tplc="04090001" w:tentative="1">
@@ -6220,7 +6220,7 @@
         <w:ind w:left="5040" w:hanging="360"/>
       </w:pPr>
       <w:rPr>
-        <w:rFonts w:ascii="Symbol" w:hAnsi="Symbol" w:hint="default"/>
+        <w:rFonts w:hint="default" w:ascii="Symbol" w:hAnsi="Symbol"/>
       </w:rPr>
     </w:lvl>
     <w:lvl w:ilvl="7" w:tplc="04090003" w:tentative="1">
@@ -6232,7 +6232,7 @@
         <w:ind w:left="5760" w:hanging="360"/>
       </w:pPr>
       <w:rPr>
-        <w:rFonts w:ascii="Courier New" w:hAnsi="Courier New" w:cs="Courier New" w:hint="default"/>
+        <w:rFonts w:hint="default" w:ascii="Courier New" w:hAnsi="Courier New" w:cs="Courier New"/>
       </w:rPr>
     </w:lvl>
     <w:lvl w:ilvl="8" w:tplc="04090005" w:tentative="1">
@@ -6244,7 +6244,7 @@
         <w:ind w:left="6480" w:hanging="360"/>
       </w:pPr>
       <w:rPr>
-        <w:rFonts w:ascii="Wingdings" w:hAnsi="Wingdings" w:hint="default"/>
+        <w:rFonts w:hint="default" w:ascii="Wingdings" w:hAnsi="Wingdings"/>
       </w:rPr>
     </w:lvl>
   </w:abstractNum>
@@ -6325,7 +6325,7 @@
   <w:docDefaults>
     <w:rPrDefault>
       <w:rPr>
-        <w:rFonts w:asciiTheme="minorHAnsi" w:eastAsiaTheme="minorEastAsia" w:hAnsiTheme="minorHAnsi" w:cstheme="minorBidi"/>
+        <w:rFonts w:asciiTheme="minorHAnsi" w:hAnsiTheme="minorHAnsi" w:eastAsiaTheme="minorEastAsia" w:cstheme="minorBidi"/>
         <w:sz w:val="22"/>
         <w:szCs w:val="22"/>
         <w:lang w:val="en-US" w:eastAsia="zh-CN" w:bidi="ar-SA"/>
@@ -6340,14 +6340,14 @@
   <w:latentStyles w:defLockedState="0" w:defUIPriority="99" w:defSemiHidden="0" w:defUnhideWhenUsed="0" w:defQFormat="0" w:count="376">
     <w:lsdException w:name="Normal" w:uiPriority="0" w:qFormat="1"/>
     <w:lsdException w:name="heading 1" w:uiPriority="9" w:qFormat="1"/>
-    <w:lsdException w:name="heading 2" w:semiHidden="1" w:uiPriority="9" w:unhideWhenUsed="1" w:qFormat="1"/>
-    <w:lsdException w:name="heading 3" w:semiHidden="1" w:uiPriority="9" w:unhideWhenUsed="1" w:qFormat="1"/>
-    <w:lsdException w:name="heading 4" w:semiHidden="1" w:uiPriority="9" w:unhideWhenUsed="1" w:qFormat="1"/>
-    <w:lsdException w:name="heading 5" w:semiHidden="1" w:uiPriority="9" w:unhideWhenUsed="1" w:qFormat="1"/>
-    <w:lsdException w:name="heading 6" w:semiHidden="1" w:uiPriority="9" w:unhideWhenUsed="1" w:qFormat="1"/>
-    <w:lsdException w:name="heading 7" w:semiHidden="1" w:uiPriority="9" w:unhideWhenUsed="1" w:qFormat="1"/>
-    <w:lsdException w:name="heading 8" w:semiHidden="1" w:uiPriority="9" w:unhideWhenUsed="1" w:qFormat="1"/>
-    <w:lsdException w:name="heading 9" w:semiHidden="1" w:uiPriority="9" w:unhideWhenUsed="1" w:qFormat="1"/>
+    <w:lsdException w:name="heading 2" w:uiPriority="9" w:semiHidden="1" w:unhideWhenUsed="1" w:qFormat="1"/>
+    <w:lsdException w:name="heading 3" w:uiPriority="9" w:semiHidden="1" w:unhideWhenUsed="1" w:qFormat="1"/>
+    <w:lsdException w:name="heading 4" w:uiPriority="9" w:semiHidden="1" w:unhideWhenUsed="1" w:qFormat="1"/>
+    <w:lsdException w:name="heading 5" w:uiPriority="9" w:semiHidden="1" w:unhideWhenUsed="1" w:qFormat="1"/>
+    <w:lsdException w:name="heading 6" w:uiPriority="9" w:semiHidden="1" w:unhideWhenUsed="1" w:qFormat="1"/>
+    <w:lsdException w:name="heading 7" w:uiPriority="9" w:semiHidden="1" w:unhideWhenUsed="1" w:qFormat="1"/>
+    <w:lsdException w:name="heading 8" w:uiPriority="9" w:semiHidden="1" w:unhideWhenUsed="1" w:qFormat="1"/>
+    <w:lsdException w:name="heading 9" w:uiPriority="9" w:semiHidden="1" w:unhideWhenUsed="1" w:qFormat="1"/>
     <w:lsdException w:name="index 1" w:semiHidden="1" w:unhideWhenUsed="1"/>
     <w:lsdException w:name="index 2" w:semiHidden="1" w:unhideWhenUsed="1"/>
     <w:lsdException w:name="index 3" w:semiHidden="1" w:unhideWhenUsed="1"/>
@@ -6357,22 +6357,22 @@
     <w:lsdException w:name="index 7" w:semiHidden="1" w:unhideWhenUsed="1"/>
     <w:lsdException w:name="index 8" w:semiHidden="1" w:unhideWhenUsed="1"/>
     <w:lsdException w:name="index 9" w:semiHidden="1" w:unhideWhenUsed="1"/>
-    <w:lsdException w:name="toc 1" w:semiHidden="1" w:uiPriority="39" w:unhideWhenUsed="1"/>
-    <w:lsdException w:name="toc 2" w:semiHidden="1" w:uiPriority="39" w:unhideWhenUsed="1"/>
-    <w:lsdException w:name="toc 3" w:semiHidden="1" w:uiPriority="39" w:unhideWhenUsed="1"/>
-    <w:lsdException w:name="toc 4" w:semiHidden="1" w:uiPriority="39" w:unhideWhenUsed="1"/>
-    <w:lsdException w:name="toc 5" w:semiHidden="1" w:uiPriority="39" w:unhideWhenUsed="1"/>
-    <w:lsdException w:name="toc 6" w:semiHidden="1" w:uiPriority="39" w:unhideWhenUsed="1"/>
-    <w:lsdException w:name="toc 7" w:semiHidden="1" w:uiPriority="39" w:unhideWhenUsed="1"/>
-    <w:lsdException w:name="toc 8" w:semiHidden="1" w:uiPriority="39" w:unhideWhenUsed="1"/>
-    <w:lsdException w:name="toc 9" w:semiHidden="1" w:uiPriority="39" w:unhideWhenUsed="1"/>
+    <w:lsdException w:name="toc 1" w:uiPriority="39" w:semiHidden="1" w:unhideWhenUsed="1"/>
+    <w:lsdException w:name="toc 2" w:uiPriority="39" w:semiHidden="1" w:unhideWhenUsed="1"/>
+    <w:lsdException w:name="toc 3" w:uiPriority="39" w:semiHidden="1" w:unhideWhenUsed="1"/>
+    <w:lsdException w:name="toc 4" w:uiPriority="39" w:semiHidden="1" w:unhideWhenUsed="1"/>
+    <w:lsdException w:name="toc 5" w:uiPriority="39" w:semiHidden="1" w:unhideWhenUsed="1"/>
+    <w:lsdException w:name="toc 6" w:uiPriority="39" w:semiHidden="1" w:unhideWhenUsed="1"/>
+    <w:lsdException w:name="toc 7" w:uiPriority="39" w:semiHidden="1" w:unhideWhenUsed="1"/>
+    <w:lsdException w:name="toc 8" w:uiPriority="39" w:semiHidden="1" w:unhideWhenUsed="1"/>
+    <w:lsdException w:name="toc 9" w:uiPriority="39" w:semiHidden="1" w:unhideWhenUsed="1"/>
     <w:lsdException w:name="Normal Indent" w:semiHidden="1" w:unhideWhenUsed="1"/>
     <w:lsdException w:name="footnote text" w:semiHidden="1" w:unhideWhenUsed="1"/>
     <w:lsdException w:name="annotation text" w:semiHidden="1" w:unhideWhenUsed="1"/>
     <w:lsdException w:name="header" w:semiHidden="1" w:unhideWhenUsed="1"/>
     <w:lsdException w:name="footer" w:semiHidden="1" w:unhideWhenUsed="1"/>
     <w:lsdException w:name="index heading" w:semiHidden="1" w:unhideWhenUsed="1"/>
-    <w:lsdException w:name="caption" w:semiHidden="1" w:uiPriority="35" w:unhideWhenUsed="1" w:qFormat="1"/>
+    <w:lsdException w:name="caption" w:uiPriority="35" w:semiHidden="1" w:unhideWhenUsed="1" w:qFormat="1"/>
     <w:lsdException w:name="table of figures" w:semiHidden="1" w:unhideWhenUsed="1"/>
     <w:lsdException w:name="envelope address" w:semiHidden="1" w:unhideWhenUsed="1"/>
     <w:lsdException w:name="envelope return" w:semiHidden="1" w:unhideWhenUsed="1"/>
@@ -6403,7 +6403,7 @@
     <w:lsdException w:name="Title" w:uiPriority="10" w:qFormat="1"/>
     <w:lsdException w:name="Closing" w:semiHidden="1" w:unhideWhenUsed="1"/>
     <w:lsdException w:name="Signature" w:semiHidden="1" w:unhideWhenUsed="1"/>
-    <w:lsdException w:name="Default Paragraph Font" w:semiHidden="1" w:uiPriority="1" w:unhideWhenUsed="1"/>
+    <w:lsdException w:name="Default Paragraph Font" w:uiPriority="1" w:semiHidden="1" w:unhideWhenUsed="1"/>
     <w:lsdException w:name="Body Text" w:semiHidden="1" w:unhideWhenUsed="1"/>
     <w:lsdException w:name="Body Text Indent" w:semiHidden="1" w:unhideWhenUsed="1"/>
     <w:lsdException w:name="List Continue" w:semiHidden="1" w:unhideWhenUsed="1"/>
@@ -6603,8 +6603,8 @@
     <w:lsdException w:name="Subtle Reference" w:uiPriority="31" w:qFormat="1"/>
     <w:lsdException w:name="Intense Reference" w:uiPriority="32" w:qFormat="1"/>
     <w:lsdException w:name="Book Title" w:uiPriority="33" w:qFormat="1"/>
-    <w:lsdException w:name="Bibliography" w:semiHidden="1" w:uiPriority="37" w:unhideWhenUsed="1"/>
-    <w:lsdException w:name="TOC Heading" w:semiHidden="1" w:uiPriority="39" w:unhideWhenUsed="1" w:qFormat="1"/>
+    <w:lsdException w:name="Bibliography" w:uiPriority="37" w:semiHidden="1" w:unhideWhenUsed="1"/>
+    <w:lsdException w:name="TOC Heading" w:uiPriority="39" w:semiHidden="1" w:unhideWhenUsed="1" w:qFormat="1"/>
     <w:lsdException w:name="Plain Table 1" w:uiPriority="41"/>
     <w:lsdException w:name="Plain Table 2" w:uiPriority="42"/>
     <w:lsdException w:name="Plain Table 3" w:uiPriority="43"/>
@@ -6715,7 +6715,7 @@
     <w:lsdException w:name="Unresolved Mention" w:semiHidden="1" w:unhideWhenUsed="1"/>
     <w:lsdException w:name="Smart Link" w:semiHidden="1" w:unhideWhenUsed="1"/>
   </w:latentStyles>
-  <w:style w:type="paragraph" w:default="1" w:styleId="a">
+  <w:style w:type="paragraph" w:styleId="a" w:default="1">
     <w:name w:val="Normal"/>
     <w:qFormat/>
     <w:pPr>
@@ -6744,7 +6744,7 @@
       <w:outlineLvl w:val="0"/>
     </w:pPr>
     <w:rPr>
-      <w:rFonts w:ascii="맑은 고딕" w:eastAsia="맑은 고딕" w:hAnsi="맑은 고딕" w:cs="맑은 고딕"/>
+      <w:rFonts w:ascii="맑은 고딕" w:hAnsi="맑은 고딕" w:eastAsia="맑은 고딕" w:cs="맑은 고딕"/>
       <w:b/>
       <w:bCs/>
       <w:sz w:val="24"/>
@@ -6768,7 +6768,7 @@
       <w:outlineLvl w:val="1"/>
     </w:pPr>
     <w:rPr>
-      <w:rFonts w:ascii="맑은 고딕" w:eastAsia="맑은 고딕" w:hAnsi="맑은 고딕" w:cs="맑은 고딕"/>
+      <w:rFonts w:ascii="맑은 고딕" w:hAnsi="맑은 고딕" w:eastAsia="맑은 고딕" w:cs="맑은 고딕"/>
       <w:b/>
       <w:bCs/>
       <w:color w:val="002060"/>
@@ -6792,17 +6792,17 @@
       <w:outlineLvl w:val="2"/>
     </w:pPr>
     <w:rPr>
-      <w:rFonts w:ascii="맑은 고딕" w:eastAsia="맑은 고딕" w:hAnsi="맑은 고딕" w:cs="맑은 고딕"/>
+      <w:rFonts w:ascii="맑은 고딕" w:hAnsi="맑은 고딕" w:eastAsia="맑은 고딕" w:cs="맑은 고딕"/>
       <w:lang w:eastAsia="ko-KR"/>
     </w:rPr>
   </w:style>
-  <w:style w:type="character" w:default="1" w:styleId="a1">
+  <w:style w:type="character" w:styleId="a1" w:default="1">
     <w:name w:val="Default Paragraph Font"/>
     <w:uiPriority w:val="1"/>
     <w:semiHidden/>
     <w:unhideWhenUsed/>
   </w:style>
-  <w:style w:type="table" w:default="1" w:styleId="a2">
+  <w:style w:type="table" w:styleId="a2" w:default="1">
     <w:name w:val="Normal Table"/>
     <w:uiPriority w:val="99"/>
     <w:semiHidden/>
@@ -6817,7 +6817,7 @@
       </w:tblCellMar>
     </w:tblPr>
   </w:style>
-  <w:style w:type="numbering" w:default="1" w:styleId="a3">
+  <w:style w:type="numbering" w:styleId="a3" w:default="1">
     <w:name w:val="No List"/>
     <w:uiPriority w:val="99"/>
     <w:semiHidden/>
@@ -6834,14 +6834,14 @@
       <w:contextualSpacing/>
     </w:pPr>
   </w:style>
-  <w:style w:type="character" w:customStyle="1" w:styleId="1Char">
+  <w:style w:type="character" w:styleId="1Char" w:customStyle="1">
     <w:name w:val="제목 1 Char"/>
     <w:basedOn w:val="a1"/>
     <w:link w:val="1"/>
     <w:uiPriority w:val="9"/>
     <w:rsid w:val="000B5528"/>
     <w:rPr>
-      <w:rFonts w:ascii="맑은 고딕" w:eastAsia="맑은 고딕" w:hAnsi="맑은 고딕" w:cs="맑은 고딕"/>
+      <w:rFonts w:ascii="맑은 고딕" w:hAnsi="맑은 고딕" w:eastAsia="맑은 고딕" w:cs="맑은 고딕"/>
       <w:b/>
       <w:bCs/>
       <w:sz w:val="24"/>
@@ -6862,35 +6862,35 @@
       <w:contextualSpacing/>
     </w:pPr>
     <w:rPr>
-      <w:rFonts w:asciiTheme="majorHAnsi" w:eastAsiaTheme="majorEastAsia" w:hAnsiTheme="majorHAnsi" w:cstheme="majorBidi"/>
+      <w:rFonts w:asciiTheme="majorHAnsi" w:hAnsiTheme="majorHAnsi" w:eastAsiaTheme="majorEastAsia" w:cstheme="majorBidi"/>
       <w:spacing w:val="-10"/>
       <w:kern w:val="28"/>
       <w:sz w:val="40"/>
       <w:szCs w:val="56"/>
     </w:rPr>
   </w:style>
-  <w:style w:type="character" w:customStyle="1" w:styleId="Char">
+  <w:style w:type="character" w:styleId="Char" w:customStyle="1">
     <w:name w:val="제목 Char"/>
     <w:basedOn w:val="a1"/>
     <w:link w:val="a4"/>
     <w:uiPriority w:val="10"/>
     <w:rsid w:val="00A05161"/>
     <w:rPr>
-      <w:rFonts w:asciiTheme="majorHAnsi" w:eastAsiaTheme="majorEastAsia" w:hAnsiTheme="majorHAnsi" w:cstheme="majorBidi"/>
+      <w:rFonts w:asciiTheme="majorHAnsi" w:hAnsiTheme="majorHAnsi" w:eastAsiaTheme="majorEastAsia" w:cstheme="majorBidi"/>
       <w:spacing w:val="-10"/>
       <w:kern w:val="28"/>
       <w:sz w:val="40"/>
       <w:szCs w:val="56"/>
     </w:rPr>
   </w:style>
-  <w:style w:type="character" w:customStyle="1" w:styleId="2Char">
+  <w:style w:type="character" w:styleId="2Char" w:customStyle="1">
     <w:name w:val="제목 2 Char"/>
     <w:basedOn w:val="a1"/>
     <w:link w:val="2"/>
     <w:uiPriority w:val="9"/>
     <w:rsid w:val="007C3D18"/>
     <w:rPr>
-      <w:rFonts w:ascii="맑은 고딕" w:eastAsia="맑은 고딕" w:hAnsi="맑은 고딕" w:cs="맑은 고딕"/>
+      <w:rFonts w:ascii="맑은 고딕" w:hAnsi="맑은 고딕" w:eastAsia="맑은 고딕" w:cs="맑은 고딕"/>
       <w:b/>
       <w:bCs/>
       <w:color w:val="002060"/>
@@ -6920,14 +6920,14 @@
       <w:shd w:val="clear" w:color="auto" w:fill="E1DFDD"/>
     </w:rPr>
   </w:style>
-  <w:style w:type="character" w:customStyle="1" w:styleId="3Char">
+  <w:style w:type="character" w:styleId="3Char" w:customStyle="1">
     <w:name w:val="제목 3 Char"/>
     <w:basedOn w:val="a1"/>
     <w:link w:val="3"/>
     <w:uiPriority w:val="9"/>
     <w:rsid w:val="007B753F"/>
     <w:rPr>
-      <w:rFonts w:ascii="맑은 고딕" w:eastAsia="맑은 고딕" w:hAnsi="맑은 고딕" w:cs="맑은 고딕"/>
+      <w:rFonts w:ascii="맑은 고딕" w:hAnsi="맑은 고딕" w:eastAsia="맑은 고딕" w:cs="맑은 고딕"/>
       <w:lang w:eastAsia="ko-KR"/>
     </w:rPr>
   </w:style>
@@ -6946,7 +6946,7 @@
       <w:snapToGrid w:val="0"/>
     </w:pPr>
   </w:style>
-  <w:style w:type="character" w:customStyle="1" w:styleId="Char0">
+  <w:style w:type="character" w:styleId="Char0" w:customStyle="1">
     <w:name w:val="머리글 Char"/>
     <w:basedOn w:val="a1"/>
     <w:link w:val="a7"/>
@@ -6968,7 +6968,7 @@
       <w:snapToGrid w:val="0"/>
     </w:pPr>
   </w:style>
-  <w:style w:type="character" w:customStyle="1" w:styleId="Char1">
+  <w:style w:type="character" w:styleId="Char1" w:customStyle="1">
     <w:name w:val="바닥글 Char"/>
     <w:basedOn w:val="a1"/>
     <w:link w:val="a8"/>
@@ -7008,7 +7008,7 @@
       <w:szCs w:val="24"/>
     </w:rPr>
   </w:style>
-  <w:style w:type="character" w:customStyle="1" w:styleId="Char2">
+  <w:style w:type="character" w:styleId="Char2" w:customStyle="1">
     <w:name w:val="부제 Char"/>
     <w:basedOn w:val="a1"/>
     <w:link w:val="aa"/>

</xml_diff>